<commit_message>
Tạo bảng và hiện dữ liệu trên giao diện admin (models.py)
</commit_message>
<xml_diff>
--- a/MayBay.docx
+++ b/MayBay.docx
@@ -430,21 +430,21 @@
           <w:sz w:val="20"/>
           <w:szCs w:val="20"/>
         </w:rPr>
-        <w:t xml:space="preserve"> bao gồm: Mã lịch bay,</w:t>
-      </w:r>
-      <w:r>
-        <w:rPr>
-          <w:sz w:val="20"/>
-          <w:szCs w:val="20"/>
-        </w:rPr>
-        <w:t xml:space="preserve"> </w:t>
-      </w:r>
-      <w:r>
-        <w:rPr>
-          <w:sz w:val="20"/>
-          <w:szCs w:val="20"/>
-        </w:rPr>
-        <w:t>ngày có hiệu lực, ngày hết hiệu lực.</w:t>
+        <w:t xml:space="preserve"> bao gồm: </w:t>
+      </w:r>
+      <w:r>
+        <w:rPr>
+          <w:sz w:val="20"/>
+          <w:szCs w:val="20"/>
+        </w:rPr>
+        <w:t>N</w:t>
+      </w:r>
+      <w:r>
+        <w:rPr>
+          <w:sz w:val="20"/>
+          <w:szCs w:val="20"/>
+        </w:rPr>
+        <w:t>gày có hiệu lực, ngày hết hiệu lực.</w:t>
       </w:r>
     </w:p>
     <w:p>
@@ -649,7 +649,16 @@
           <w:sz w:val="20"/>
           <w:szCs w:val="20"/>
         </w:rPr>
-        <w:t>tuyến bay</w:t>
+        <w:t>chuyến</w:t>
+      </w:r>
+      <w:r>
+        <w:rPr>
+          <w:b/>
+          <w:bCs/>
+          <w:sz w:val="20"/>
+          <w:szCs w:val="20"/>
+        </w:rPr>
+        <w:t xml:space="preserve"> bay</w:t>
       </w:r>
       <w:r>
         <w:rPr>
@@ -1361,7 +1370,7 @@
           <w:sz w:val="20"/>
           <w:szCs w:val="20"/>
         </w:rPr>
-        <w:t xml:space="preserve">Tuyến bay: </w:t>
+        <w:t xml:space="preserve">Sân bay: </w:t>
       </w:r>
       <w:r>
         <w:rPr>
@@ -1369,64 +1378,28 @@
           <w:szCs w:val="20"/>
           <w:u w:val="single"/>
         </w:rPr>
-        <w:t>Mã tuyến bay</w:t>
-      </w:r>
-      <w:r>
-        <w:rPr>
-          <w:sz w:val="20"/>
-          <w:szCs w:val="20"/>
-        </w:rPr>
-        <w:t>, giờ cất cánh, giờ hạ cánh</w:t>
-      </w:r>
-      <w:r>
-        <w:rPr>
-          <w:sz w:val="20"/>
-          <w:szCs w:val="20"/>
-        </w:rPr>
-        <w:t>,</w:t>
-      </w:r>
-      <w:r>
-        <w:rPr>
-          <w:sz w:val="20"/>
-          <w:szCs w:val="20"/>
-        </w:rPr>
-        <w:t xml:space="preserve"> </w:t>
-      </w:r>
-      <w:r>
-        <w:rPr>
-          <w:i/>
-          <w:iCs/>
-          <w:sz w:val="20"/>
-          <w:szCs w:val="20"/>
-        </w:rPr>
-        <w:t>#Mã sân bay cất cánh,</w:t>
-      </w:r>
-      <w:r>
-        <w:rPr>
-          <w:i/>
-          <w:iCs/>
-          <w:sz w:val="20"/>
-          <w:szCs w:val="20"/>
-        </w:rPr>
-        <w:t xml:space="preserve"> </w:t>
-      </w:r>
-      <w:r>
-        <w:rPr>
-          <w:i/>
-          <w:iCs/>
-          <w:sz w:val="20"/>
-          <w:szCs w:val="20"/>
-        </w:rPr>
-        <w:t xml:space="preserve">#Mã sân bay hạ cánh, </w:t>
-      </w:r>
-      <w:r>
-        <w:rPr>
-          <w:i/>
-          <w:iCs/>
-          <w:sz w:val="20"/>
-          <w:szCs w:val="20"/>
-        </w:rPr>
-        <w:t xml:space="preserve"> #Mã lộ trình.</w:t>
+        <w:t>Mã sân bay</w:t>
+      </w:r>
+      <w:r>
+        <w:rPr>
+          <w:sz w:val="20"/>
+          <w:szCs w:val="20"/>
+        </w:rPr>
+        <w:t>, tên sân bay,</w:t>
+      </w:r>
+      <w:r>
+        <w:rPr>
+          <w:sz w:val="20"/>
+          <w:szCs w:val="20"/>
+        </w:rPr>
+        <w:t xml:space="preserve"> địa điểm</w:t>
+      </w:r>
+      <w:r>
+        <w:rPr>
+          <w:sz w:val="20"/>
+          <w:szCs w:val="20"/>
+        </w:rPr>
+        <w:t>.</w:t>
       </w:r>
     </w:p>
     <w:p>
@@ -1447,7 +1420,7 @@
           <w:sz w:val="20"/>
           <w:szCs w:val="20"/>
         </w:rPr>
-        <w:t xml:space="preserve">Sân bay: </w:t>
+        <w:t xml:space="preserve">Lộ trình: </w:t>
       </w:r>
       <w:r>
         <w:rPr>
@@ -1455,24 +1428,69 @@
           <w:szCs w:val="20"/>
           <w:u w:val="single"/>
         </w:rPr>
-        <w:t>Mã sân bay</w:t>
-      </w:r>
-      <w:r>
-        <w:rPr>
-          <w:sz w:val="20"/>
-          <w:szCs w:val="20"/>
-        </w:rPr>
-        <w:t>, tên sân bay,</w:t>
-      </w:r>
-      <w:r>
-        <w:rPr>
-          <w:sz w:val="20"/>
-          <w:szCs w:val="20"/>
-        </w:rPr>
-        <w:t xml:space="preserve"> địa điểm</w:t>
-      </w:r>
-      <w:r>
-        <w:rPr>
+        <w:t>Mã lộ trình</w:t>
+      </w:r>
+      <w:r>
+        <w:rPr>
+          <w:sz w:val="20"/>
+          <w:szCs w:val="20"/>
+        </w:rPr>
+        <w:t>, tên lộ trình</w:t>
+      </w:r>
+      <w:r>
+        <w:rPr>
+          <w:sz w:val="20"/>
+          <w:szCs w:val="20"/>
+        </w:rPr>
+        <w:t>,</w:t>
+      </w:r>
+      <w:r>
+        <w:rPr>
+          <w:sz w:val="20"/>
+          <w:szCs w:val="20"/>
+        </w:rPr>
+        <w:t xml:space="preserve"> </w:t>
+      </w:r>
+      <w:r>
+        <w:rPr>
+          <w:i/>
+          <w:iCs/>
+          <w:sz w:val="20"/>
+          <w:szCs w:val="20"/>
+        </w:rPr>
+        <w:t>#</w:t>
+      </w:r>
+      <w:r>
+        <w:rPr>
+          <w:i/>
+          <w:iCs/>
+          <w:sz w:val="20"/>
+          <w:szCs w:val="20"/>
+        </w:rPr>
+        <w:t>Địa điểm đi</w:t>
+      </w:r>
+      <w:r>
+        <w:rPr>
+          <w:i/>
+          <w:iCs/>
+          <w:sz w:val="20"/>
+          <w:szCs w:val="20"/>
+        </w:rPr>
+        <w:t>, #</w:t>
+      </w:r>
+      <w:r>
+        <w:rPr>
+          <w:i/>
+          <w:iCs/>
+          <w:sz w:val="20"/>
+          <w:szCs w:val="20"/>
+        </w:rPr>
+        <w:t>Địa điểm đến</w:t>
+      </w:r>
+      <w:r>
+        <w:rPr>
+          <w:i/>
+          <w:iCs/>
           <w:sz w:val="20"/>
           <w:szCs w:val="20"/>
         </w:rPr>
@@ -1497,7 +1515,7 @@
           <w:sz w:val="20"/>
           <w:szCs w:val="20"/>
         </w:rPr>
-        <w:t xml:space="preserve">Lộ trình: </w:t>
+        <w:t xml:space="preserve">Tuyến bay: </w:t>
       </w:r>
       <w:r>
         <w:rPr>
@@ -1505,14 +1523,106 @@
           <w:szCs w:val="20"/>
           <w:u w:val="single"/>
         </w:rPr>
-        <w:t>Mã lộ trình</w:t>
-      </w:r>
-      <w:r>
-        <w:rPr>
-          <w:sz w:val="20"/>
-          <w:szCs w:val="20"/>
-        </w:rPr>
-        <w:t>, tên lộ trình.</w:t>
+        <w:t>Mã tuyến bay</w:t>
+      </w:r>
+      <w:r>
+        <w:rPr>
+          <w:sz w:val="20"/>
+          <w:szCs w:val="20"/>
+        </w:rPr>
+        <w:t>,</w:t>
+      </w:r>
+      <w:r>
+        <w:rPr>
+          <w:i/>
+          <w:iCs/>
+          <w:sz w:val="20"/>
+          <w:szCs w:val="20"/>
+        </w:rPr>
+        <w:t xml:space="preserve"> </w:t>
+      </w:r>
+      <w:r>
+        <w:rPr>
+          <w:i/>
+          <w:iCs/>
+          <w:sz w:val="20"/>
+          <w:szCs w:val="20"/>
+          <w:u w:val="single"/>
+        </w:rPr>
+        <w:t>#Mã lộ trình</w:t>
+      </w:r>
+      <w:r>
+        <w:rPr>
+          <w:sz w:val="20"/>
+          <w:szCs w:val="20"/>
+        </w:rPr>
+        <w:t>,</w:t>
+      </w:r>
+      <w:r>
+        <w:rPr>
+          <w:sz w:val="20"/>
+          <w:szCs w:val="20"/>
+        </w:rPr>
+        <w:t xml:space="preserve"> giờ cất cánh, giờ hạ cánh</w:t>
+      </w:r>
+      <w:r>
+        <w:rPr>
+          <w:sz w:val="20"/>
+          <w:szCs w:val="20"/>
+        </w:rPr>
+        <w:t>,</w:t>
+      </w:r>
+      <w:r>
+        <w:rPr>
+          <w:sz w:val="20"/>
+          <w:szCs w:val="20"/>
+        </w:rPr>
+        <w:t xml:space="preserve"> </w:t>
+      </w:r>
+      <w:r>
+        <w:rPr>
+          <w:i/>
+          <w:iCs/>
+          <w:sz w:val="20"/>
+          <w:szCs w:val="20"/>
+        </w:rPr>
+        <w:t xml:space="preserve">#Mã sân bay </w:t>
+      </w:r>
+      <w:r>
+        <w:rPr>
+          <w:i/>
+          <w:iCs/>
+          <w:sz w:val="20"/>
+          <w:szCs w:val="20"/>
+        </w:rPr>
+        <w:t>đi</w:t>
+      </w:r>
+      <w:r>
+        <w:rPr>
+          <w:i/>
+          <w:iCs/>
+          <w:sz w:val="20"/>
+          <w:szCs w:val="20"/>
+        </w:rPr>
+        <w:t xml:space="preserve">, #Mã sân bay </w:t>
+      </w:r>
+      <w:r>
+        <w:rPr>
+          <w:i/>
+          <w:iCs/>
+          <w:sz w:val="20"/>
+          <w:szCs w:val="20"/>
+        </w:rPr>
+        <w:t>đến</w:t>
+      </w:r>
+      <w:r>
+        <w:rPr>
+          <w:i/>
+          <w:iCs/>
+          <w:sz w:val="20"/>
+          <w:szCs w:val="20"/>
+        </w:rPr>
+        <w:t>.</w:t>
       </w:r>
     </w:p>
     <w:p>
@@ -1533,29 +1643,14 @@
           <w:sz w:val="20"/>
           <w:szCs w:val="20"/>
         </w:rPr>
-        <w:t xml:space="preserve">Lịch bay: </w:t>
-      </w:r>
-      <w:r>
-        <w:rPr>
-          <w:sz w:val="20"/>
-          <w:szCs w:val="20"/>
-          <w:u w:val="single"/>
-        </w:rPr>
-        <w:t>Mã lịch bay</w:t>
-      </w:r>
-      <w:r>
-        <w:rPr>
-          <w:sz w:val="20"/>
-          <w:szCs w:val="20"/>
-        </w:rPr>
-        <w:t>, ngày có hiệu lực, ngày hết hiệu lực</w:t>
-      </w:r>
-      <w:r>
-        <w:rPr>
-          <w:sz w:val="20"/>
-          <w:szCs w:val="20"/>
-        </w:rPr>
-        <w:t xml:space="preserve">, </w:t>
+        <w:t>Lịch bay</w:t>
+      </w:r>
+      <w:r>
+        <w:rPr>
+          <w:sz w:val="20"/>
+          <w:szCs w:val="20"/>
+        </w:rPr>
+        <w:t xml:space="preserve">: </w:t>
       </w:r>
       <w:r>
         <w:rPr>
@@ -1563,6 +1658,7 @@
           <w:iCs/>
           <w:sz w:val="20"/>
           <w:szCs w:val="20"/>
+          <w:u w:val="single"/>
         </w:rPr>
         <w:t>#Mã hãng</w:t>
       </w:r>
@@ -1573,7 +1669,31 @@
           <w:sz w:val="20"/>
           <w:szCs w:val="20"/>
         </w:rPr>
-        <w:t>, #Mã tuyến</w:t>
+        <w:t xml:space="preserve">, </w:t>
+      </w:r>
+      <w:r>
+        <w:rPr>
+          <w:i/>
+          <w:iCs/>
+          <w:sz w:val="20"/>
+          <w:szCs w:val="20"/>
+          <w:u w:val="single"/>
+        </w:rPr>
+        <w:t>#Mã tuyến</w:t>
+      </w:r>
+      <w:r>
+        <w:rPr>
+          <w:sz w:val="20"/>
+          <w:szCs w:val="20"/>
+        </w:rPr>
+        <w:t xml:space="preserve">, </w:t>
+      </w:r>
+      <w:r>
+        <w:rPr>
+          <w:sz w:val="20"/>
+          <w:szCs w:val="20"/>
+        </w:rPr>
+        <w:t>ngày có hiệu lực, ngày hết hiệu lực</w:t>
       </w:r>
       <w:r>
         <w:rPr>
@@ -1609,15 +1729,7 @@
           <w:szCs w:val="20"/>
           <w:u w:val="single"/>
         </w:rPr>
-        <w:t>M</w:t>
-      </w:r>
-      <w:r>
-        <w:rPr>
-          <w:sz w:val="20"/>
-          <w:szCs w:val="20"/>
-          <w:u w:val="single"/>
-        </w:rPr>
-        <w:t>ã chuyến bay</w:t>
+        <w:t>Mã chuyến bay</w:t>
       </w:r>
       <w:r>
         <w:rPr>
@@ -1802,6 +1914,13 @@
           <w:sz w:val="20"/>
           <w:szCs w:val="20"/>
         </w:rPr>
+        <w:t xml:space="preserve"> hiệu lực,</w:t>
+      </w:r>
+      <w:r>
+        <w:rPr>
+          <w:sz w:val="20"/>
+          <w:szCs w:val="20"/>
+        </w:rPr>
         <w:t xml:space="preserve"> #Mã loại vé</w:t>
       </w:r>
       <w:r>
@@ -1809,6 +1928,13 @@
           <w:sz w:val="20"/>
           <w:szCs w:val="20"/>
         </w:rPr>
+        <w:t>, giảm giá</w:t>
+      </w:r>
+      <w:r>
+        <w:rPr>
+          <w:sz w:val="20"/>
+          <w:szCs w:val="20"/>
+        </w:rPr>
         <w:t>, #</w:t>
       </w:r>
       <w:r>
@@ -1823,7 +1949,14 @@
           <w:sz w:val="20"/>
           <w:szCs w:val="20"/>
         </w:rPr>
-        <w:t>ã máy bay</w:t>
+        <w:t xml:space="preserve">ã </w:t>
+      </w:r>
+      <w:r>
+        <w:rPr>
+          <w:sz w:val="20"/>
+          <w:szCs w:val="20"/>
+        </w:rPr>
+        <w:t>chuyến</w:t>
       </w:r>
       <w:r>
         <w:rPr>
@@ -1831,6 +1964,34 @@
           <w:szCs w:val="20"/>
         </w:rPr>
         <w:t>, #Mã KH</w:t>
+      </w:r>
+      <w:r>
+        <w:rPr>
+          <w:sz w:val="20"/>
+          <w:szCs w:val="20"/>
+        </w:rPr>
+        <w:t>,</w:t>
+      </w:r>
+      <w:r>
+        <w:rPr>
+          <w:sz w:val="20"/>
+          <w:szCs w:val="20"/>
+        </w:rPr>
+        <w:t xml:space="preserve"> </w:t>
+      </w:r>
+      <w:r>
+        <w:rPr>
+          <w:sz w:val="20"/>
+          <w:szCs w:val="20"/>
+        </w:rPr>
+        <w:t>lý do hủy</w:t>
+      </w:r>
+      <w:r>
+        <w:rPr>
+          <w:sz w:val="20"/>
+          <w:szCs w:val="20"/>
+        </w:rPr>
+        <w:t>, phí hủy</w:t>
       </w:r>
       <w:r>
         <w:rPr>
@@ -1858,7 +2019,7 @@
           <w:sz w:val="20"/>
           <w:szCs w:val="20"/>
         </w:rPr>
-        <w:t xml:space="preserve">Vé hủy: </w:t>
+        <w:t xml:space="preserve">Loại vé: </w:t>
       </w:r>
       <w:r>
         <w:rPr>
@@ -1866,70 +2027,29 @@
           <w:szCs w:val="20"/>
           <w:u w:val="single"/>
         </w:rPr>
-        <w:t>#Mã vé</w:t>
-      </w:r>
-      <w:r>
-        <w:rPr>
-          <w:sz w:val="20"/>
-          <w:szCs w:val="20"/>
-        </w:rPr>
-        <w:t xml:space="preserve">, </w:t>
-      </w:r>
-      <w:r>
-        <w:rPr>
-          <w:sz w:val="20"/>
-          <w:szCs w:val="20"/>
-        </w:rPr>
-        <w:t>N</w:t>
-      </w:r>
-      <w:r>
-        <w:rPr>
-          <w:sz w:val="20"/>
-          <w:szCs w:val="20"/>
-        </w:rPr>
-        <w:t>gày khởi tạo</w:t>
-      </w:r>
-      <w:r>
-        <w:rPr>
-          <w:sz w:val="20"/>
-          <w:szCs w:val="20"/>
-        </w:rPr>
-        <w:t>, lý do</w:t>
-      </w:r>
-      <w:r>
-        <w:rPr>
-          <w:sz w:val="20"/>
-          <w:szCs w:val="20"/>
-        </w:rPr>
-        <w:t xml:space="preserve"> hủy</w:t>
-      </w:r>
-      <w:r>
-        <w:rPr>
-          <w:sz w:val="20"/>
-          <w:szCs w:val="20"/>
-        </w:rPr>
-        <w:t xml:space="preserve">, </w:t>
-      </w:r>
-      <w:r>
-        <w:rPr>
-          <w:sz w:val="20"/>
-          <w:szCs w:val="20"/>
-        </w:rPr>
-        <w:t>phí hủy</w:t>
-      </w:r>
-      <w:r>
-        <w:rPr>
-          <w:sz w:val="20"/>
-          <w:szCs w:val="20"/>
-        </w:rPr>
-        <w:t xml:space="preserve">, </w:t>
-      </w:r>
-      <w:r>
-        <w:rPr>
-          <w:sz w:val="20"/>
-          <w:szCs w:val="20"/>
-        </w:rPr>
-        <w:t>#Mã loại vé, #Mã máy bay, #Mã KH</w:t>
+        <w:t>Mã loại</w:t>
+      </w:r>
+      <w:r>
+        <w:rPr>
+          <w:sz w:val="20"/>
+          <w:szCs w:val="20"/>
+          <w:u w:val="single"/>
+        </w:rPr>
+        <w:t xml:space="preserve"> vé</w:t>
+      </w:r>
+      <w:r>
+        <w:rPr>
+          <w:sz w:val="20"/>
+          <w:szCs w:val="20"/>
+        </w:rPr>
+        <w:t>, tên loại</w:t>
+      </w:r>
+      <w:r>
+        <w:rPr>
+          <w:sz w:val="20"/>
+          <w:szCs w:val="20"/>
+        </w:rPr>
+        <w:t xml:space="preserve"> vé</w:t>
       </w:r>
       <w:r>
         <w:rPr>
@@ -1957,7 +2077,7 @@
           <w:sz w:val="20"/>
           <w:szCs w:val="20"/>
         </w:rPr>
-        <w:t xml:space="preserve">Loại vé: </w:t>
+        <w:t xml:space="preserve">Số chỗ ngồi: </w:t>
       </w:r>
       <w:r>
         <w:rPr>
@@ -1965,7 +2085,7 @@
           <w:szCs w:val="20"/>
           <w:u w:val="single"/>
         </w:rPr>
-        <w:t>Mã loại</w:t>
+        <w:t xml:space="preserve">#Mã </w:t>
       </w:r>
       <w:r>
         <w:rPr>
@@ -1973,49 +2093,51 @@
           <w:szCs w:val="20"/>
           <w:u w:val="single"/>
         </w:rPr>
-        <w:t xml:space="preserve"> vé</w:t>
-      </w:r>
-      <w:r>
-        <w:rPr>
-          <w:sz w:val="20"/>
-          <w:szCs w:val="20"/>
-        </w:rPr>
-        <w:t>, tên loại</w:t>
-      </w:r>
-      <w:r>
-        <w:rPr>
-          <w:sz w:val="20"/>
-          <w:szCs w:val="20"/>
-        </w:rPr>
-        <w:t xml:space="preserve"> vé</w:t>
-      </w:r>
-      <w:r>
-        <w:rPr>
-          <w:sz w:val="20"/>
-          <w:szCs w:val="20"/>
-        </w:rPr>
-        <w:t>,</w:t>
-      </w:r>
-      <w:r>
-        <w:rPr>
-          <w:sz w:val="20"/>
-          <w:szCs w:val="20"/>
-        </w:rPr>
-        <w:t xml:space="preserve"> giá,</w:t>
-      </w:r>
-      <w:r>
-        <w:rPr>
-          <w:sz w:val="20"/>
-          <w:szCs w:val="20"/>
-        </w:rPr>
-        <w:t xml:space="preserve"> khuyến mãi,</w:t>
-      </w:r>
-      <w:r>
-        <w:rPr>
-          <w:sz w:val="20"/>
-          <w:szCs w:val="20"/>
-        </w:rPr>
-        <w:t xml:space="preserve"> #Mã tuyến.</w:t>
+        <w:t>chuyến</w:t>
+      </w:r>
+      <w:r>
+        <w:rPr>
+          <w:sz w:val="20"/>
+          <w:szCs w:val="20"/>
+          <w:u w:val="single"/>
+        </w:rPr>
+        <w:t xml:space="preserve"> bay</w:t>
+      </w:r>
+      <w:r>
+        <w:rPr>
+          <w:sz w:val="20"/>
+          <w:szCs w:val="20"/>
+        </w:rPr>
+        <w:t xml:space="preserve">, </w:t>
+      </w:r>
+      <w:r>
+        <w:rPr>
+          <w:sz w:val="20"/>
+          <w:szCs w:val="20"/>
+          <w:u w:val="single"/>
+        </w:rPr>
+        <w:t>#Mã loại vé</w:t>
+      </w:r>
+      <w:r>
+        <w:rPr>
+          <w:sz w:val="20"/>
+          <w:szCs w:val="20"/>
+        </w:rPr>
+        <w:t>, số lượng</w:t>
+      </w:r>
+      <w:r>
+        <w:rPr>
+          <w:sz w:val="20"/>
+          <w:szCs w:val="20"/>
+        </w:rPr>
+        <w:t>, giá</w:t>
+      </w:r>
+      <w:r>
+        <w:rPr>
+          <w:sz w:val="20"/>
+          <w:szCs w:val="20"/>
+        </w:rPr>
+        <w:t>.</w:t>
       </w:r>
     </w:p>
     <w:p>
@@ -2036,7 +2158,7 @@
           <w:sz w:val="20"/>
           <w:szCs w:val="20"/>
         </w:rPr>
-        <w:t xml:space="preserve">Số chỗ ngồi: </w:t>
+        <w:t xml:space="preserve">Khách hàng: </w:t>
       </w:r>
       <w:r>
         <w:rPr>
@@ -2044,29 +2166,56 @@
           <w:szCs w:val="20"/>
           <w:u w:val="single"/>
         </w:rPr>
-        <w:t>#Mã máy bay</w:t>
-      </w:r>
-      <w:r>
-        <w:rPr>
-          <w:sz w:val="20"/>
-          <w:szCs w:val="20"/>
-        </w:rPr>
-        <w:t xml:space="preserve">, </w:t>
-      </w:r>
-      <w:r>
-        <w:rPr>
-          <w:sz w:val="20"/>
-          <w:szCs w:val="20"/>
-          <w:u w:val="single"/>
-        </w:rPr>
-        <w:t>#Mã loại vé</w:t>
-      </w:r>
-      <w:r>
-        <w:rPr>
-          <w:sz w:val="20"/>
-          <w:szCs w:val="20"/>
-        </w:rPr>
-        <w:t>, số lượng</w:t>
+        <w:t>Mã khách hàng</w:t>
+      </w:r>
+      <w:r>
+        <w:rPr>
+          <w:sz w:val="20"/>
+          <w:szCs w:val="20"/>
+        </w:rPr>
+        <w:t>, tên,</w:t>
+      </w:r>
+      <w:r>
+        <w:rPr>
+          <w:sz w:val="20"/>
+          <w:szCs w:val="20"/>
+        </w:rPr>
+        <w:t xml:space="preserve"> cmnd, sdt,</w:t>
+      </w:r>
+      <w:r>
+        <w:rPr>
+          <w:sz w:val="20"/>
+          <w:szCs w:val="20"/>
+        </w:rPr>
+        <w:t xml:space="preserve"> email,</w:t>
+      </w:r>
+      <w:r>
+        <w:rPr>
+          <w:sz w:val="20"/>
+          <w:szCs w:val="20"/>
+        </w:rPr>
+        <w:t xml:space="preserve"> địa chỉ, giới tính</w:t>
+      </w:r>
+      <w:r>
+        <w:rPr>
+          <w:sz w:val="20"/>
+          <w:szCs w:val="20"/>
+        </w:rPr>
+        <w:t>,</w:t>
+      </w:r>
+      <w:r>
+        <w:rPr>
+          <w:sz w:val="20"/>
+          <w:szCs w:val="20"/>
+        </w:rPr>
+        <w:t xml:space="preserve"> </w:t>
+      </w:r>
+      <w:r>
+        <w:rPr>
+          <w:sz w:val="20"/>
+          <w:szCs w:val="20"/>
+        </w:rPr>
+        <w:t>tên đăng nhập, mật khẩu</w:t>
       </w:r>
       <w:r>
         <w:rPr>
@@ -2074,99 +2223,6 @@
           <w:szCs w:val="20"/>
         </w:rPr>
         <w:t>.</w:t>
-      </w:r>
-    </w:p>
-    <w:p>
-      <w:pPr>
-        <w:pStyle w:val="ListParagraph"/>
-        <w:numPr>
-          <w:ilvl w:val="1"/>
-          <w:numId w:val="10"/>
-        </w:numPr>
-        <w:spacing w:line="257" w:lineRule="auto"/>
-        <w:rPr>
-          <w:sz w:val="20"/>
-          <w:szCs w:val="20"/>
-        </w:rPr>
-      </w:pPr>
-      <w:r>
-        <w:rPr>
-          <w:sz w:val="20"/>
-          <w:szCs w:val="20"/>
-        </w:rPr>
-        <w:t xml:space="preserve">Khách hàng: </w:t>
-      </w:r>
-      <w:r>
-        <w:rPr>
-          <w:sz w:val="20"/>
-          <w:szCs w:val="20"/>
-          <w:u w:val="single"/>
-        </w:rPr>
-        <w:t>Mã khách hàng</w:t>
-      </w:r>
-      <w:r>
-        <w:rPr>
-          <w:sz w:val="20"/>
-          <w:szCs w:val="20"/>
-        </w:rPr>
-        <w:t>, tên,</w:t>
-      </w:r>
-      <w:r>
-        <w:rPr>
-          <w:sz w:val="20"/>
-          <w:szCs w:val="20"/>
-        </w:rPr>
-        <w:t xml:space="preserve"> cmnd, sdt,</w:t>
-      </w:r>
-      <w:r>
-        <w:rPr>
-          <w:sz w:val="20"/>
-          <w:szCs w:val="20"/>
-        </w:rPr>
-        <w:t xml:space="preserve"> email,</w:t>
-      </w:r>
-      <w:r>
-        <w:rPr>
-          <w:sz w:val="20"/>
-          <w:szCs w:val="20"/>
-        </w:rPr>
-        <w:t xml:space="preserve"> địa chỉ, giới tính.</w:t>
-      </w:r>
-    </w:p>
-    <w:p>
-      <w:pPr>
-        <w:pStyle w:val="ListParagraph"/>
-        <w:numPr>
-          <w:ilvl w:val="1"/>
-          <w:numId w:val="10"/>
-        </w:numPr>
-        <w:spacing w:line="257" w:lineRule="auto"/>
-        <w:rPr>
-          <w:sz w:val="20"/>
-          <w:szCs w:val="20"/>
-        </w:rPr>
-      </w:pPr>
-      <w:r>
-        <w:rPr>
-          <w:sz w:val="20"/>
-          <w:szCs w:val="20"/>
-        </w:rPr>
-        <w:t xml:space="preserve">Người dùng: </w:t>
-      </w:r>
-      <w:r>
-        <w:rPr>
-          <w:sz w:val="20"/>
-          <w:szCs w:val="20"/>
-          <w:u w:val="single"/>
-        </w:rPr>
-        <w:t>#Mã khách hàng</w:t>
-      </w:r>
-      <w:r>
-        <w:rPr>
-          <w:sz w:val="20"/>
-          <w:szCs w:val="20"/>
-        </w:rPr>
-        <w:t>, tên đăng nhập, mật khẩu.</w:t>
       </w:r>
     </w:p>
     <w:p>
@@ -3328,15 +3384,6 @@
   </w:num>
   <w:num w:numId="2">
     <w:abstractNumId w:val="6"/>
-    <w:lvlOverride w:ilvl="0"/>
-    <w:lvlOverride w:ilvl="1"/>
-    <w:lvlOverride w:ilvl="2"/>
-    <w:lvlOverride w:ilvl="3"/>
-    <w:lvlOverride w:ilvl="4"/>
-    <w:lvlOverride w:ilvl="5"/>
-    <w:lvlOverride w:ilvl="6"/>
-    <w:lvlOverride w:ilvl="7"/>
-    <w:lvlOverride w:ilvl="8"/>
   </w:num>
   <w:num w:numId="3">
     <w:abstractNumId w:val="3"/>

</xml_diff>

<commit_message>
thêm usecase 3, 4
</commit_message>
<xml_diff>
--- a/MayBay.docx
+++ b/MayBay.docx
@@ -1349,6 +1349,20 @@
           <w:sz w:val="20"/>
           <w:szCs w:val="20"/>
         </w:rPr>
+        <w:t xml:space="preserve">, </w:t>
+      </w:r>
+      <w:r>
+        <w:rPr>
+          <w:sz w:val="20"/>
+          <w:szCs w:val="20"/>
+        </w:rPr>
+        <w:t>ngày có hiệu lực, ngày hết hiệu lực</w:t>
+      </w:r>
+      <w:r>
+        <w:rPr>
+          <w:sz w:val="20"/>
+          <w:szCs w:val="20"/>
+        </w:rPr>
         <w:t>.</w:t>
       </w:r>
     </w:p>
@@ -1563,7 +1577,21 @@
           <w:sz w:val="20"/>
           <w:szCs w:val="20"/>
         </w:rPr>
-        <w:t xml:space="preserve"> giờ cất cánh, giờ hạ cánh</w:t>
+        <w:t xml:space="preserve"> </w:t>
+      </w:r>
+      <w:r>
+        <w:rPr>
+          <w:sz w:val="20"/>
+          <w:szCs w:val="20"/>
+        </w:rPr>
+        <w:t>ngày</w:t>
+      </w:r>
+      <w:r>
+        <w:rPr>
+          <w:sz w:val="20"/>
+          <w:szCs w:val="20"/>
+        </w:rPr>
+        <w:t xml:space="preserve"> cất cánh</w:t>
       </w:r>
       <w:r>
         <w:rPr>
@@ -1571,6 +1599,13 @@
           <w:szCs w:val="20"/>
         </w:rPr>
         <w:t>,</w:t>
+      </w:r>
+      <w:r>
+        <w:rPr>
+          <w:sz w:val="20"/>
+          <w:szCs w:val="20"/>
+        </w:rPr>
+        <w:t xml:space="preserve"> ngày hạ cánh,</w:t>
       </w:r>
       <w:r>
         <w:rPr>
@@ -1680,20 +1715,6 @@
           <w:u w:val="single"/>
         </w:rPr>
         <w:t>#Mã tuyến</w:t>
-      </w:r>
-      <w:r>
-        <w:rPr>
-          <w:sz w:val="20"/>
-          <w:szCs w:val="20"/>
-        </w:rPr>
-        <w:t xml:space="preserve">, </w:t>
-      </w:r>
-      <w:r>
-        <w:rPr>
-          <w:sz w:val="20"/>
-          <w:szCs w:val="20"/>
-        </w:rPr>
-        <w:t>ngày có hiệu lực, ngày hết hiệu lực</w:t>
       </w:r>
       <w:r>
         <w:rPr>

</xml_diff>

<commit_message>
Sửa lại sơ đồ ERD
</commit_message>
<xml_diff>
--- a/MayBay.docx
+++ b/MayBay.docx
@@ -1,33 +1,25 @@
 
 <file path=word/document.xml><?xml version="1.0" encoding="utf-8"?>
-<w:document xmlns:wpc="http://schemas.microsoft.com/office/word/2010/wordprocessingCanvas" xmlns:cx="http://schemas.microsoft.com/office/drawing/2014/chartex" xmlns:cx1="http://schemas.microsoft.com/office/drawing/2015/9/8/chartex" xmlns:cx2="http://schemas.microsoft.com/office/drawing/2015/10/21/chartex" xmlns:cx3="http://schemas.microsoft.com/office/drawing/2016/5/9/chartex" xmlns:cx4="http://schemas.microsoft.com/office/drawing/2016/5/10/chartex" xmlns:cx5="http://schemas.microsoft.com/office/drawing/2016/5/11/chartex" xmlns:cx6="http://schemas.microsoft.com/office/drawing/2016/5/12/chartex" xmlns:cx7="http://schemas.microsoft.com/office/drawing/2016/5/13/chartex" xmlns:cx8="http://schemas.microsoft.com/office/drawing/2016/5/14/chartex" xmlns:mc="http://schemas.openxmlformats.org/markup-compatibility/2006" xmlns:aink="http://schemas.microsoft.com/office/drawing/2016/ink" xmlns:am3d="http://schemas.microsoft.com/office/drawing/2017/model3d" xmlns:o="urn:schemas-microsoft-com:office:office" xmlns:r="http://schemas.openxmlformats.org/officeDocument/2006/relationships" xmlns:m="http://schemas.openxmlformats.org/officeDocument/2006/math" xmlns:v="urn:schemas-microsoft-com:vml" xmlns:wp14="http://schemas.microsoft.com/office/word/2010/wordprocessingDrawing" xmlns:wp="http://schemas.openxmlformats.org/drawingml/2006/wordprocessingDrawing" xmlns:w10="urn:schemas-microsoft-com:office:word" xmlns:w="http://schemas.openxmlformats.org/wordprocessingml/2006/main" xmlns:w14="http://schemas.microsoft.com/office/word/2010/wordml" xmlns:w15="http://schemas.microsoft.com/office/word/2012/wordml" xmlns:w16cex="http://schemas.microsoft.com/office/word/2018/wordml/cex" xmlns:w16cid="http://schemas.microsoft.com/office/word/2016/wordml/cid" xmlns:w16="http://schemas.microsoft.com/office/word/2018/wordml" xmlns:w16se="http://schemas.microsoft.com/office/word/2015/wordml/symex" xmlns:wpg="http://schemas.microsoft.com/office/word/2010/wordprocessingGroup" xmlns:wpi="http://schemas.microsoft.com/office/word/2010/wordprocessingInk" xmlns:wne="http://schemas.microsoft.com/office/word/2006/wordml" xmlns:wps="http://schemas.microsoft.com/office/word/2010/wordprocessingShape" mc:Ignorable="w14 w15 w16se w16cid w16 w16cex wp14">
+<w:document xmlns:wpc="http://schemas.microsoft.com/office/word/2010/wordprocessingCanvas" xmlns:cx="http://schemas.microsoft.com/office/drawing/2014/chartex" xmlns:mc="http://schemas.openxmlformats.org/markup-compatibility/2006" xmlns:o="urn:schemas-microsoft-com:office:office" xmlns:r="http://schemas.openxmlformats.org/officeDocument/2006/relationships" xmlns:m="http://schemas.openxmlformats.org/officeDocument/2006/math" xmlns:v="urn:schemas-microsoft-com:vml" xmlns:wp14="http://schemas.microsoft.com/office/word/2010/wordprocessingDrawing" xmlns:wp="http://schemas.openxmlformats.org/drawingml/2006/wordprocessingDrawing" xmlns:w10="urn:schemas-microsoft-com:office:word" xmlns:w="http://schemas.openxmlformats.org/wordprocessingml/2006/main" xmlns:w14="http://schemas.microsoft.com/office/word/2010/wordml" xmlns:w15="http://schemas.microsoft.com/office/word/2012/wordml" xmlns:w16se="http://schemas.microsoft.com/office/word/2015/wordml/symex" xmlns:wpg="http://schemas.microsoft.com/office/word/2010/wordprocessingGroup" xmlns:wpi="http://schemas.microsoft.com/office/word/2010/wordprocessingInk" xmlns:wne="http://schemas.microsoft.com/office/word/2006/wordml" xmlns:wps="http://schemas.microsoft.com/office/word/2010/wordprocessingShape" mc:Ignorable="w14 w15 w16se wp14">
   <w:body>
     <w:p>
       <w:pPr>
         <w:pStyle w:val="ListParagraph"/>
         <w:numPr>
           <w:ilvl w:val="0"/>
-          <w:numId w:val="10"/>
+          <w:numId w:val="11"/>
         </w:numPr>
-        <w:spacing w:line="257" w:lineRule="auto"/>
-        <w:rPr>
-          <w:sz w:val="20"/>
-          <w:szCs w:val="20"/>
-        </w:rPr>
-      </w:pPr>
-      <w:r>
-        <w:rPr>
-          <w:sz w:val="20"/>
-          <w:szCs w:val="20"/>
-        </w:rPr>
-        <w:t>Mô tả bài toán</w:t>
-      </w:r>
-      <w:r>
-        <w:rPr>
-          <w:sz w:val="20"/>
-          <w:szCs w:val="20"/>
-        </w:rPr>
-        <w:t>:</w:t>
+        <w:rPr>
+          <w:sz w:val="20"/>
+          <w:szCs w:val="20"/>
+        </w:rPr>
+      </w:pPr>
+      <w:r>
+        <w:rPr>
+          <w:sz w:val="20"/>
+          <w:szCs w:val="20"/>
+        </w:rPr>
+        <w:t>Mô tả bài toán:</w:t>
       </w:r>
     </w:p>
     <w:p>
@@ -35,48 +27,19 @@
         <w:pStyle w:val="ListParagraph"/>
         <w:numPr>
           <w:ilvl w:val="1"/>
-          <w:numId w:val="10"/>
+          <w:numId w:val="11"/>
         </w:numPr>
-        <w:spacing w:line="257" w:lineRule="auto"/>
-        <w:rPr>
-          <w:sz w:val="20"/>
-          <w:szCs w:val="20"/>
-        </w:rPr>
-      </w:pPr>
-      <w:r>
-        <w:rPr>
-          <w:sz w:val="20"/>
-          <w:szCs w:val="20"/>
-        </w:rPr>
-        <w:t>Một đại lý bán vé máy bay cần xây dựng hệ thống quản lý việc đặt vé và bán vé</w:t>
-      </w:r>
-      <w:r>
-        <w:rPr>
-          <w:sz w:val="20"/>
-          <w:szCs w:val="20"/>
-        </w:rPr>
-        <w:t xml:space="preserve"> </w:t>
-      </w:r>
-      <w:r>
-        <w:rPr>
-          <w:sz w:val="20"/>
-          <w:szCs w:val="20"/>
-        </w:rPr>
-        <w:t>cho khách</w:t>
-      </w:r>
-      <w:r>
-        <w:rPr>
-          <w:sz w:val="20"/>
-          <w:szCs w:val="20"/>
-        </w:rPr>
-        <w:t xml:space="preserve"> online</w:t>
-      </w:r>
-      <w:r>
-        <w:rPr>
-          <w:sz w:val="20"/>
-          <w:szCs w:val="20"/>
-        </w:rPr>
-        <w:t>, hệ thống được mô tả như sau:</w:t>
+        <w:rPr>
+          <w:sz w:val="20"/>
+          <w:szCs w:val="20"/>
+        </w:rPr>
+      </w:pPr>
+      <w:r>
+        <w:rPr>
+          <w:sz w:val="20"/>
+          <w:szCs w:val="20"/>
+        </w:rPr>
+        <w:t>Một đại lý bán vé máy bay cần xây dựng hệ thống quản lý việc đặt vé và bán vé cho khách online, hệ thống được mô tả như sau:</w:t>
       </w:r>
     </w:p>
     <w:p>
@@ -84,9 +47,8 @@
         <w:pStyle w:val="ListParagraph"/>
         <w:numPr>
           <w:ilvl w:val="2"/>
-          <w:numId w:val="10"/>
+          <w:numId w:val="11"/>
         </w:numPr>
-        <w:spacing w:line="257" w:lineRule="auto"/>
         <w:rPr>
           <w:sz w:val="20"/>
           <w:szCs w:val="20"/>
@@ -106,23 +68,30 @@
           <w:sz w:val="20"/>
           <w:szCs w:val="20"/>
         </w:rPr>
-        <w:t>hãng</w:t>
-      </w:r>
-      <w:r>
-        <w:rPr>
-          <w:b/>
-          <w:bCs/>
-          <w:sz w:val="20"/>
-          <w:szCs w:val="20"/>
-        </w:rPr>
-        <w:t xml:space="preserve"> </w:t>
-      </w:r>
-      <w:r>
-        <w:rPr>
-          <w:sz w:val="20"/>
-          <w:szCs w:val="20"/>
-        </w:rPr>
-        <w:t>bao gồm: Mã hãng, tên hãng (Việt Nam Airline, Pacific, Airline,…).</w:t>
+        <w:t xml:space="preserve">hãng </w:t>
+      </w:r>
+      <w:r>
+        <w:rPr>
+          <w:sz w:val="20"/>
+          <w:szCs w:val="20"/>
+        </w:rPr>
+        <w:t xml:space="preserve">bao gồm: Mã hãng, tên hãng (Việt Nam Airline, Pacific, </w:t>
+      </w:r>
+      <w:proofErr w:type="gramStart"/>
+      <w:r>
+        <w:rPr>
+          <w:sz w:val="20"/>
+          <w:szCs w:val="20"/>
+        </w:rPr>
+        <w:t>Airline,…</w:t>
+      </w:r>
+      <w:proofErr w:type="gramEnd"/>
+      <w:r>
+        <w:rPr>
+          <w:sz w:val="20"/>
+          <w:szCs w:val="20"/>
+        </w:rPr>
+        <w:t>).</w:t>
       </w:r>
     </w:p>
     <w:p>
@@ -130,9 +99,8 @@
         <w:pStyle w:val="ListParagraph"/>
         <w:numPr>
           <w:ilvl w:val="2"/>
-          <w:numId w:val="10"/>
+          <w:numId w:val="11"/>
         </w:numPr>
-        <w:spacing w:line="257" w:lineRule="auto"/>
         <w:rPr>
           <w:sz w:val="20"/>
           <w:szCs w:val="20"/>
@@ -175,21 +143,7 @@
           <w:sz w:val="20"/>
           <w:szCs w:val="20"/>
         </w:rPr>
-        <w:t xml:space="preserve"> bao gồm: Mã</w:t>
-      </w:r>
-      <w:r>
-        <w:rPr>
-          <w:sz w:val="20"/>
-          <w:szCs w:val="20"/>
-        </w:rPr>
-        <w:t xml:space="preserve"> </w:t>
-      </w:r>
-      <w:r>
-        <w:rPr>
-          <w:sz w:val="20"/>
-          <w:szCs w:val="20"/>
-        </w:rPr>
-        <w:t>tuyến bay, sân bay cất cánh, giờ cất cánh, sân bay hạ cánh, giờ hạ cánh.</w:t>
+        <w:t xml:space="preserve"> bao gồm: Mã tuyến bay, sân bay cất cánh, giờ cất cánh, sân bay hạ cánh, giờ hạ cánh.</w:t>
       </w:r>
     </w:p>
     <w:p>
@@ -197,9 +151,8 @@
         <w:pStyle w:val="ListParagraph"/>
         <w:numPr>
           <w:ilvl w:val="2"/>
-          <w:numId w:val="10"/>
+          <w:numId w:val="11"/>
         </w:numPr>
-        <w:spacing w:line="257" w:lineRule="auto"/>
         <w:rPr>
           <w:sz w:val="20"/>
           <w:szCs w:val="20"/>
@@ -226,21 +179,16 @@
           <w:sz w:val="20"/>
           <w:szCs w:val="20"/>
         </w:rPr>
-        <w:t xml:space="preserve"> bao gồm: Mã sân bay, tên sân bay, </w:t>
-      </w:r>
-      <w:r>
-        <w:rPr>
-          <w:sz w:val="20"/>
-          <w:szCs w:val="20"/>
-        </w:rPr>
-        <w:t>địa điểm</w:t>
-      </w:r>
-      <w:r>
-        <w:rPr>
-          <w:sz w:val="20"/>
-          <w:szCs w:val="20"/>
-        </w:rPr>
-        <w:t>.</w:t>
+        <w:t xml:space="preserve"> bao gồm: Mã sân bay, tên sân ba</w:t>
+      </w:r>
+      <w:bookmarkStart w:id="0" w:name="_GoBack"/>
+      <w:bookmarkEnd w:id="0"/>
+      <w:r>
+        <w:rPr>
+          <w:sz w:val="20"/>
+          <w:szCs w:val="20"/>
+        </w:rPr>
+        <w:t>y, địa điểm.</w:t>
       </w:r>
     </w:p>
     <w:p>
@@ -248,9 +196,8 @@
         <w:pStyle w:val="ListParagraph"/>
         <w:numPr>
           <w:ilvl w:val="2"/>
-          <w:numId w:val="10"/>
+          <w:numId w:val="11"/>
         </w:numPr>
-        <w:spacing w:line="257" w:lineRule="auto"/>
         <w:rPr>
           <w:sz w:val="20"/>
           <w:szCs w:val="20"/>
@@ -302,25 +249,7 @@
           <w:sz w:val="20"/>
           <w:szCs w:val="20"/>
         </w:rPr>
-        <w:t>lộ</w:t>
-      </w:r>
-      <w:r>
-        <w:rPr>
-          <w:b/>
-          <w:bCs/>
-          <w:sz w:val="20"/>
-          <w:szCs w:val="20"/>
-        </w:rPr>
-        <w:t xml:space="preserve"> </w:t>
-      </w:r>
-      <w:r>
-        <w:rPr>
-          <w:b/>
-          <w:bCs/>
-          <w:sz w:val="20"/>
-          <w:szCs w:val="20"/>
-        </w:rPr>
-        <w:t>trình</w:t>
+        <w:t>lộ trình</w:t>
       </w:r>
       <w:r>
         <w:rPr>
@@ -351,9 +280,8 @@
         <w:pStyle w:val="ListParagraph"/>
         <w:numPr>
           <w:ilvl w:val="2"/>
-          <w:numId w:val="10"/>
+          <w:numId w:val="11"/>
         </w:numPr>
-        <w:spacing w:line="257" w:lineRule="auto"/>
         <w:rPr>
           <w:sz w:val="20"/>
           <w:szCs w:val="20"/>
@@ -373,7 +301,14 @@
           <w:sz w:val="20"/>
           <w:szCs w:val="20"/>
         </w:rPr>
-        <w:t>lịch</w:t>
+        <w:t>lịch bay</w:t>
+      </w:r>
+      <w:r>
+        <w:rPr>
+          <w:sz w:val="20"/>
+          <w:szCs w:val="20"/>
+        </w:rPr>
+        <w:t xml:space="preserve"> của các </w:t>
       </w:r>
       <w:r>
         <w:rPr>
@@ -382,7 +317,14 @@
           <w:sz w:val="20"/>
           <w:szCs w:val="20"/>
         </w:rPr>
-        <w:t xml:space="preserve"> </w:t>
+        <w:t>tuyến bay</w:t>
+      </w:r>
+      <w:r>
+        <w:rPr>
+          <w:sz w:val="20"/>
+          <w:szCs w:val="20"/>
+        </w:rPr>
+        <w:t xml:space="preserve"> cho đại lý. Thông tin về </w:t>
       </w:r>
       <w:r>
         <w:rPr>
@@ -391,38 +333,6 @@
           <w:sz w:val="20"/>
           <w:szCs w:val="20"/>
         </w:rPr>
-        <w:t>bay</w:t>
-      </w:r>
-      <w:r>
-        <w:rPr>
-          <w:sz w:val="20"/>
-          <w:szCs w:val="20"/>
-        </w:rPr>
-        <w:t xml:space="preserve"> của các </w:t>
-      </w:r>
-      <w:r>
-        <w:rPr>
-          <w:b/>
-          <w:bCs/>
-          <w:sz w:val="20"/>
-          <w:szCs w:val="20"/>
-        </w:rPr>
-        <w:t>tuyến bay</w:t>
-      </w:r>
-      <w:r>
-        <w:rPr>
-          <w:sz w:val="20"/>
-          <w:szCs w:val="20"/>
-        </w:rPr>
-        <w:t xml:space="preserve"> cho đại lý. Thông tin về </w:t>
-      </w:r>
-      <w:r>
-        <w:rPr>
-          <w:b/>
-          <w:bCs/>
-          <w:sz w:val="20"/>
-          <w:szCs w:val="20"/>
-        </w:rPr>
         <w:t>lịch bay</w:t>
       </w:r>
       <w:r>
@@ -430,21 +340,7 @@
           <w:sz w:val="20"/>
           <w:szCs w:val="20"/>
         </w:rPr>
-        <w:t xml:space="preserve"> bao gồm: </w:t>
-      </w:r>
-      <w:r>
-        <w:rPr>
-          <w:sz w:val="20"/>
-          <w:szCs w:val="20"/>
-        </w:rPr>
-        <w:t>N</w:t>
-      </w:r>
-      <w:r>
-        <w:rPr>
-          <w:sz w:val="20"/>
-          <w:szCs w:val="20"/>
-        </w:rPr>
-        <w:t>gày có hiệu lực, ngày hết hiệu lực.</w:t>
+        <w:t xml:space="preserve"> bao gồm: Ngày có hiệu lực, ngày hết hiệu lực.</w:t>
       </w:r>
     </w:p>
     <w:p>
@@ -452,9 +348,8 @@
         <w:pStyle w:val="ListParagraph"/>
         <w:numPr>
           <w:ilvl w:val="2"/>
-          <w:numId w:val="10"/>
+          <w:numId w:val="11"/>
         </w:numPr>
-        <w:spacing w:line="257" w:lineRule="auto"/>
         <w:rPr>
           <w:sz w:val="20"/>
           <w:szCs w:val="20"/>
@@ -481,14 +376,7 @@
           <w:sz w:val="20"/>
           <w:szCs w:val="20"/>
         </w:rPr>
-        <w:t xml:space="preserve"> chỉ đáp ứng cho một tuyến bay và có thể được thực hiện bởi các</w:t>
-      </w:r>
-      <w:r>
-        <w:rPr>
-          <w:sz w:val="20"/>
-          <w:szCs w:val="20"/>
-        </w:rPr>
-        <w:t xml:space="preserve"> </w:t>
+        <w:t xml:space="preserve"> chỉ đáp ứng cho một tuyến bay và có thể được thực hiện bởi các </w:t>
       </w:r>
       <w:r>
         <w:rPr>
@@ -512,9 +400,8 @@
         <w:pStyle w:val="ListParagraph"/>
         <w:numPr>
           <w:ilvl w:val="2"/>
-          <w:numId w:val="10"/>
+          <w:numId w:val="11"/>
         </w:numPr>
-        <w:spacing w:line="257" w:lineRule="auto"/>
         <w:rPr>
           <w:sz w:val="20"/>
           <w:szCs w:val="20"/>
@@ -549,9 +436,8 @@
         <w:pStyle w:val="ListParagraph"/>
         <w:numPr>
           <w:ilvl w:val="2"/>
-          <w:numId w:val="10"/>
+          <w:numId w:val="11"/>
         </w:numPr>
-        <w:spacing w:line="257" w:lineRule="auto"/>
         <w:rPr>
           <w:sz w:val="20"/>
           <w:szCs w:val="20"/>
@@ -578,14 +464,7 @@
           <w:sz w:val="20"/>
           <w:szCs w:val="20"/>
         </w:rPr>
-        <w:t xml:space="preserve"> bao gồm: Mã máy bay, </w:t>
-      </w:r>
-      <w:r>
-        <w:rPr>
-          <w:sz w:val="20"/>
-          <w:szCs w:val="20"/>
-        </w:rPr>
-        <w:t>tên máy bay.</w:t>
+        <w:t xml:space="preserve"> bao gồm: Mã máy bay, tên máy bay.</w:t>
       </w:r>
     </w:p>
     <w:p>
@@ -593,9 +472,8 @@
         <w:pStyle w:val="ListParagraph"/>
         <w:numPr>
           <w:ilvl w:val="2"/>
-          <w:numId w:val="10"/>
+          <w:numId w:val="11"/>
         </w:numPr>
-        <w:spacing w:line="257" w:lineRule="auto"/>
         <w:rPr>
           <w:sz w:val="20"/>
           <w:szCs w:val="20"/>
@@ -608,7 +486,14 @@
           <w:sz w:val="20"/>
           <w:szCs w:val="20"/>
         </w:rPr>
-        <w:t>Mỗi máy</w:t>
+        <w:t>Mỗi máy bay</w:t>
+      </w:r>
+      <w:r>
+        <w:rPr>
+          <w:sz w:val="20"/>
+          <w:szCs w:val="20"/>
+        </w:rPr>
+        <w:t xml:space="preserve"> có thể có nhiều hạng ghế khác nhau. Giá vé được quy định bởi hạng ghế và </w:t>
       </w:r>
       <w:r>
         <w:rPr>
@@ -617,62 +502,14 @@
           <w:sz w:val="20"/>
           <w:szCs w:val="20"/>
         </w:rPr>
-        <w:t xml:space="preserve"> </w:t>
-      </w:r>
-      <w:r>
-        <w:rPr>
-          <w:b/>
-          <w:bCs/>
-          <w:sz w:val="20"/>
-          <w:szCs w:val="20"/>
-        </w:rPr>
-        <w:t>bay</w:t>
-      </w:r>
-      <w:r>
-        <w:rPr>
-          <w:sz w:val="20"/>
-          <w:szCs w:val="20"/>
-        </w:rPr>
-        <w:t xml:space="preserve"> có thể có nhiều hạng ghế khác nhau. Giá vé được quy định bởi hạng ghế và</w:t>
-      </w:r>
-      <w:r>
-        <w:rPr>
-          <w:sz w:val="20"/>
-          <w:szCs w:val="20"/>
-        </w:rPr>
-        <w:t xml:space="preserve"> </w:t>
-      </w:r>
-      <w:r>
-        <w:rPr>
-          <w:b/>
-          <w:bCs/>
-          <w:sz w:val="20"/>
-          <w:szCs w:val="20"/>
-        </w:rPr>
-        <w:t>chuyến</w:t>
-      </w:r>
-      <w:r>
-        <w:rPr>
-          <w:b/>
-          <w:bCs/>
-          <w:sz w:val="20"/>
-          <w:szCs w:val="20"/>
-        </w:rPr>
-        <w:t xml:space="preserve"> bay</w:t>
-      </w:r>
-      <w:r>
-        <w:rPr>
-          <w:sz w:val="20"/>
-          <w:szCs w:val="20"/>
-        </w:rPr>
-        <w:t>, được hãng hàng không cung cấp thông</w:t>
-      </w:r>
-      <w:r>
-        <w:rPr>
-          <w:sz w:val="20"/>
-          <w:szCs w:val="20"/>
-        </w:rPr>
-        <w:t xml:space="preserve"> tin vào đầu năm.</w:t>
+        <w:t>chuyến bay</w:t>
+      </w:r>
+      <w:r>
+        <w:rPr>
+          <w:sz w:val="20"/>
+          <w:szCs w:val="20"/>
+        </w:rPr>
+        <w:t>, được hãng hàng không cung cấp thông tin vào đầu năm.</w:t>
       </w:r>
     </w:p>
     <w:p>
@@ -680,9 +517,8 @@
         <w:pStyle w:val="ListParagraph"/>
         <w:numPr>
           <w:ilvl w:val="2"/>
-          <w:numId w:val="10"/>
+          <w:numId w:val="11"/>
         </w:numPr>
-        <w:spacing w:line="257" w:lineRule="auto"/>
         <w:rPr>
           <w:sz w:val="20"/>
           <w:szCs w:val="20"/>
@@ -709,21 +545,7 @@
           <w:sz w:val="20"/>
           <w:szCs w:val="20"/>
         </w:rPr>
-        <w:t xml:space="preserve"> bao gồm: Mã loại vé, tên loại vé</w:t>
-      </w:r>
-      <w:r>
-        <w:rPr>
-          <w:sz w:val="20"/>
-          <w:szCs w:val="20"/>
-        </w:rPr>
-        <w:t>, giá vé</w:t>
-      </w:r>
-      <w:r>
-        <w:rPr>
-          <w:sz w:val="20"/>
-          <w:szCs w:val="20"/>
-        </w:rPr>
-        <w:t>.</w:t>
+        <w:t xml:space="preserve"> bao gồm: Mã loại vé, tên loại vé, giá vé.</w:t>
       </w:r>
     </w:p>
     <w:p>
@@ -731,27 +553,19 @@
         <w:pStyle w:val="ListParagraph"/>
         <w:numPr>
           <w:ilvl w:val="2"/>
-          <w:numId w:val="10"/>
+          <w:numId w:val="11"/>
         </w:numPr>
-        <w:spacing w:line="257" w:lineRule="auto"/>
-        <w:rPr>
-          <w:sz w:val="20"/>
-          <w:szCs w:val="20"/>
-        </w:rPr>
-      </w:pPr>
-      <w:r>
-        <w:rPr>
-          <w:sz w:val="20"/>
-          <w:szCs w:val="20"/>
-        </w:rPr>
-        <w:t>Khách hàng có thể thanh toán online</w:t>
-      </w:r>
-      <w:r>
-        <w:rPr>
-          <w:sz w:val="20"/>
-          <w:szCs w:val="20"/>
-        </w:rPr>
-        <w:t xml:space="preserve">. Thông tin của </w:t>
+        <w:rPr>
+          <w:sz w:val="20"/>
+          <w:szCs w:val="20"/>
+        </w:rPr>
+      </w:pPr>
+      <w:r>
+        <w:rPr>
+          <w:sz w:val="20"/>
+          <w:szCs w:val="20"/>
+        </w:rPr>
+        <w:t xml:space="preserve">Khách hàng có thể thanh toán online. Thông tin của </w:t>
       </w:r>
       <w:r>
         <w:rPr>
@@ -760,81 +574,14 @@
           <w:sz w:val="20"/>
           <w:szCs w:val="20"/>
         </w:rPr>
-        <w:t>khác</w:t>
-      </w:r>
-      <w:r>
-        <w:rPr>
-          <w:b/>
-          <w:bCs/>
-          <w:sz w:val="20"/>
-          <w:szCs w:val="20"/>
-        </w:rPr>
-        <w:t>h</w:t>
-      </w:r>
-      <w:r>
-        <w:rPr>
-          <w:b/>
-          <w:bCs/>
-          <w:sz w:val="20"/>
-          <w:szCs w:val="20"/>
-        </w:rPr>
-        <w:t xml:space="preserve"> hàng</w:t>
-      </w:r>
-      <w:r>
-        <w:rPr>
-          <w:sz w:val="20"/>
-          <w:szCs w:val="20"/>
-        </w:rPr>
-        <w:t xml:space="preserve"> bao gồm:</w:t>
-      </w:r>
-      <w:r>
-        <w:rPr>
-          <w:sz w:val="20"/>
-          <w:szCs w:val="20"/>
-        </w:rPr>
-        <w:t xml:space="preserve"> </w:t>
-      </w:r>
-      <w:r>
-        <w:rPr>
-          <w:sz w:val="20"/>
-          <w:szCs w:val="20"/>
-        </w:rPr>
-        <w:t>Mã khách hàng</w:t>
-      </w:r>
-      <w:r>
-        <w:rPr>
-          <w:sz w:val="20"/>
-          <w:szCs w:val="20"/>
-        </w:rPr>
-        <w:t>, tên</w:t>
-      </w:r>
-      <w:r>
-        <w:rPr>
-          <w:sz w:val="20"/>
-          <w:szCs w:val="20"/>
-        </w:rPr>
-        <w:t xml:space="preserve"> khách hàng</w:t>
-      </w:r>
-      <w:r>
-        <w:rPr>
-          <w:sz w:val="20"/>
-          <w:szCs w:val="20"/>
-        </w:rPr>
-        <w:t>,</w:t>
-      </w:r>
-      <w:r>
-        <w:rPr>
-          <w:sz w:val="20"/>
-          <w:szCs w:val="20"/>
-        </w:rPr>
-        <w:t xml:space="preserve"> cmnd, sdt,</w:t>
-      </w:r>
-      <w:r>
-        <w:rPr>
-          <w:sz w:val="20"/>
-          <w:szCs w:val="20"/>
-        </w:rPr>
-        <w:t xml:space="preserve"> địa chỉ, giới tính.</w:t>
+        <w:t>khách hàng</w:t>
+      </w:r>
+      <w:r>
+        <w:rPr>
+          <w:sz w:val="20"/>
+          <w:szCs w:val="20"/>
+        </w:rPr>
+        <w:t xml:space="preserve"> bao gồm: Mã khách hàng, tên khách hàng, cmnd, sdt, địa chỉ, giới tính.</w:t>
       </w:r>
     </w:p>
     <w:p>
@@ -842,9 +589,8 @@
         <w:pStyle w:val="ListParagraph"/>
         <w:numPr>
           <w:ilvl w:val="2"/>
-          <w:numId w:val="10"/>
+          <w:numId w:val="11"/>
         </w:numPr>
-        <w:spacing w:line="257" w:lineRule="auto"/>
         <w:rPr>
           <w:sz w:val="20"/>
           <w:szCs w:val="20"/>
@@ -887,14 +633,7 @@
           <w:sz w:val="20"/>
           <w:szCs w:val="20"/>
         </w:rPr>
-        <w:t xml:space="preserve"> riêng lẻ hay theo cả</w:t>
-      </w:r>
-      <w:r>
-        <w:rPr>
-          <w:sz w:val="20"/>
-          <w:szCs w:val="20"/>
-        </w:rPr>
-        <w:t xml:space="preserve"> </w:t>
+        <w:t xml:space="preserve"> riêng lẻ hay theo cả </w:t>
       </w:r>
       <w:r>
         <w:rPr>
@@ -935,25 +674,7 @@
           <w:sz w:val="20"/>
           <w:szCs w:val="20"/>
         </w:rPr>
-        <w:t>lộ</w:t>
-      </w:r>
-      <w:r>
-        <w:rPr>
-          <w:b/>
-          <w:bCs/>
-          <w:sz w:val="20"/>
-          <w:szCs w:val="20"/>
-        </w:rPr>
-        <w:t xml:space="preserve"> </w:t>
-      </w:r>
-      <w:r>
-        <w:rPr>
-          <w:b/>
-          <w:bCs/>
-          <w:sz w:val="20"/>
-          <w:szCs w:val="20"/>
-        </w:rPr>
-        <w:t>trình</w:t>
+        <w:t>lộ trình</w:t>
       </w:r>
       <w:r>
         <w:rPr>
@@ -984,34 +705,19 @@
         <w:pStyle w:val="ListParagraph"/>
         <w:numPr>
           <w:ilvl w:val="2"/>
-          <w:numId w:val="10"/>
+          <w:numId w:val="11"/>
         </w:numPr>
-        <w:spacing w:line="257" w:lineRule="auto"/>
-        <w:rPr>
-          <w:sz w:val="20"/>
-          <w:szCs w:val="20"/>
-        </w:rPr>
-      </w:pPr>
-      <w:r>
-        <w:rPr>
-          <w:sz w:val="20"/>
-          <w:szCs w:val="20"/>
-        </w:rPr>
-        <w:t>Khi đặt vé,</w:t>
-      </w:r>
-      <w:r>
-        <w:rPr>
-          <w:sz w:val="20"/>
-          <w:szCs w:val="20"/>
-        </w:rPr>
-        <w:t xml:space="preserve"> đại lý sẽ liên hệ</w:t>
-      </w:r>
-      <w:r>
-        <w:rPr>
-          <w:sz w:val="20"/>
-          <w:szCs w:val="20"/>
-        </w:rPr>
-        <w:t xml:space="preserve"> </w:t>
+        <w:rPr>
+          <w:sz w:val="20"/>
+          <w:szCs w:val="20"/>
+        </w:rPr>
+      </w:pPr>
+      <w:r>
+        <w:rPr>
+          <w:sz w:val="20"/>
+          <w:szCs w:val="20"/>
+        </w:rPr>
+        <w:t xml:space="preserve">Khi đặt vé, đại lý sẽ liên hệ </w:t>
       </w:r>
       <w:r>
         <w:rPr>
@@ -1020,7 +726,14 @@
           <w:sz w:val="20"/>
           <w:szCs w:val="20"/>
         </w:rPr>
-        <w:t>k</w:t>
+        <w:t>khách hàng</w:t>
+      </w:r>
+      <w:r>
+        <w:rPr>
+          <w:sz w:val="20"/>
+          <w:szCs w:val="20"/>
+        </w:rPr>
+        <w:t xml:space="preserve"> để xác nhận lại thông tin trong 24 giờ kế tiếp, nếu </w:t>
       </w:r>
       <w:r>
         <w:rPr>
@@ -1029,78 +742,6 @@
           <w:sz w:val="20"/>
           <w:szCs w:val="20"/>
         </w:rPr>
-        <w:t>hách hàng</w:t>
-      </w:r>
-      <w:r>
-        <w:rPr>
-          <w:sz w:val="20"/>
-          <w:szCs w:val="20"/>
-        </w:rPr>
-        <w:t xml:space="preserve"> </w:t>
-      </w:r>
-      <w:r>
-        <w:rPr>
-          <w:sz w:val="20"/>
-          <w:szCs w:val="20"/>
-        </w:rPr>
-        <w:t xml:space="preserve">để </w:t>
-      </w:r>
-      <w:r>
-        <w:rPr>
-          <w:sz w:val="20"/>
-          <w:szCs w:val="20"/>
-        </w:rPr>
-        <w:t>xác nhận lại thông tin</w:t>
-      </w:r>
-      <w:r>
-        <w:rPr>
-          <w:sz w:val="20"/>
-          <w:szCs w:val="20"/>
-        </w:rPr>
-        <w:t xml:space="preserve"> </w:t>
-      </w:r>
-      <w:r>
-        <w:rPr>
-          <w:sz w:val="20"/>
-          <w:szCs w:val="20"/>
-        </w:rPr>
-        <w:t>trong 24 giờ kế tiếp</w:t>
-      </w:r>
-      <w:r>
-        <w:rPr>
-          <w:sz w:val="20"/>
-          <w:szCs w:val="20"/>
-        </w:rPr>
-        <w:t>,</w:t>
-      </w:r>
-      <w:r>
-        <w:rPr>
-          <w:sz w:val="20"/>
-          <w:szCs w:val="20"/>
-        </w:rPr>
-        <w:t xml:space="preserve"> </w:t>
-      </w:r>
-      <w:r>
-        <w:rPr>
-          <w:sz w:val="20"/>
-          <w:szCs w:val="20"/>
-        </w:rPr>
-        <w:t>nếu</w:t>
-      </w:r>
-      <w:r>
-        <w:rPr>
-          <w:sz w:val="20"/>
-          <w:szCs w:val="20"/>
-        </w:rPr>
-        <w:t xml:space="preserve"> </w:t>
-      </w:r>
-      <w:r>
-        <w:rPr>
-          <w:b/>
-          <w:bCs/>
-          <w:sz w:val="20"/>
-          <w:szCs w:val="20"/>
-        </w:rPr>
         <w:t>khách hàng</w:t>
       </w:r>
       <w:r>
@@ -1108,35 +749,7 @@
           <w:sz w:val="20"/>
           <w:szCs w:val="20"/>
         </w:rPr>
-        <w:t xml:space="preserve"> không</w:t>
-      </w:r>
-      <w:r>
-        <w:rPr>
-          <w:sz w:val="20"/>
-          <w:szCs w:val="20"/>
-        </w:rPr>
-        <w:t xml:space="preserve"> xác nhận,</w:t>
-      </w:r>
-      <w:r>
-        <w:rPr>
-          <w:sz w:val="20"/>
-          <w:szCs w:val="20"/>
-        </w:rPr>
-        <w:t xml:space="preserve"> đại lý có </w:t>
-      </w:r>
-      <w:r>
-        <w:rPr>
-          <w:sz w:val="20"/>
-          <w:szCs w:val="20"/>
-        </w:rPr>
-        <w:t>quyền</w:t>
-      </w:r>
-      <w:r>
-        <w:rPr>
-          <w:sz w:val="20"/>
-          <w:szCs w:val="20"/>
-        </w:rPr>
-        <w:t xml:space="preserve"> hủy vé mà </w:t>
+        <w:t xml:space="preserve"> không xác nhận, đại lý có quyền hủy vé mà </w:t>
       </w:r>
       <w:r>
         <w:rPr>
@@ -1160,90 +773,19 @@
         <w:pStyle w:val="ListParagraph"/>
         <w:numPr>
           <w:ilvl w:val="2"/>
-          <w:numId w:val="10"/>
+          <w:numId w:val="11"/>
         </w:numPr>
-        <w:spacing w:line="257" w:lineRule="auto"/>
-        <w:rPr>
-          <w:sz w:val="20"/>
-          <w:szCs w:val="20"/>
-        </w:rPr>
-      </w:pPr>
-      <w:r>
-        <w:rPr>
-          <w:sz w:val="20"/>
-          <w:szCs w:val="20"/>
-        </w:rPr>
-        <w:t xml:space="preserve">Khách hàng cũng có thể hủy </w:t>
-      </w:r>
-      <w:r>
-        <w:rPr>
-          <w:sz w:val="20"/>
-          <w:szCs w:val="20"/>
-        </w:rPr>
-        <w:t>vé</w:t>
-      </w:r>
-      <w:r>
-        <w:rPr>
-          <w:sz w:val="20"/>
-          <w:szCs w:val="20"/>
-        </w:rPr>
-        <w:t xml:space="preserve">. </w:t>
-      </w:r>
-      <w:r>
-        <w:rPr>
-          <w:sz w:val="20"/>
-          <w:szCs w:val="20"/>
-        </w:rPr>
-        <w:t>V</w:t>
-      </w:r>
-      <w:r>
-        <w:rPr>
-          <w:sz w:val="20"/>
-          <w:szCs w:val="20"/>
-        </w:rPr>
-        <w:t xml:space="preserve">iệc hủy </w:t>
-      </w:r>
-      <w:r>
-        <w:rPr>
-          <w:sz w:val="20"/>
-          <w:szCs w:val="20"/>
-        </w:rPr>
-        <w:t xml:space="preserve">chỉ được </w:t>
-      </w:r>
-      <w:r>
-        <w:rPr>
-          <w:sz w:val="20"/>
-          <w:szCs w:val="20"/>
-        </w:rPr>
-        <w:t>thực hiện trước giờ</w:t>
-      </w:r>
-      <w:r>
-        <w:rPr>
-          <w:sz w:val="20"/>
-          <w:szCs w:val="20"/>
-        </w:rPr>
-        <w:t xml:space="preserve"> </w:t>
-      </w:r>
-      <w:r>
-        <w:rPr>
-          <w:sz w:val="20"/>
-          <w:szCs w:val="20"/>
-        </w:rPr>
-        <w:t>bay 72 giờ thì khách hàng sẽ được trả lại 80% tiền vé</w:t>
-      </w:r>
-      <w:r>
-        <w:rPr>
-          <w:sz w:val="20"/>
-          <w:szCs w:val="20"/>
-        </w:rPr>
-        <w:t>, ngược lại khách hàng chỉ được hoàn lại 50%</w:t>
-      </w:r>
-      <w:r>
-        <w:rPr>
-          <w:sz w:val="20"/>
-          <w:szCs w:val="20"/>
-        </w:rPr>
-        <w:t>.</w:t>
+        <w:rPr>
+          <w:sz w:val="20"/>
+          <w:szCs w:val="20"/>
+        </w:rPr>
+      </w:pPr>
+      <w:r>
+        <w:rPr>
+          <w:sz w:val="20"/>
+          <w:szCs w:val="20"/>
+        </w:rPr>
+        <w:t>Khách hàng cũng có thể hủy vé. Việc hủy chỉ được thực hiện trước giờ bay 72 giờ thì khách hàng sẽ được trả lại 80% tiền vé, ngược lại khách hàng chỉ được hoàn lại 50%.</w:t>
       </w:r>
     </w:p>
     <w:p>
@@ -1251,34 +793,19 @@
         <w:pStyle w:val="ListParagraph"/>
         <w:numPr>
           <w:ilvl w:val="2"/>
-          <w:numId w:val="10"/>
+          <w:numId w:val="11"/>
         </w:numPr>
-        <w:spacing w:line="257" w:lineRule="auto"/>
-        <w:rPr>
-          <w:sz w:val="20"/>
-          <w:szCs w:val="20"/>
-        </w:rPr>
-      </w:pPr>
-      <w:r>
-        <w:rPr>
-          <w:sz w:val="20"/>
-          <w:szCs w:val="20"/>
-        </w:rPr>
-        <w:t>Cuối mỗi tháng bộ phận kế toán lập các báo cáo thống kê để thấy tình hình</w:t>
-      </w:r>
-      <w:r>
-        <w:rPr>
-          <w:sz w:val="20"/>
-          <w:szCs w:val="20"/>
-        </w:rPr>
-        <w:t xml:space="preserve"> </w:t>
-      </w:r>
-      <w:r>
-        <w:rPr>
-          <w:sz w:val="20"/>
-          <w:szCs w:val="20"/>
-        </w:rPr>
-        <w:t>kinh doanh của đại lý.</w:t>
+        <w:rPr>
+          <w:sz w:val="20"/>
+          <w:szCs w:val="20"/>
+        </w:rPr>
+      </w:pPr>
+      <w:r>
+        <w:rPr>
+          <w:sz w:val="20"/>
+          <w:szCs w:val="20"/>
+        </w:rPr>
+        <w:t>Cuối mỗi tháng bộ phận kế toán lập các báo cáo thống kê để thấy tình hình kinh doanh của đại lý.</w:t>
       </w:r>
     </w:p>
     <w:p>
@@ -1286,27 +813,19 @@
         <w:pStyle w:val="ListParagraph"/>
         <w:numPr>
           <w:ilvl w:val="0"/>
-          <w:numId w:val="10"/>
+          <w:numId w:val="11"/>
         </w:numPr>
-        <w:spacing w:line="257" w:lineRule="auto"/>
-        <w:rPr>
-          <w:sz w:val="20"/>
-          <w:szCs w:val="20"/>
-        </w:rPr>
-      </w:pPr>
-      <w:r>
-        <w:rPr>
-          <w:sz w:val="20"/>
-          <w:szCs w:val="20"/>
-        </w:rPr>
-        <w:t>Sơ đồ ERD</w:t>
-      </w:r>
-      <w:r>
-        <w:rPr>
-          <w:sz w:val="20"/>
-          <w:szCs w:val="20"/>
-        </w:rPr>
-        <w:t>:</w:t>
+        <w:rPr>
+          <w:sz w:val="20"/>
+          <w:szCs w:val="20"/>
+        </w:rPr>
+      </w:pPr>
+      <w:r>
+        <w:rPr>
+          <w:sz w:val="20"/>
+          <w:szCs w:val="20"/>
+        </w:rPr>
+        <w:t>Sơ đồ ERD:</w:t>
       </w:r>
     </w:p>
     <w:p>
@@ -1314,9 +833,8 @@
         <w:pStyle w:val="ListParagraph"/>
         <w:numPr>
           <w:ilvl w:val="1"/>
-          <w:numId w:val="10"/>
+          <w:numId w:val="11"/>
         </w:numPr>
-        <w:spacing w:line="257" w:lineRule="auto"/>
         <w:rPr>
           <w:sz w:val="20"/>
           <w:szCs w:val="20"/>
@@ -1342,14 +860,7 @@
           <w:sz w:val="20"/>
           <w:szCs w:val="20"/>
         </w:rPr>
-        <w:t>, tên hãng</w:t>
-      </w:r>
-      <w:r>
-        <w:rPr>
-          <w:sz w:val="20"/>
-          <w:szCs w:val="20"/>
-        </w:rPr>
-        <w:t>.</w:t>
+        <w:t>, tên hãng, ngày có hiệu lực, ngày hết hiệu lực.</w:t>
       </w:r>
     </w:p>
     <w:p>
@@ -1357,9 +868,8 @@
         <w:pStyle w:val="ListParagraph"/>
         <w:numPr>
           <w:ilvl w:val="1"/>
-          <w:numId w:val="10"/>
+          <w:numId w:val="11"/>
         </w:numPr>
-        <w:spacing w:line="257" w:lineRule="auto"/>
         <w:rPr>
           <w:sz w:val="20"/>
           <w:szCs w:val="20"/>
@@ -1385,21 +895,7 @@
           <w:sz w:val="20"/>
           <w:szCs w:val="20"/>
         </w:rPr>
-        <w:t>, tên sân bay,</w:t>
-      </w:r>
-      <w:r>
-        <w:rPr>
-          <w:sz w:val="20"/>
-          <w:szCs w:val="20"/>
-        </w:rPr>
-        <w:t xml:space="preserve"> địa điểm</w:t>
-      </w:r>
-      <w:r>
-        <w:rPr>
-          <w:sz w:val="20"/>
-          <w:szCs w:val="20"/>
-        </w:rPr>
-        <w:t>.</w:t>
+        <w:t>, tên sân bay, địa điểm.</w:t>
       </w:r>
     </w:p>
     <w:p>
@@ -1407,9 +903,8 @@
         <w:pStyle w:val="ListParagraph"/>
         <w:numPr>
           <w:ilvl w:val="1"/>
-          <w:numId w:val="10"/>
+          <w:numId w:val="11"/>
         </w:numPr>
-        <w:spacing w:line="257" w:lineRule="auto"/>
         <w:rPr>
           <w:sz w:val="20"/>
           <w:szCs w:val="20"/>
@@ -1435,21 +930,7 @@
           <w:sz w:val="20"/>
           <w:szCs w:val="20"/>
         </w:rPr>
-        <w:t>, tên lộ trình</w:t>
-      </w:r>
-      <w:r>
-        <w:rPr>
-          <w:sz w:val="20"/>
-          <w:szCs w:val="20"/>
-        </w:rPr>
-        <w:t>,</w:t>
-      </w:r>
-      <w:r>
-        <w:rPr>
-          <w:sz w:val="20"/>
-          <w:szCs w:val="20"/>
-        </w:rPr>
-        <w:t xml:space="preserve"> </w:t>
+        <w:t xml:space="preserve">, tên lộ trình, </w:t>
       </w:r>
       <w:r>
         <w:rPr>
@@ -1458,43 +939,7 @@
           <w:sz w:val="20"/>
           <w:szCs w:val="20"/>
         </w:rPr>
-        <w:t>#</w:t>
-      </w:r>
-      <w:r>
-        <w:rPr>
-          <w:i/>
-          <w:iCs/>
-          <w:sz w:val="20"/>
-          <w:szCs w:val="20"/>
-        </w:rPr>
-        <w:t>Địa điểm đi</w:t>
-      </w:r>
-      <w:r>
-        <w:rPr>
-          <w:i/>
-          <w:iCs/>
-          <w:sz w:val="20"/>
-          <w:szCs w:val="20"/>
-        </w:rPr>
-        <w:t>, #</w:t>
-      </w:r>
-      <w:r>
-        <w:rPr>
-          <w:i/>
-          <w:iCs/>
-          <w:sz w:val="20"/>
-          <w:szCs w:val="20"/>
-        </w:rPr>
-        <w:t>Địa điểm đến</w:t>
-      </w:r>
-      <w:r>
-        <w:rPr>
-          <w:i/>
-          <w:iCs/>
-          <w:sz w:val="20"/>
-          <w:szCs w:val="20"/>
-        </w:rPr>
-        <w:t>.</w:t>
+        <w:t>#Địa điểm đi, #Địa điểm đến.</w:t>
       </w:r>
     </w:p>
     <w:p>
@@ -1502,9 +947,8 @@
         <w:pStyle w:val="ListParagraph"/>
         <w:numPr>
           <w:ilvl w:val="1"/>
-          <w:numId w:val="10"/>
+          <w:numId w:val="11"/>
         </w:numPr>
-        <w:spacing w:line="257" w:lineRule="auto"/>
         <w:rPr>
           <w:sz w:val="20"/>
           <w:szCs w:val="20"/>
@@ -1556,28 +1000,7 @@
           <w:sz w:val="20"/>
           <w:szCs w:val="20"/>
         </w:rPr>
-        <w:t>,</w:t>
-      </w:r>
-      <w:r>
-        <w:rPr>
-          <w:sz w:val="20"/>
-          <w:szCs w:val="20"/>
-        </w:rPr>
-        <w:t xml:space="preserve"> giờ cất cánh, giờ hạ cánh</w:t>
-      </w:r>
-      <w:r>
-        <w:rPr>
-          <w:sz w:val="20"/>
-          <w:szCs w:val="20"/>
-        </w:rPr>
-        <w:t>,</w:t>
-      </w:r>
-      <w:r>
-        <w:rPr>
-          <w:sz w:val="20"/>
-          <w:szCs w:val="20"/>
-        </w:rPr>
-        <w:t xml:space="preserve"> </w:t>
+        <w:t xml:space="preserve">, ngày cất cánh, ngày hạ cánh, </w:t>
       </w:r>
       <w:r>
         <w:rPr>
@@ -1586,43 +1009,7 @@
           <w:sz w:val="20"/>
           <w:szCs w:val="20"/>
         </w:rPr>
-        <w:t xml:space="preserve">#Mã sân bay </w:t>
-      </w:r>
-      <w:r>
-        <w:rPr>
-          <w:i/>
-          <w:iCs/>
-          <w:sz w:val="20"/>
-          <w:szCs w:val="20"/>
-        </w:rPr>
-        <w:t>đi</w:t>
-      </w:r>
-      <w:r>
-        <w:rPr>
-          <w:i/>
-          <w:iCs/>
-          <w:sz w:val="20"/>
-          <w:szCs w:val="20"/>
-        </w:rPr>
-        <w:t xml:space="preserve">, #Mã sân bay </w:t>
-      </w:r>
-      <w:r>
-        <w:rPr>
-          <w:i/>
-          <w:iCs/>
-          <w:sz w:val="20"/>
-          <w:szCs w:val="20"/>
-        </w:rPr>
-        <w:t>đến</w:t>
-      </w:r>
-      <w:r>
-        <w:rPr>
-          <w:i/>
-          <w:iCs/>
-          <w:sz w:val="20"/>
-          <w:szCs w:val="20"/>
-        </w:rPr>
-        <w:t>.</w:t>
+        <w:t>#Mã sân bay đi, #Mã sân bay đến.</w:t>
       </w:r>
     </w:p>
     <w:p>
@@ -1630,27 +1017,19 @@
         <w:pStyle w:val="ListParagraph"/>
         <w:numPr>
           <w:ilvl w:val="1"/>
-          <w:numId w:val="10"/>
+          <w:numId w:val="11"/>
         </w:numPr>
-        <w:spacing w:line="257" w:lineRule="auto"/>
-        <w:rPr>
-          <w:sz w:val="20"/>
-          <w:szCs w:val="20"/>
-        </w:rPr>
-      </w:pPr>
-      <w:r>
-        <w:rPr>
-          <w:sz w:val="20"/>
-          <w:szCs w:val="20"/>
-        </w:rPr>
-        <w:t>Lịch bay</w:t>
-      </w:r>
-      <w:r>
-        <w:rPr>
-          <w:sz w:val="20"/>
-          <w:szCs w:val="20"/>
-        </w:rPr>
-        <w:t xml:space="preserve">: </w:t>
+        <w:rPr>
+          <w:sz w:val="20"/>
+          <w:szCs w:val="20"/>
+        </w:rPr>
+      </w:pPr>
+      <w:r>
+        <w:rPr>
+          <w:sz w:val="20"/>
+          <w:szCs w:val="20"/>
+        </w:rPr>
+        <w:t xml:space="preserve">Lịch bay: </w:t>
       </w:r>
       <w:r>
         <w:rPr>
@@ -1680,20 +1059,6 @@
           <w:u w:val="single"/>
         </w:rPr>
         <w:t>#Mã tuyến</w:t>
-      </w:r>
-      <w:r>
-        <w:rPr>
-          <w:sz w:val="20"/>
-          <w:szCs w:val="20"/>
-        </w:rPr>
-        <w:t xml:space="preserve">, </w:t>
-      </w:r>
-      <w:r>
-        <w:rPr>
-          <w:sz w:val="20"/>
-          <w:szCs w:val="20"/>
-        </w:rPr>
-        <w:t>ngày có hiệu lực, ngày hết hiệu lực</w:t>
       </w:r>
       <w:r>
         <w:rPr>
@@ -1708,9 +1073,8 @@
         <w:pStyle w:val="ListParagraph"/>
         <w:numPr>
           <w:ilvl w:val="1"/>
-          <w:numId w:val="10"/>
+          <w:numId w:val="11"/>
         </w:numPr>
-        <w:spacing w:line="257" w:lineRule="auto"/>
         <w:rPr>
           <w:sz w:val="20"/>
           <w:szCs w:val="20"/>
@@ -1736,49 +1100,7 @@
           <w:sz w:val="20"/>
           <w:szCs w:val="20"/>
         </w:rPr>
-        <w:t xml:space="preserve">, trạng thái, </w:t>
-      </w:r>
-      <w:r>
-        <w:rPr>
-          <w:sz w:val="20"/>
-          <w:szCs w:val="20"/>
-        </w:rPr>
-        <w:t>#M</w:t>
-      </w:r>
-      <w:r>
-        <w:rPr>
-          <w:sz w:val="20"/>
-          <w:szCs w:val="20"/>
-        </w:rPr>
-        <w:t>ã máy bay</w:t>
-      </w:r>
-      <w:r>
-        <w:rPr>
-          <w:sz w:val="20"/>
-          <w:szCs w:val="20"/>
-        </w:rPr>
-        <w:t xml:space="preserve">, </w:t>
-      </w:r>
-      <w:r>
-        <w:rPr>
-          <w:sz w:val="20"/>
-          <w:szCs w:val="20"/>
-        </w:rPr>
-        <w:t>#</w:t>
-      </w:r>
-      <w:r>
-        <w:rPr>
-          <w:sz w:val="20"/>
-          <w:szCs w:val="20"/>
-        </w:rPr>
-        <w:t>Mã tuyến</w:t>
-      </w:r>
-      <w:r>
-        <w:rPr>
-          <w:sz w:val="20"/>
-          <w:szCs w:val="20"/>
-        </w:rPr>
-        <w:t>.</w:t>
+        <w:t>, trạng thái, #Mã máy bay, #Mã tuyến.</w:t>
       </w:r>
     </w:p>
     <w:p>
@@ -1786,9 +1108,8 @@
         <w:pStyle w:val="ListParagraph"/>
         <w:numPr>
           <w:ilvl w:val="1"/>
-          <w:numId w:val="10"/>
+          <w:numId w:val="11"/>
         </w:numPr>
-        <w:spacing w:line="257" w:lineRule="auto"/>
         <w:rPr>
           <w:sz w:val="20"/>
           <w:szCs w:val="20"/>
@@ -1814,28 +1135,7 @@
           <w:sz w:val="20"/>
           <w:szCs w:val="20"/>
         </w:rPr>
-        <w:t xml:space="preserve">, </w:t>
-      </w:r>
-      <w:r>
-        <w:rPr>
-          <w:sz w:val="20"/>
-          <w:szCs w:val="20"/>
-        </w:rPr>
-        <w:t>tên máy bay</w:t>
-      </w:r>
-      <w:r>
-        <w:rPr>
-          <w:sz w:val="20"/>
-          <w:szCs w:val="20"/>
-        </w:rPr>
-        <w:t>, #Mã hãng</w:t>
-      </w:r>
-      <w:r>
-        <w:rPr>
-          <w:sz w:val="20"/>
-          <w:szCs w:val="20"/>
-        </w:rPr>
-        <w:t>.</w:t>
+        <w:t>, tên máy bay, #Mã hãng.</w:t>
       </w:r>
     </w:p>
     <w:p>
@@ -1843,27 +1143,19 @@
         <w:pStyle w:val="ListParagraph"/>
         <w:numPr>
           <w:ilvl w:val="1"/>
-          <w:numId w:val="10"/>
+          <w:numId w:val="11"/>
         </w:numPr>
-        <w:spacing w:line="257" w:lineRule="auto"/>
-        <w:rPr>
-          <w:sz w:val="20"/>
-          <w:szCs w:val="20"/>
-        </w:rPr>
-      </w:pPr>
-      <w:r>
-        <w:rPr>
-          <w:sz w:val="20"/>
-          <w:szCs w:val="20"/>
-        </w:rPr>
-        <w:t>Vé máy bay</w:t>
-      </w:r>
-      <w:r>
-        <w:rPr>
-          <w:sz w:val="20"/>
-          <w:szCs w:val="20"/>
-        </w:rPr>
-        <w:t xml:space="preserve">: </w:t>
+        <w:rPr>
+          <w:sz w:val="20"/>
+          <w:szCs w:val="20"/>
+        </w:rPr>
+      </w:pPr>
+      <w:r>
+        <w:rPr>
+          <w:sz w:val="20"/>
+          <w:szCs w:val="20"/>
+        </w:rPr>
+        <w:t xml:space="preserve">Vé máy bay: </w:t>
       </w:r>
       <w:r>
         <w:rPr>
@@ -1871,134 +1163,14 @@
           <w:szCs w:val="20"/>
           <w:u w:val="single"/>
         </w:rPr>
-        <w:t xml:space="preserve">Mã </w:t>
-      </w:r>
-      <w:r>
-        <w:rPr>
-          <w:sz w:val="20"/>
-          <w:szCs w:val="20"/>
-          <w:u w:val="single"/>
-        </w:rPr>
-        <w:t>vé</w:t>
-      </w:r>
-      <w:r>
-        <w:rPr>
-          <w:sz w:val="20"/>
-          <w:szCs w:val="20"/>
-        </w:rPr>
-        <w:t>,</w:t>
-      </w:r>
-      <w:r>
-        <w:rPr>
-          <w:sz w:val="20"/>
-          <w:szCs w:val="20"/>
-        </w:rPr>
-        <w:t xml:space="preserve"> ngày</w:t>
-      </w:r>
-      <w:r>
-        <w:rPr>
-          <w:sz w:val="20"/>
-          <w:szCs w:val="20"/>
-        </w:rPr>
-        <w:t xml:space="preserve"> khởi tạo</w:t>
-      </w:r>
-      <w:r>
-        <w:rPr>
-          <w:sz w:val="20"/>
-          <w:szCs w:val="20"/>
-        </w:rPr>
-        <w:t>,</w:t>
-      </w:r>
-      <w:r>
-        <w:rPr>
-          <w:sz w:val="20"/>
-          <w:szCs w:val="20"/>
-        </w:rPr>
-        <w:t xml:space="preserve"> hiệu lực,</w:t>
-      </w:r>
-      <w:r>
-        <w:rPr>
-          <w:sz w:val="20"/>
-          <w:szCs w:val="20"/>
-        </w:rPr>
-        <w:t xml:space="preserve"> #Mã loại vé</w:t>
-      </w:r>
-      <w:r>
-        <w:rPr>
-          <w:sz w:val="20"/>
-          <w:szCs w:val="20"/>
-        </w:rPr>
-        <w:t>, giảm giá</w:t>
-      </w:r>
-      <w:r>
-        <w:rPr>
-          <w:sz w:val="20"/>
-          <w:szCs w:val="20"/>
-        </w:rPr>
-        <w:t>, #</w:t>
-      </w:r>
-      <w:r>
-        <w:rPr>
-          <w:sz w:val="20"/>
-          <w:szCs w:val="20"/>
-        </w:rPr>
-        <w:t>M</w:t>
-      </w:r>
-      <w:r>
-        <w:rPr>
-          <w:sz w:val="20"/>
-          <w:szCs w:val="20"/>
-        </w:rPr>
-        <w:t xml:space="preserve">ã </w:t>
-      </w:r>
-      <w:r>
-        <w:rPr>
-          <w:sz w:val="20"/>
-          <w:szCs w:val="20"/>
-        </w:rPr>
-        <w:t>chuyến</w:t>
-      </w:r>
-      <w:r>
-        <w:rPr>
-          <w:sz w:val="20"/>
-          <w:szCs w:val="20"/>
-        </w:rPr>
-        <w:t>, #Mã KH</w:t>
-      </w:r>
-      <w:r>
-        <w:rPr>
-          <w:sz w:val="20"/>
-          <w:szCs w:val="20"/>
-        </w:rPr>
-        <w:t>,</w:t>
-      </w:r>
-      <w:r>
-        <w:rPr>
-          <w:sz w:val="20"/>
-          <w:szCs w:val="20"/>
-        </w:rPr>
-        <w:t xml:space="preserve"> </w:t>
-      </w:r>
-      <w:r>
-        <w:rPr>
-          <w:sz w:val="20"/>
-          <w:szCs w:val="20"/>
-        </w:rPr>
-        <w:t>lý do hủy</w:t>
-      </w:r>
-      <w:r>
-        <w:rPr>
-          <w:sz w:val="20"/>
-          <w:szCs w:val="20"/>
-        </w:rPr>
-        <w:t>, phí hủy</w:t>
-      </w:r>
-      <w:r>
-        <w:rPr>
-          <w:sz w:val="20"/>
-          <w:szCs w:val="20"/>
-        </w:rPr>
-        <w:t>.</w:t>
+        <w:t>Mã vé</w:t>
+      </w:r>
+      <w:r>
+        <w:rPr>
+          <w:sz w:val="20"/>
+          <w:szCs w:val="20"/>
+        </w:rPr>
+        <w:t>, ngày khởi tạo, hiệu lực, #Mã loại vé, giảm giá, #Mã chuyến, #Mã KH, lý do hủy, phí hủy.</w:t>
       </w:r>
     </w:p>
     <w:p>
@@ -2006,9 +1178,8 @@
         <w:pStyle w:val="ListParagraph"/>
         <w:numPr>
           <w:ilvl w:val="1"/>
-          <w:numId w:val="10"/>
+          <w:numId w:val="11"/>
         </w:numPr>
-        <w:spacing w:line="257" w:lineRule="auto"/>
         <w:rPr>
           <w:sz w:val="20"/>
           <w:szCs w:val="20"/>
@@ -2027,36 +1198,14 @@
           <w:szCs w:val="20"/>
           <w:u w:val="single"/>
         </w:rPr>
-        <w:t>Mã loại</w:t>
-      </w:r>
-      <w:r>
-        <w:rPr>
-          <w:sz w:val="20"/>
-          <w:szCs w:val="20"/>
-          <w:u w:val="single"/>
-        </w:rPr>
-        <w:t xml:space="preserve"> vé</w:t>
-      </w:r>
-      <w:r>
-        <w:rPr>
-          <w:sz w:val="20"/>
-          <w:szCs w:val="20"/>
-        </w:rPr>
-        <w:t>, tên loại</w:t>
-      </w:r>
-      <w:r>
-        <w:rPr>
-          <w:sz w:val="20"/>
-          <w:szCs w:val="20"/>
-        </w:rPr>
-        <w:t xml:space="preserve"> vé</w:t>
-      </w:r>
-      <w:r>
-        <w:rPr>
-          <w:sz w:val="20"/>
-          <w:szCs w:val="20"/>
-        </w:rPr>
-        <w:t>.</w:t>
+        <w:t>Mã loại vé</w:t>
+      </w:r>
+      <w:r>
+        <w:rPr>
+          <w:sz w:val="20"/>
+          <w:szCs w:val="20"/>
+        </w:rPr>
+        <w:t>, tên loại vé.</w:t>
       </w:r>
     </w:p>
     <w:p>
@@ -2064,9 +1213,8 @@
         <w:pStyle w:val="ListParagraph"/>
         <w:numPr>
           <w:ilvl w:val="1"/>
-          <w:numId w:val="10"/>
+          <w:numId w:val="11"/>
         </w:numPr>
-        <w:spacing w:line="257" w:lineRule="auto"/>
         <w:rPr>
           <w:sz w:val="20"/>
           <w:szCs w:val="20"/>
@@ -2085,7 +1233,14 @@
           <w:szCs w:val="20"/>
           <w:u w:val="single"/>
         </w:rPr>
-        <w:t xml:space="preserve">#Mã </w:t>
+        <w:t>#Mã chuyến bay</w:t>
+      </w:r>
+      <w:r>
+        <w:rPr>
+          <w:sz w:val="20"/>
+          <w:szCs w:val="20"/>
+        </w:rPr>
+        <w:t xml:space="preserve">, </w:t>
       </w:r>
       <w:r>
         <w:rPr>
@@ -2093,29 +1248,6 @@
           <w:szCs w:val="20"/>
           <w:u w:val="single"/>
         </w:rPr>
-        <w:t>chuyến</w:t>
-      </w:r>
-      <w:r>
-        <w:rPr>
-          <w:sz w:val="20"/>
-          <w:szCs w:val="20"/>
-          <w:u w:val="single"/>
-        </w:rPr>
-        <w:t xml:space="preserve"> bay</w:t>
-      </w:r>
-      <w:r>
-        <w:rPr>
-          <w:sz w:val="20"/>
-          <w:szCs w:val="20"/>
-        </w:rPr>
-        <w:t xml:space="preserve">, </w:t>
-      </w:r>
-      <w:r>
-        <w:rPr>
-          <w:sz w:val="20"/>
-          <w:szCs w:val="20"/>
-          <w:u w:val="single"/>
-        </w:rPr>
         <w:t>#Mã loại vé</w:t>
       </w:r>
       <w:r>
@@ -2123,21 +1255,7 @@
           <w:sz w:val="20"/>
           <w:szCs w:val="20"/>
         </w:rPr>
-        <w:t>, số lượng</w:t>
-      </w:r>
-      <w:r>
-        <w:rPr>
-          <w:sz w:val="20"/>
-          <w:szCs w:val="20"/>
-        </w:rPr>
-        <w:t>, giá</w:t>
-      </w:r>
-      <w:r>
-        <w:rPr>
-          <w:sz w:val="20"/>
-          <w:szCs w:val="20"/>
-        </w:rPr>
-        <w:t>.</w:t>
+        <w:t>, số lượng, giá.</w:t>
       </w:r>
     </w:p>
     <w:p>
@@ -2145,9 +1263,8 @@
         <w:pStyle w:val="ListParagraph"/>
         <w:numPr>
           <w:ilvl w:val="1"/>
-          <w:numId w:val="10"/>
+          <w:numId w:val="11"/>
         </w:numPr>
-        <w:spacing w:line="257" w:lineRule="auto"/>
         <w:rPr>
           <w:sz w:val="20"/>
           <w:szCs w:val="20"/>
@@ -2173,56 +1290,7 @@
           <w:sz w:val="20"/>
           <w:szCs w:val="20"/>
         </w:rPr>
-        <w:t>, tên,</w:t>
-      </w:r>
-      <w:r>
-        <w:rPr>
-          <w:sz w:val="20"/>
-          <w:szCs w:val="20"/>
-        </w:rPr>
-        <w:t xml:space="preserve"> cmnd, sdt,</w:t>
-      </w:r>
-      <w:r>
-        <w:rPr>
-          <w:sz w:val="20"/>
-          <w:szCs w:val="20"/>
-        </w:rPr>
-        <w:t xml:space="preserve"> email,</w:t>
-      </w:r>
-      <w:r>
-        <w:rPr>
-          <w:sz w:val="20"/>
-          <w:szCs w:val="20"/>
-        </w:rPr>
-        <w:t xml:space="preserve"> địa chỉ, giới tính</w:t>
-      </w:r>
-      <w:r>
-        <w:rPr>
-          <w:sz w:val="20"/>
-          <w:szCs w:val="20"/>
-        </w:rPr>
-        <w:t>,</w:t>
-      </w:r>
-      <w:r>
-        <w:rPr>
-          <w:sz w:val="20"/>
-          <w:szCs w:val="20"/>
-        </w:rPr>
-        <w:t xml:space="preserve"> </w:t>
-      </w:r>
-      <w:r>
-        <w:rPr>
-          <w:sz w:val="20"/>
-          <w:szCs w:val="20"/>
-        </w:rPr>
-        <w:t>tên đăng nhập, mật khẩu</w:t>
-      </w:r>
-      <w:r>
-        <w:rPr>
-          <w:sz w:val="20"/>
-          <w:szCs w:val="20"/>
-        </w:rPr>
-        <w:t>.</w:t>
+        <w:t>, tên, cmnd, sdt, email, địa chỉ, giới tính, tên đăng nhập, mật khẩu.</w:t>
       </w:r>
     </w:p>
     <w:p>
@@ -2230,9 +1298,8 @@
         <w:pStyle w:val="ListParagraph"/>
         <w:numPr>
           <w:ilvl w:val="0"/>
-          <w:numId w:val="10"/>
+          <w:numId w:val="11"/>
         </w:numPr>
-        <w:spacing w:line="257" w:lineRule="auto"/>
         <w:rPr>
           <w:sz w:val="20"/>
           <w:szCs w:val="20"/>
@@ -2248,16 +1315,14 @@
     </w:p>
     <w:p>
       <w:pPr>
-        <w:spacing w:line="257" w:lineRule="auto"/>
-        <w:rPr>
-          <w:sz w:val="20"/>
-          <w:szCs w:val="20"/>
-        </w:rPr>
-      </w:pPr>
-    </w:p>
-    <w:p>
-      <w:pPr>
-        <w:spacing w:line="257" w:lineRule="auto"/>
+        <w:rPr>
+          <w:sz w:val="20"/>
+          <w:szCs w:val="20"/>
+        </w:rPr>
+      </w:pPr>
+    </w:p>
+    <w:p>
+      <w:pPr>
         <w:ind w:left="360"/>
         <w:rPr>
           <w:sz w:val="20"/>
@@ -2267,25 +1332,24 @@
     </w:p>
     <w:p>
       <w:pPr>
-        <w:spacing w:line="257" w:lineRule="auto"/>
-        <w:rPr>
-          <w:sz w:val="20"/>
-          <w:szCs w:val="20"/>
-        </w:rPr>
-      </w:pPr>
-    </w:p>
-    <w:p>
-      <w:pPr>
-        <w:spacing w:line="257" w:lineRule="auto"/>
-        <w:rPr>
-          <w:sz w:val="20"/>
-          <w:szCs w:val="20"/>
-        </w:rPr>
-      </w:pPr>
-    </w:p>
+        <w:rPr>
+          <w:sz w:val="20"/>
+          <w:szCs w:val="20"/>
+        </w:rPr>
+      </w:pPr>
+    </w:p>
+    <w:p>
+      <w:pPr>
+        <w:rPr>
+          <w:sz w:val="20"/>
+          <w:szCs w:val="20"/>
+        </w:rPr>
+      </w:pPr>
+    </w:p>
+    <w:p/>
     <w:sectPr>
       <w:pgSz w:w="11909" w:h="16834" w:code="9"/>
-      <w:pgMar w:top="288" w:right="288" w:bottom="288" w:left="288" w:header="720" w:footer="720" w:gutter="0"/>
+      <w:pgMar w:top="720" w:right="720" w:bottom="720" w:left="720" w:header="720" w:footer="720" w:gutter="0"/>
       <w:cols w:space="720"/>
       <w:docGrid w:linePitch="360"/>
     </w:sectPr>
@@ -2294,7 +1358,7 @@
 </file>
 
 <file path=word/numbering.xml><?xml version="1.0" encoding="utf-8"?>
-<w:numbering xmlns:wpc="http://schemas.microsoft.com/office/word/2010/wordprocessingCanvas" xmlns:cx="http://schemas.microsoft.com/office/drawing/2014/chartex" xmlns:cx1="http://schemas.microsoft.com/office/drawing/2015/9/8/chartex" xmlns:cx2="http://schemas.microsoft.com/office/drawing/2015/10/21/chartex" xmlns:cx3="http://schemas.microsoft.com/office/drawing/2016/5/9/chartex" xmlns:cx4="http://schemas.microsoft.com/office/drawing/2016/5/10/chartex" xmlns:cx5="http://schemas.microsoft.com/office/drawing/2016/5/11/chartex" xmlns:cx6="http://schemas.microsoft.com/office/drawing/2016/5/12/chartex" xmlns:cx7="http://schemas.microsoft.com/office/drawing/2016/5/13/chartex" xmlns:cx8="http://schemas.microsoft.com/office/drawing/2016/5/14/chartex" xmlns:mc="http://schemas.openxmlformats.org/markup-compatibility/2006" xmlns:aink="http://schemas.microsoft.com/office/drawing/2016/ink" xmlns:am3d="http://schemas.microsoft.com/office/drawing/2017/model3d" xmlns:o="urn:schemas-microsoft-com:office:office" xmlns:r="http://schemas.openxmlformats.org/officeDocument/2006/relationships" xmlns:m="http://schemas.openxmlformats.org/officeDocument/2006/math" xmlns:v="urn:schemas-microsoft-com:vml" xmlns:wp14="http://schemas.microsoft.com/office/word/2010/wordprocessingDrawing" xmlns:wp="http://schemas.openxmlformats.org/drawingml/2006/wordprocessingDrawing" xmlns:w10="urn:schemas-microsoft-com:office:word" xmlns:w="http://schemas.openxmlformats.org/wordprocessingml/2006/main" xmlns:w14="http://schemas.microsoft.com/office/word/2010/wordml" xmlns:w15="http://schemas.microsoft.com/office/word/2012/wordml" xmlns:w16cex="http://schemas.microsoft.com/office/word/2018/wordml/cex" xmlns:w16cid="http://schemas.microsoft.com/office/word/2016/wordml/cid" xmlns:w16="http://schemas.microsoft.com/office/word/2018/wordml" xmlns:w16se="http://schemas.microsoft.com/office/word/2015/wordml/symex" xmlns:wpg="http://schemas.microsoft.com/office/word/2010/wordprocessingGroup" xmlns:wpi="http://schemas.microsoft.com/office/word/2010/wordprocessingInk" xmlns:wne="http://schemas.microsoft.com/office/word/2006/wordml" xmlns:wps="http://schemas.microsoft.com/office/word/2010/wordprocessingShape" mc:Ignorable="w14 w15 w16se w16cid w16 w16cex wp14">
+<w:numbering xmlns:wpc="http://schemas.microsoft.com/office/word/2010/wordprocessingCanvas" xmlns:cx="http://schemas.microsoft.com/office/drawing/2014/chartex" xmlns:mc="http://schemas.openxmlformats.org/markup-compatibility/2006" xmlns:o="urn:schemas-microsoft-com:office:office" xmlns:r="http://schemas.openxmlformats.org/officeDocument/2006/relationships" xmlns:m="http://schemas.openxmlformats.org/officeDocument/2006/math" xmlns:v="urn:schemas-microsoft-com:vml" xmlns:wp14="http://schemas.microsoft.com/office/word/2010/wordprocessingDrawing" xmlns:wp="http://schemas.openxmlformats.org/drawingml/2006/wordprocessingDrawing" xmlns:w10="urn:schemas-microsoft-com:office:word" xmlns:w="http://schemas.openxmlformats.org/wordprocessingml/2006/main" xmlns:w14="http://schemas.microsoft.com/office/word/2010/wordml" xmlns:w15="http://schemas.microsoft.com/office/word/2012/wordml" xmlns:w16se="http://schemas.microsoft.com/office/word/2015/wordml/symex" xmlns:wpg="http://schemas.microsoft.com/office/word/2010/wordprocessingGroup" xmlns:wpi="http://schemas.microsoft.com/office/word/2010/wordprocessingInk" xmlns:wne="http://schemas.microsoft.com/office/word/2006/wordml" xmlns:wps="http://schemas.microsoft.com/office/word/2010/wordprocessingShape" mc:Ignorable="w14 w15 w16se wp14">
   <w:abstractNum w:abstractNumId="0" w15:restartNumberingAfterBreak="0">
     <w:nsid w:val="089B4ECD"/>
     <w:multiLevelType w:val="hybridMultilevel"/>
@@ -3409,11 +2473,39 @@
   <w:num w:numId="10">
     <w:abstractNumId w:val="1"/>
   </w:num>
+  <w:num w:numId="11">
+    <w:abstractNumId w:val="1"/>
+    <w:lvlOverride w:ilvl="0">
+      <w:startOverride w:val="1"/>
+    </w:lvlOverride>
+    <w:lvlOverride w:ilvl="1"/>
+    <w:lvlOverride w:ilvl="2">
+      <w:startOverride w:val="1"/>
+    </w:lvlOverride>
+    <w:lvlOverride w:ilvl="3">
+      <w:startOverride w:val="1"/>
+    </w:lvlOverride>
+    <w:lvlOverride w:ilvl="4">
+      <w:startOverride w:val="1"/>
+    </w:lvlOverride>
+    <w:lvlOverride w:ilvl="5">
+      <w:startOverride w:val="1"/>
+    </w:lvlOverride>
+    <w:lvlOverride w:ilvl="6">
+      <w:startOverride w:val="1"/>
+    </w:lvlOverride>
+    <w:lvlOverride w:ilvl="7">
+      <w:startOverride w:val="1"/>
+    </w:lvlOverride>
+    <w:lvlOverride w:ilvl="8">
+      <w:startOverride w:val="1"/>
+    </w:lvlOverride>
+  </w:num>
 </w:numbering>
 </file>
 
 <file path=word/styles.xml><?xml version="1.0" encoding="utf-8"?>
-<w:styles xmlns:mc="http://schemas.openxmlformats.org/markup-compatibility/2006" xmlns:r="http://schemas.openxmlformats.org/officeDocument/2006/relationships" xmlns:w="http://schemas.openxmlformats.org/wordprocessingml/2006/main" xmlns:w14="http://schemas.microsoft.com/office/word/2010/wordml" xmlns:w15="http://schemas.microsoft.com/office/word/2012/wordml" xmlns:w16cex="http://schemas.microsoft.com/office/word/2018/wordml/cex" xmlns:w16cid="http://schemas.microsoft.com/office/word/2016/wordml/cid" xmlns:w16="http://schemas.microsoft.com/office/word/2018/wordml" xmlns:w16se="http://schemas.microsoft.com/office/word/2015/wordml/symex" mc:Ignorable="w14 w15 w16se w16cid w16 w16cex">
+<w:styles xmlns:mc="http://schemas.openxmlformats.org/markup-compatibility/2006" xmlns:r="http://schemas.openxmlformats.org/officeDocument/2006/relationships" xmlns:w="http://schemas.openxmlformats.org/wordprocessingml/2006/main" xmlns:w14="http://schemas.microsoft.com/office/word/2010/wordml" xmlns:w15="http://schemas.microsoft.com/office/word/2012/wordml" xmlns:w16se="http://schemas.microsoft.com/office/word/2015/wordml/symex" mc:Ignorable="w14 w15 w16se">
   <w:docDefaults>
     <w:rPrDefault>
       <w:rPr>
@@ -3429,7 +2521,7 @@
       </w:pPr>
     </w:pPrDefault>
   </w:docDefaults>
-  <w:latentStyles w:defLockedState="0" w:defUIPriority="99" w:defSemiHidden="0" w:defUnhideWhenUsed="0" w:defQFormat="0" w:count="376">
+  <w:latentStyles w:defLockedState="0" w:defUIPriority="99" w:defSemiHidden="0" w:defUnhideWhenUsed="0" w:defQFormat="0" w:count="371">
     <w:lsdException w:name="Normal" w:uiPriority="0" w:qFormat="1"/>
     <w:lsdException w:name="heading 1" w:uiPriority="9" w:qFormat="1"/>
     <w:lsdException w:name="heading 2" w:semiHidden="1" w:uiPriority="9" w:unhideWhenUsed="1" w:qFormat="1"/>
@@ -3801,11 +2893,6 @@
     <w:lsdException w:name="List Table 5 Dark Accent 6" w:uiPriority="50"/>
     <w:lsdException w:name="List Table 6 Colorful Accent 6" w:uiPriority="51"/>
     <w:lsdException w:name="List Table 7 Colorful Accent 6" w:uiPriority="52"/>
-    <w:lsdException w:name="Mention" w:semiHidden="1" w:unhideWhenUsed="1"/>
-    <w:lsdException w:name="Smart Hyperlink" w:semiHidden="1" w:unhideWhenUsed="1"/>
-    <w:lsdException w:name="Hashtag" w:semiHidden="1" w:unhideWhenUsed="1"/>
-    <w:lsdException w:name="Unresolved Mention" w:semiHidden="1" w:unhideWhenUsed="1"/>
-    <w:lsdException w:name="Smart Link" w:semiHidden="1" w:unhideWhenUsed="1"/>
   </w:latentStyles>
   <w:style w:type="paragraph" w:default="1" w:styleId="Normal">
     <w:name w:val="Normal"/>
@@ -4170,7 +3257,7 @@
 </file>
 
 <file path=customXml/itemProps1.xml><?xml version="1.0" encoding="utf-8"?>
-<ds:datastoreItem xmlns:ds="http://schemas.openxmlformats.org/officeDocument/2006/customXml" ds:itemID="{02A7143D-E410-4E18-9467-5999434F3DE0}">
+<ds:datastoreItem xmlns:ds="http://schemas.openxmlformats.org/officeDocument/2006/customXml" ds:itemID="{F4217499-BC01-477E-8F50-6BA4817B76F1}">
   <ds:schemaRefs>
     <ds:schemaRef ds:uri="http://schemas.openxmlformats.org/officeDocument/2006/bibliography"/>
   </ds:schemaRefs>

</xml_diff>

<commit_message>
sửa đặc tả, viết form thêm chuyến bay
</commit_message>
<xml_diff>
--- a/MayBay.docx
+++ b/MayBay.docx
@@ -175,7 +175,22 @@
           <w:sz w:val="20"/>
           <w:szCs w:val="20"/>
         </w:rPr>
-        <w:t xml:space="preserve"> bao gồm: Mã</w:t>
+        <w:t xml:space="preserve"> bao gồm: </w:t>
+      </w:r>
+      <w:r>
+        <w:rPr>
+          <w:sz w:val="20"/>
+          <w:szCs w:val="20"/>
+          <w:u w:val="single"/>
+        </w:rPr>
+        <w:t>Mã tuyến bay</w:t>
+      </w:r>
+      <w:r>
+        <w:rPr>
+          <w:sz w:val="20"/>
+          <w:szCs w:val="20"/>
+        </w:rPr>
+        <w:t>,</w:t>
       </w:r>
       <w:r>
         <w:rPr>
@@ -186,10 +201,53 @@
       </w:r>
       <w:r>
         <w:rPr>
-          <w:sz w:val="20"/>
-          <w:szCs w:val="20"/>
-        </w:rPr>
-        <w:t>tuyến bay, sân bay cất cánh, giờ cất cánh, sân bay hạ cánh, giờ hạ cánh.</w:t>
+          <w:i/>
+          <w:iCs/>
+          <w:sz w:val="20"/>
+          <w:szCs w:val="20"/>
+        </w:rPr>
+        <w:t>#</w:t>
+      </w:r>
+      <w:r>
+        <w:rPr>
+          <w:i/>
+          <w:iCs/>
+          <w:sz w:val="20"/>
+          <w:szCs w:val="20"/>
+        </w:rPr>
+        <w:t>Mã sân bay đi</w:t>
+      </w:r>
+      <w:r>
+        <w:rPr>
+          <w:i/>
+          <w:iCs/>
+          <w:sz w:val="20"/>
+          <w:szCs w:val="20"/>
+        </w:rPr>
+        <w:t>, #</w:t>
+      </w:r>
+      <w:r>
+        <w:rPr>
+          <w:i/>
+          <w:iCs/>
+          <w:sz w:val="20"/>
+          <w:szCs w:val="20"/>
+        </w:rPr>
+        <w:t>Mã sân bay đến</w:t>
+      </w:r>
+      <w:r>
+        <w:rPr>
+          <w:sz w:val="20"/>
+          <w:szCs w:val="20"/>
+        </w:rPr>
+        <w:t>, thời gian bay</w:t>
+      </w:r>
+      <w:r>
+        <w:rPr>
+          <w:sz w:val="20"/>
+          <w:szCs w:val="20"/>
+        </w:rPr>
+        <w:t>.</w:t>
       </w:r>
     </w:p>
     <w:p>
@@ -261,7 +319,7 @@
           <w:sz w:val="20"/>
           <w:szCs w:val="20"/>
         </w:rPr>
-        <w:t xml:space="preserve">Một lộ trình bao gồm nhiều </w:t>
+        <w:t xml:space="preserve">Một </w:t>
       </w:r>
       <w:r>
         <w:rPr>
@@ -277,7 +335,7 @@
           <w:sz w:val="20"/>
           <w:szCs w:val="20"/>
         </w:rPr>
-        <w:t xml:space="preserve"> và một </w:t>
+        <w:t xml:space="preserve"> bao gồm nhiều </w:t>
       </w:r>
       <w:r>
         <w:rPr>
@@ -286,14 +344,21 @@
           <w:sz w:val="20"/>
           <w:szCs w:val="20"/>
         </w:rPr>
-        <w:t>tuyến bay</w:t>
-      </w:r>
-      <w:r>
-        <w:rPr>
-          <w:sz w:val="20"/>
-          <w:szCs w:val="20"/>
-        </w:rPr>
-        <w:t xml:space="preserve"> có thể thuộc nhiều </w:t>
+        <w:t>chuyến bay</w:t>
+      </w:r>
+      <w:r>
+        <w:rPr>
+          <w:sz w:val="20"/>
+          <w:szCs w:val="20"/>
+        </w:rPr>
+        <w:t xml:space="preserve"> </w:t>
+      </w:r>
+      <w:r>
+        <w:rPr>
+          <w:sz w:val="20"/>
+          <w:szCs w:val="20"/>
+        </w:rPr>
+        <w:t xml:space="preserve">và một </w:t>
       </w:r>
       <w:r>
         <w:rPr>
@@ -302,7 +367,35 @@
           <w:sz w:val="20"/>
           <w:szCs w:val="20"/>
         </w:rPr>
-        <w:t>lộ</w:t>
+        <w:t>chuyến bay</w:t>
+      </w:r>
+      <w:r>
+        <w:rPr>
+          <w:sz w:val="20"/>
+          <w:szCs w:val="20"/>
+        </w:rPr>
+        <w:t xml:space="preserve"> </w:t>
+      </w:r>
+      <w:r>
+        <w:rPr>
+          <w:sz w:val="20"/>
+          <w:szCs w:val="20"/>
+        </w:rPr>
+        <w:t xml:space="preserve">thuộc </w:t>
+      </w:r>
+      <w:r>
+        <w:rPr>
+          <w:sz w:val="20"/>
+          <w:szCs w:val="20"/>
+        </w:rPr>
+        <w:t>một</w:t>
+      </w:r>
+      <w:r>
+        <w:rPr>
+          <w:sz w:val="20"/>
+          <w:szCs w:val="20"/>
+        </w:rPr>
+        <w:t xml:space="preserve"> </w:t>
       </w:r>
       <w:r>
         <w:rPr>
@@ -311,7 +404,7 @@
           <w:sz w:val="20"/>
           <w:szCs w:val="20"/>
         </w:rPr>
-        <w:t xml:space="preserve"> </w:t>
+        <w:t>tuyến ba</w:t>
       </w:r>
       <w:r>
         <w:rPr>
@@ -320,14 +413,7 @@
           <w:sz w:val="20"/>
           <w:szCs w:val="20"/>
         </w:rPr>
-        <w:t>trình</w:t>
-      </w:r>
-      <w:r>
-        <w:rPr>
-          <w:sz w:val="20"/>
-          <w:szCs w:val="20"/>
-        </w:rPr>
-        <w:t xml:space="preserve"> khác nhau. Thông tin về </w:t>
+        <w:t>y</w:t>
       </w:r>
       <w:r>
         <w:rPr>
@@ -336,14 +422,7 @@
           <w:sz w:val="20"/>
           <w:szCs w:val="20"/>
         </w:rPr>
-        <w:t>lộ trình</w:t>
-      </w:r>
-      <w:r>
-        <w:rPr>
-          <w:sz w:val="20"/>
-          <w:szCs w:val="20"/>
-        </w:rPr>
-        <w:t xml:space="preserve"> bao gồm: Mã lộ trình, tên lộ trình.</w:t>
+        <w:t>.</w:t>
       </w:r>
     </w:p>
     <w:p>
@@ -364,7 +443,7 @@
           <w:sz w:val="20"/>
           <w:szCs w:val="20"/>
         </w:rPr>
-        <w:t xml:space="preserve">Vào đầu năm, các hãng hàng không cung cấp các thông tin trên cũng như </w:t>
+        <w:t xml:space="preserve">Thông tin của </w:t>
       </w:r>
       <w:r>
         <w:rPr>
@@ -373,57 +452,7 @@
           <w:sz w:val="20"/>
           <w:szCs w:val="20"/>
         </w:rPr>
-        <w:t>lịch</w:t>
-      </w:r>
-      <w:r>
-        <w:rPr>
-          <w:b/>
-          <w:bCs/>
-          <w:sz w:val="20"/>
-          <w:szCs w:val="20"/>
-        </w:rPr>
-        <w:t xml:space="preserve"> </w:t>
-      </w:r>
-      <w:r>
-        <w:rPr>
-          <w:b/>
-          <w:bCs/>
-          <w:sz w:val="20"/>
-          <w:szCs w:val="20"/>
-        </w:rPr>
-        <w:t>bay</w:t>
-      </w:r>
-      <w:r>
-        <w:rPr>
-          <w:sz w:val="20"/>
-          <w:szCs w:val="20"/>
-        </w:rPr>
-        <w:t xml:space="preserve"> của các </w:t>
-      </w:r>
-      <w:r>
-        <w:rPr>
-          <w:b/>
-          <w:bCs/>
-          <w:sz w:val="20"/>
-          <w:szCs w:val="20"/>
-        </w:rPr>
-        <w:t>tuyến bay</w:t>
-      </w:r>
-      <w:r>
-        <w:rPr>
-          <w:sz w:val="20"/>
-          <w:szCs w:val="20"/>
-        </w:rPr>
-        <w:t xml:space="preserve"> cho đại lý. Thông tin về </w:t>
-      </w:r>
-      <w:r>
-        <w:rPr>
-          <w:b/>
-          <w:bCs/>
-          <w:sz w:val="20"/>
-          <w:szCs w:val="20"/>
-        </w:rPr>
-        <w:t>lịch bay</w:t>
+        <w:t>chuyến bay</w:t>
       </w:r>
       <w:r>
         <w:rPr>
@@ -436,15 +465,53 @@
         <w:rPr>
           <w:sz w:val="20"/>
           <w:szCs w:val="20"/>
-        </w:rPr>
-        <w:t>N</w:t>
-      </w:r>
-      <w:r>
-        <w:rPr>
-          <w:sz w:val="20"/>
-          <w:szCs w:val="20"/>
-        </w:rPr>
-        <w:t>gày có hiệu lực, ngày hết hiệu lực.</w:t>
+          <w:u w:val="single"/>
+        </w:rPr>
+        <w:t>Mã chuyến bay</w:t>
+      </w:r>
+      <w:r>
+        <w:rPr>
+          <w:sz w:val="20"/>
+          <w:szCs w:val="20"/>
+        </w:rPr>
+        <w:t xml:space="preserve">, </w:t>
+      </w:r>
+      <w:r>
+        <w:rPr>
+          <w:sz w:val="20"/>
+          <w:szCs w:val="20"/>
+        </w:rPr>
+        <w:t>ngày khởi hành</w:t>
+      </w:r>
+      <w:r>
+        <w:rPr>
+          <w:sz w:val="20"/>
+          <w:szCs w:val="20"/>
+        </w:rPr>
+        <w:t>,</w:t>
+      </w:r>
+      <w:r>
+        <w:rPr>
+          <w:sz w:val="20"/>
+          <w:szCs w:val="20"/>
+        </w:rPr>
+        <w:t xml:space="preserve"> giờ cất cánh</w:t>
+      </w:r>
+      <w:r>
+        <w:rPr>
+          <w:i/>
+          <w:iCs/>
+          <w:sz w:val="20"/>
+          <w:szCs w:val="20"/>
+        </w:rPr>
+        <w:t>, ghi chú</w:t>
+      </w:r>
+      <w:r>
+        <w:rPr>
+          <w:sz w:val="20"/>
+          <w:szCs w:val="20"/>
+        </w:rPr>
+        <w:t>.</w:t>
       </w:r>
     </w:p>
     <w:p>
@@ -465,7 +532,7 @@
           <w:sz w:val="20"/>
           <w:szCs w:val="20"/>
         </w:rPr>
-        <w:t xml:space="preserve">Một </w:t>
+        <w:t xml:space="preserve">Thông tin của </w:t>
       </w:r>
       <w:r>
         <w:rPr>
@@ -474,37 +541,36 @@
           <w:sz w:val="20"/>
           <w:szCs w:val="20"/>
         </w:rPr>
-        <w:t>lịch bay</w:t>
-      </w:r>
-      <w:r>
-        <w:rPr>
-          <w:sz w:val="20"/>
-          <w:szCs w:val="20"/>
-        </w:rPr>
-        <w:t xml:space="preserve"> chỉ đáp ứng cho một tuyến bay và có thể được thực hiện bởi các</w:t>
-      </w:r>
-      <w:r>
-        <w:rPr>
-          <w:sz w:val="20"/>
-          <w:szCs w:val="20"/>
-        </w:rPr>
-        <w:t xml:space="preserve"> </w:t>
-      </w:r>
-      <w:r>
-        <w:rPr>
-          <w:b/>
-          <w:bCs/>
-          <w:sz w:val="20"/>
-          <w:szCs w:val="20"/>
-        </w:rPr>
-        <w:t>chuyến bay</w:t>
-      </w:r>
-      <w:r>
-        <w:rPr>
-          <w:sz w:val="20"/>
-          <w:szCs w:val="20"/>
-        </w:rPr>
-        <w:t>.</w:t>
+        <w:t>máy bay</w:t>
+      </w:r>
+      <w:r>
+        <w:rPr>
+          <w:sz w:val="20"/>
+          <w:szCs w:val="20"/>
+        </w:rPr>
+        <w:t xml:space="preserve"> bao gồm: </w:t>
+      </w:r>
+      <w:r>
+        <w:rPr>
+          <w:sz w:val="20"/>
+          <w:szCs w:val="20"/>
+          <w:u w:val="single"/>
+        </w:rPr>
+        <w:t>Mã máy bay</w:t>
+      </w:r>
+      <w:r>
+        <w:rPr>
+          <w:sz w:val="20"/>
+          <w:szCs w:val="20"/>
+        </w:rPr>
+        <w:t xml:space="preserve">, </w:t>
+      </w:r>
+      <w:r>
+        <w:rPr>
+          <w:sz w:val="20"/>
+          <w:szCs w:val="20"/>
+        </w:rPr>
+        <w:t>tên máy bay, tên hãng.</w:t>
       </w:r>
     </w:p>
     <w:p>
@@ -522,26 +588,76 @@
       </w:pPr>
       <w:r>
         <w:rPr>
-          <w:sz w:val="20"/>
-          <w:szCs w:val="20"/>
-        </w:rPr>
-        <w:t xml:space="preserve">Thông tin của </w:t>
-      </w:r>
-      <w:r>
-        <w:rPr>
           <w:b/>
           <w:bCs/>
           <w:sz w:val="20"/>
           <w:szCs w:val="20"/>
         </w:rPr>
-        <w:t>chuyến bay</w:t>
-      </w:r>
-      <w:r>
-        <w:rPr>
-          <w:sz w:val="20"/>
-          <w:szCs w:val="20"/>
-        </w:rPr>
-        <w:t xml:space="preserve"> bao gồm: mã chuyến bay, trạng thái.</w:t>
+        <w:t>Mỗi máy</w:t>
+      </w:r>
+      <w:r>
+        <w:rPr>
+          <w:b/>
+          <w:bCs/>
+          <w:sz w:val="20"/>
+          <w:szCs w:val="20"/>
+        </w:rPr>
+        <w:t xml:space="preserve"> </w:t>
+      </w:r>
+      <w:r>
+        <w:rPr>
+          <w:b/>
+          <w:bCs/>
+          <w:sz w:val="20"/>
+          <w:szCs w:val="20"/>
+        </w:rPr>
+        <w:t>bay</w:t>
+      </w:r>
+      <w:r>
+        <w:rPr>
+          <w:sz w:val="20"/>
+          <w:szCs w:val="20"/>
+        </w:rPr>
+        <w:t xml:space="preserve"> có thể có nhiều hạng ghế khác nhau. Giá vé được quy định bởi hạng ghế và</w:t>
+      </w:r>
+      <w:r>
+        <w:rPr>
+          <w:sz w:val="20"/>
+          <w:szCs w:val="20"/>
+        </w:rPr>
+        <w:t xml:space="preserve"> </w:t>
+      </w:r>
+      <w:r>
+        <w:rPr>
+          <w:b/>
+          <w:bCs/>
+          <w:sz w:val="20"/>
+          <w:szCs w:val="20"/>
+        </w:rPr>
+        <w:t>chuyến</w:t>
+      </w:r>
+      <w:r>
+        <w:rPr>
+          <w:b/>
+          <w:bCs/>
+          <w:sz w:val="20"/>
+          <w:szCs w:val="20"/>
+        </w:rPr>
+        <w:t xml:space="preserve"> bay</w:t>
+      </w:r>
+      <w:r>
+        <w:rPr>
+          <w:sz w:val="20"/>
+          <w:szCs w:val="20"/>
+        </w:rPr>
+        <w:t>, được hãng hàng không cung cấp thông</w:t>
+      </w:r>
+      <w:r>
+        <w:rPr>
+          <w:sz w:val="20"/>
+          <w:szCs w:val="20"/>
+        </w:rPr>
+        <w:t xml:space="preserve"> tin vào đầu năm.</w:t>
       </w:r>
     </w:p>
     <w:p>
@@ -562,7 +678,7 @@
           <w:sz w:val="20"/>
           <w:szCs w:val="20"/>
         </w:rPr>
-        <w:t xml:space="preserve">Thông tin của </w:t>
+        <w:t xml:space="preserve">Thông tin về </w:t>
       </w:r>
       <w:r>
         <w:rPr>
@@ -571,21 +687,28 @@
           <w:sz w:val="20"/>
           <w:szCs w:val="20"/>
         </w:rPr>
-        <w:t>máy bay</w:t>
-      </w:r>
-      <w:r>
-        <w:rPr>
-          <w:sz w:val="20"/>
-          <w:szCs w:val="20"/>
-        </w:rPr>
-        <w:t xml:space="preserve"> bao gồm: Mã máy bay, </w:t>
-      </w:r>
-      <w:r>
-        <w:rPr>
-          <w:sz w:val="20"/>
-          <w:szCs w:val="20"/>
-        </w:rPr>
-        <w:t>tên máy bay.</w:t>
+        <w:t>loại vé</w:t>
+      </w:r>
+      <w:r>
+        <w:rPr>
+          <w:sz w:val="20"/>
+          <w:szCs w:val="20"/>
+        </w:rPr>
+        <w:t xml:space="preserve"> bao gồm: Mã loại vé, tên loại vé</w:t>
+      </w:r>
+      <w:r>
+        <w:rPr>
+          <w:sz w:val="20"/>
+          <w:szCs w:val="20"/>
+        </w:rPr>
+        <w:t>, giá vé</w:t>
+      </w:r>
+      <w:r>
+        <w:rPr>
+          <w:sz w:val="20"/>
+          <w:szCs w:val="20"/>
+        </w:rPr>
+        <w:t>.</w:t>
       </w:r>
     </w:p>
     <w:p>
@@ -603,12 +726,26 @@
       </w:pPr>
       <w:r>
         <w:rPr>
+          <w:sz w:val="20"/>
+          <w:szCs w:val="20"/>
+        </w:rPr>
+        <w:t>Khách hàng có thể thanh toán online</w:t>
+      </w:r>
+      <w:r>
+        <w:rPr>
+          <w:sz w:val="20"/>
+          <w:szCs w:val="20"/>
+        </w:rPr>
+        <w:t xml:space="preserve">. Thông tin của </w:t>
+      </w:r>
+      <w:r>
+        <w:rPr>
           <w:b/>
           <w:bCs/>
           <w:sz w:val="20"/>
           <w:szCs w:val="20"/>
         </w:rPr>
-        <w:t>Mỗi máy</w:t>
+        <w:t>khác</w:t>
       </w:r>
       <w:r>
         <w:rPr>
@@ -617,7 +754,7 @@
           <w:sz w:val="20"/>
           <w:szCs w:val="20"/>
         </w:rPr>
-        <w:t xml:space="preserve"> </w:t>
+        <w:t>h</w:t>
       </w:r>
       <w:r>
         <w:rPr>
@@ -626,14 +763,14 @@
           <w:sz w:val="20"/>
           <w:szCs w:val="20"/>
         </w:rPr>
-        <w:t>bay</w:t>
-      </w:r>
-      <w:r>
-        <w:rPr>
-          <w:sz w:val="20"/>
-          <w:szCs w:val="20"/>
-        </w:rPr>
-        <w:t xml:space="preserve"> có thể có nhiều hạng ghế khác nhau. Giá vé được quy định bởi hạng ghế và</w:t>
+        <w:t xml:space="preserve"> hàng</w:t>
+      </w:r>
+      <w:r>
+        <w:rPr>
+          <w:sz w:val="20"/>
+          <w:szCs w:val="20"/>
+        </w:rPr>
+        <w:t xml:space="preserve"> bao gồm:</w:t>
       </w:r>
       <w:r>
         <w:rPr>
@@ -644,35 +781,45 @@
       </w:r>
       <w:r>
         <w:rPr>
-          <w:b/>
-          <w:bCs/>
-          <w:sz w:val="20"/>
-          <w:szCs w:val="20"/>
-        </w:rPr>
-        <w:t>chuyến</w:t>
-      </w:r>
-      <w:r>
-        <w:rPr>
-          <w:b/>
-          <w:bCs/>
-          <w:sz w:val="20"/>
-          <w:szCs w:val="20"/>
-        </w:rPr>
-        <w:t xml:space="preserve"> bay</w:t>
-      </w:r>
-      <w:r>
-        <w:rPr>
-          <w:sz w:val="20"/>
-          <w:szCs w:val="20"/>
-        </w:rPr>
-        <w:t>, được hãng hàng không cung cấp thông</w:t>
-      </w:r>
-      <w:r>
-        <w:rPr>
-          <w:sz w:val="20"/>
-          <w:szCs w:val="20"/>
-        </w:rPr>
-        <w:t xml:space="preserve"> tin vào đầu năm.</w:t>
+          <w:sz w:val="20"/>
+          <w:szCs w:val="20"/>
+        </w:rPr>
+        <w:t>Mã khách hàng</w:t>
+      </w:r>
+      <w:r>
+        <w:rPr>
+          <w:sz w:val="20"/>
+          <w:szCs w:val="20"/>
+        </w:rPr>
+        <w:t>, tên</w:t>
+      </w:r>
+      <w:r>
+        <w:rPr>
+          <w:sz w:val="20"/>
+          <w:szCs w:val="20"/>
+        </w:rPr>
+        <w:t xml:space="preserve"> khách hàng</w:t>
+      </w:r>
+      <w:r>
+        <w:rPr>
+          <w:sz w:val="20"/>
+          <w:szCs w:val="20"/>
+        </w:rPr>
+        <w:t>,</w:t>
+      </w:r>
+      <w:r>
+        <w:rPr>
+          <w:sz w:val="20"/>
+          <w:szCs w:val="20"/>
+        </w:rPr>
+        <w:t xml:space="preserve"> cmnd, sdt,</w:t>
+      </w:r>
+      <w:r>
+        <w:rPr>
+          <w:sz w:val="20"/>
+          <w:szCs w:val="20"/>
+        </w:rPr>
+        <w:t xml:space="preserve"> địa chỉ, giới tính.</w:t>
       </w:r>
     </w:p>
     <w:p>
@@ -693,7 +840,7 @@
           <w:sz w:val="20"/>
           <w:szCs w:val="20"/>
         </w:rPr>
-        <w:t xml:space="preserve">Thông tin về </w:t>
+        <w:t xml:space="preserve">Khi đặt vé, </w:t>
       </w:r>
       <w:r>
         <w:rPr>
@@ -702,28 +849,119 @@
           <w:sz w:val="20"/>
           <w:szCs w:val="20"/>
         </w:rPr>
-        <w:t>loại vé</w:t>
-      </w:r>
-      <w:r>
-        <w:rPr>
-          <w:sz w:val="20"/>
-          <w:szCs w:val="20"/>
-        </w:rPr>
-        <w:t xml:space="preserve"> bao gồm: Mã loại vé, tên loại vé</w:t>
-      </w:r>
-      <w:r>
-        <w:rPr>
-          <w:sz w:val="20"/>
-          <w:szCs w:val="20"/>
-        </w:rPr>
-        <w:t>, giá vé</w:t>
-      </w:r>
-      <w:r>
-        <w:rPr>
-          <w:sz w:val="20"/>
-          <w:szCs w:val="20"/>
-        </w:rPr>
-        <w:t>.</w:t>
+        <w:t>khách hàng</w:t>
+      </w:r>
+      <w:r>
+        <w:rPr>
+          <w:sz w:val="20"/>
+          <w:szCs w:val="20"/>
+        </w:rPr>
+        <w:t xml:space="preserve"> có thể đặt vé theo từng </w:t>
+      </w:r>
+      <w:r>
+        <w:rPr>
+          <w:b/>
+          <w:bCs/>
+          <w:sz w:val="20"/>
+          <w:szCs w:val="20"/>
+        </w:rPr>
+        <w:t>chuyến bay</w:t>
+      </w:r>
+      <w:r>
+        <w:rPr>
+          <w:sz w:val="20"/>
+          <w:szCs w:val="20"/>
+        </w:rPr>
+        <w:t xml:space="preserve"> riêng lẻ hay theo cả</w:t>
+      </w:r>
+      <w:r>
+        <w:rPr>
+          <w:sz w:val="20"/>
+          <w:szCs w:val="20"/>
+        </w:rPr>
+        <w:t xml:space="preserve"> </w:t>
+      </w:r>
+      <w:r>
+        <w:rPr>
+          <w:b/>
+          <w:bCs/>
+          <w:sz w:val="20"/>
+          <w:szCs w:val="20"/>
+        </w:rPr>
+        <w:t>lộ trình</w:t>
+      </w:r>
+      <w:r>
+        <w:rPr>
+          <w:sz w:val="20"/>
+          <w:szCs w:val="20"/>
+        </w:rPr>
+        <w:t xml:space="preserve"> và nêu rõ hạng ghế mà mình muốn đặt vé. Nếu </w:t>
+      </w:r>
+      <w:r>
+        <w:rPr>
+          <w:b/>
+          <w:bCs/>
+          <w:sz w:val="20"/>
+          <w:szCs w:val="20"/>
+        </w:rPr>
+        <w:t>khách hàng</w:t>
+      </w:r>
+      <w:r>
+        <w:rPr>
+          <w:sz w:val="20"/>
+          <w:szCs w:val="20"/>
+        </w:rPr>
+        <w:t xml:space="preserve"> đặt vé theo </w:t>
+      </w:r>
+      <w:r>
+        <w:rPr>
+          <w:b/>
+          <w:bCs/>
+          <w:sz w:val="20"/>
+          <w:szCs w:val="20"/>
+        </w:rPr>
+        <w:t>lộ</w:t>
+      </w:r>
+      <w:r>
+        <w:rPr>
+          <w:b/>
+          <w:bCs/>
+          <w:sz w:val="20"/>
+          <w:szCs w:val="20"/>
+        </w:rPr>
+        <w:t xml:space="preserve"> </w:t>
+      </w:r>
+      <w:r>
+        <w:rPr>
+          <w:b/>
+          <w:bCs/>
+          <w:sz w:val="20"/>
+          <w:szCs w:val="20"/>
+        </w:rPr>
+        <w:t>trình</w:t>
+      </w:r>
+      <w:r>
+        <w:rPr>
+          <w:sz w:val="20"/>
+          <w:szCs w:val="20"/>
+        </w:rPr>
+        <w:t xml:space="preserve"> thì hệ thống sẽ tự sắp xếp các </w:t>
+      </w:r>
+      <w:r>
+        <w:rPr>
+          <w:b/>
+          <w:bCs/>
+          <w:sz w:val="20"/>
+          <w:szCs w:val="20"/>
+        </w:rPr>
+        <w:t>chuyến bay</w:t>
+      </w:r>
+      <w:r>
+        <w:rPr>
+          <w:sz w:val="20"/>
+          <w:szCs w:val="20"/>
+        </w:rPr>
+        <w:t xml:space="preserve"> hợp lý nhất cho khách.</w:t>
       </w:r>
     </w:p>
     <w:p>
@@ -744,14 +982,21 @@
           <w:sz w:val="20"/>
           <w:szCs w:val="20"/>
         </w:rPr>
-        <w:t>Khách hàng có thể thanh toán online</w:t>
-      </w:r>
-      <w:r>
-        <w:rPr>
-          <w:sz w:val="20"/>
-          <w:szCs w:val="20"/>
-        </w:rPr>
-        <w:t xml:space="preserve">. Thông tin của </w:t>
+        <w:t>Khi đặt vé,</w:t>
+      </w:r>
+      <w:r>
+        <w:rPr>
+          <w:sz w:val="20"/>
+          <w:szCs w:val="20"/>
+        </w:rPr>
+        <w:t xml:space="preserve"> đại lý sẽ liên hệ</w:t>
+      </w:r>
+      <w:r>
+        <w:rPr>
+          <w:sz w:val="20"/>
+          <w:szCs w:val="20"/>
+        </w:rPr>
+        <w:t xml:space="preserve"> </w:t>
       </w:r>
       <w:r>
         <w:rPr>
@@ -760,7 +1005,7 @@
           <w:sz w:val="20"/>
           <w:szCs w:val="20"/>
         </w:rPr>
-        <w:t>khác</w:t>
+        <w:t>k</w:t>
       </w:r>
       <w:r>
         <w:rPr>
@@ -769,7 +1014,70 @@
           <w:sz w:val="20"/>
           <w:szCs w:val="20"/>
         </w:rPr>
-        <w:t>h</w:t>
+        <w:t>hách hàng</w:t>
+      </w:r>
+      <w:r>
+        <w:rPr>
+          <w:sz w:val="20"/>
+          <w:szCs w:val="20"/>
+        </w:rPr>
+        <w:t xml:space="preserve"> </w:t>
+      </w:r>
+      <w:r>
+        <w:rPr>
+          <w:sz w:val="20"/>
+          <w:szCs w:val="20"/>
+        </w:rPr>
+        <w:t xml:space="preserve">để </w:t>
+      </w:r>
+      <w:r>
+        <w:rPr>
+          <w:sz w:val="20"/>
+          <w:szCs w:val="20"/>
+        </w:rPr>
+        <w:t>xác nhận lại thông tin</w:t>
+      </w:r>
+      <w:r>
+        <w:rPr>
+          <w:sz w:val="20"/>
+          <w:szCs w:val="20"/>
+        </w:rPr>
+        <w:t xml:space="preserve"> </w:t>
+      </w:r>
+      <w:r>
+        <w:rPr>
+          <w:sz w:val="20"/>
+          <w:szCs w:val="20"/>
+        </w:rPr>
+        <w:t>trong 24 giờ kế tiếp</w:t>
+      </w:r>
+      <w:r>
+        <w:rPr>
+          <w:sz w:val="20"/>
+          <w:szCs w:val="20"/>
+        </w:rPr>
+        <w:t>,</w:t>
+      </w:r>
+      <w:r>
+        <w:rPr>
+          <w:sz w:val="20"/>
+          <w:szCs w:val="20"/>
+        </w:rPr>
+        <w:t xml:space="preserve"> </w:t>
+      </w:r>
+      <w:r>
+        <w:rPr>
+          <w:sz w:val="20"/>
+          <w:szCs w:val="20"/>
+        </w:rPr>
+        <w:t>nếu</w:t>
+      </w:r>
+      <w:r>
+        <w:rPr>
+          <w:sz w:val="20"/>
+          <w:szCs w:val="20"/>
+        </w:rPr>
+        <w:t xml:space="preserve"> </w:t>
       </w:r>
       <w:r>
         <w:rPr>
@@ -778,63 +1086,58 @@
           <w:sz w:val="20"/>
           <w:szCs w:val="20"/>
         </w:rPr>
-        <w:t xml:space="preserve"> hàng</w:t>
-      </w:r>
-      <w:r>
-        <w:rPr>
-          <w:sz w:val="20"/>
-          <w:szCs w:val="20"/>
-        </w:rPr>
-        <w:t xml:space="preserve"> bao gồm:</w:t>
-      </w:r>
-      <w:r>
-        <w:rPr>
-          <w:sz w:val="20"/>
-          <w:szCs w:val="20"/>
-        </w:rPr>
-        <w:t xml:space="preserve"> </w:t>
-      </w:r>
-      <w:r>
-        <w:rPr>
-          <w:sz w:val="20"/>
-          <w:szCs w:val="20"/>
-        </w:rPr>
-        <w:t>Mã khách hàng</w:t>
-      </w:r>
-      <w:r>
-        <w:rPr>
-          <w:sz w:val="20"/>
-          <w:szCs w:val="20"/>
-        </w:rPr>
-        <w:t>, tên</w:t>
-      </w:r>
-      <w:r>
-        <w:rPr>
-          <w:sz w:val="20"/>
-          <w:szCs w:val="20"/>
-        </w:rPr>
-        <w:t xml:space="preserve"> khách hàng</w:t>
-      </w:r>
-      <w:r>
-        <w:rPr>
-          <w:sz w:val="20"/>
-          <w:szCs w:val="20"/>
-        </w:rPr>
-        <w:t>,</w:t>
-      </w:r>
-      <w:r>
-        <w:rPr>
-          <w:sz w:val="20"/>
-          <w:szCs w:val="20"/>
-        </w:rPr>
-        <w:t xml:space="preserve"> cmnd, sdt,</w:t>
-      </w:r>
-      <w:r>
-        <w:rPr>
-          <w:sz w:val="20"/>
-          <w:szCs w:val="20"/>
-        </w:rPr>
-        <w:t xml:space="preserve"> địa chỉ, giới tính.</w:t>
+        <w:t>khách hàng</w:t>
+      </w:r>
+      <w:r>
+        <w:rPr>
+          <w:sz w:val="20"/>
+          <w:szCs w:val="20"/>
+        </w:rPr>
+        <w:t xml:space="preserve"> không</w:t>
+      </w:r>
+      <w:r>
+        <w:rPr>
+          <w:sz w:val="20"/>
+          <w:szCs w:val="20"/>
+        </w:rPr>
+        <w:t xml:space="preserve"> xác nhận,</w:t>
+      </w:r>
+      <w:r>
+        <w:rPr>
+          <w:sz w:val="20"/>
+          <w:szCs w:val="20"/>
+        </w:rPr>
+        <w:t xml:space="preserve"> đại lý có </w:t>
+      </w:r>
+      <w:r>
+        <w:rPr>
+          <w:sz w:val="20"/>
+          <w:szCs w:val="20"/>
+        </w:rPr>
+        <w:t>quyền</w:t>
+      </w:r>
+      <w:r>
+        <w:rPr>
+          <w:sz w:val="20"/>
+          <w:szCs w:val="20"/>
+        </w:rPr>
+        <w:t xml:space="preserve"> hủy vé mà </w:t>
+      </w:r>
+      <w:r>
+        <w:rPr>
+          <w:b/>
+          <w:bCs/>
+          <w:sz w:val="20"/>
+          <w:szCs w:val="20"/>
+        </w:rPr>
+        <w:t>khách hàng</w:t>
+      </w:r>
+      <w:r>
+        <w:rPr>
+          <w:sz w:val="20"/>
+          <w:szCs w:val="20"/>
+        </w:rPr>
+        <w:t xml:space="preserve"> đó đã đặt.</w:t>
       </w:r>
     </w:p>
     <w:p>
@@ -855,39 +1158,49 @@
           <w:sz w:val="20"/>
           <w:szCs w:val="20"/>
         </w:rPr>
-        <w:t xml:space="preserve">Khi đặt vé, </w:t>
-      </w:r>
-      <w:r>
-        <w:rPr>
-          <w:b/>
-          <w:bCs/>
-          <w:sz w:val="20"/>
-          <w:szCs w:val="20"/>
-        </w:rPr>
-        <w:t>khách hàng</w:t>
-      </w:r>
-      <w:r>
-        <w:rPr>
-          <w:sz w:val="20"/>
-          <w:szCs w:val="20"/>
-        </w:rPr>
-        <w:t xml:space="preserve"> có thể đặt vé theo từng </w:t>
-      </w:r>
-      <w:r>
-        <w:rPr>
-          <w:b/>
-          <w:bCs/>
-          <w:sz w:val="20"/>
-          <w:szCs w:val="20"/>
-        </w:rPr>
-        <w:t>chuyến bay</w:t>
-      </w:r>
-      <w:r>
-        <w:rPr>
-          <w:sz w:val="20"/>
-          <w:szCs w:val="20"/>
-        </w:rPr>
-        <w:t xml:space="preserve"> riêng lẻ hay theo cả</w:t>
+        <w:t xml:space="preserve">Khách hàng cũng có thể hủy </w:t>
+      </w:r>
+      <w:r>
+        <w:rPr>
+          <w:sz w:val="20"/>
+          <w:szCs w:val="20"/>
+        </w:rPr>
+        <w:t>vé</w:t>
+      </w:r>
+      <w:r>
+        <w:rPr>
+          <w:sz w:val="20"/>
+          <w:szCs w:val="20"/>
+        </w:rPr>
+        <w:t xml:space="preserve">. </w:t>
+      </w:r>
+      <w:r>
+        <w:rPr>
+          <w:sz w:val="20"/>
+          <w:szCs w:val="20"/>
+        </w:rPr>
+        <w:t>V</w:t>
+      </w:r>
+      <w:r>
+        <w:rPr>
+          <w:sz w:val="20"/>
+          <w:szCs w:val="20"/>
+        </w:rPr>
+        <w:t xml:space="preserve">iệc hủy </w:t>
+      </w:r>
+      <w:r>
+        <w:rPr>
+          <w:sz w:val="20"/>
+          <w:szCs w:val="20"/>
+        </w:rPr>
+        <w:t xml:space="preserve">chỉ được </w:t>
+      </w:r>
+      <w:r>
+        <w:rPr>
+          <w:sz w:val="20"/>
+          <w:szCs w:val="20"/>
+        </w:rPr>
+        <w:t>thực hiện trước giờ</w:t>
       </w:r>
       <w:r>
         <w:rPr>
@@ -898,85 +1211,24 @@
       </w:r>
       <w:r>
         <w:rPr>
-          <w:b/>
-          <w:bCs/>
-          <w:sz w:val="20"/>
-          <w:szCs w:val="20"/>
-        </w:rPr>
-        <w:t>lộ trình</w:t>
-      </w:r>
-      <w:r>
-        <w:rPr>
-          <w:sz w:val="20"/>
-          <w:szCs w:val="20"/>
-        </w:rPr>
-        <w:t xml:space="preserve"> và nêu rõ hạng ghế mà mình muốn đặt vé. Nếu </w:t>
-      </w:r>
-      <w:r>
-        <w:rPr>
-          <w:b/>
-          <w:bCs/>
-          <w:sz w:val="20"/>
-          <w:szCs w:val="20"/>
-        </w:rPr>
-        <w:t>khách hàng</w:t>
-      </w:r>
-      <w:r>
-        <w:rPr>
-          <w:sz w:val="20"/>
-          <w:szCs w:val="20"/>
-        </w:rPr>
-        <w:t xml:space="preserve"> đặt vé theo </w:t>
-      </w:r>
-      <w:r>
-        <w:rPr>
-          <w:b/>
-          <w:bCs/>
-          <w:sz w:val="20"/>
-          <w:szCs w:val="20"/>
-        </w:rPr>
-        <w:t>lộ</w:t>
-      </w:r>
-      <w:r>
-        <w:rPr>
-          <w:b/>
-          <w:bCs/>
-          <w:sz w:val="20"/>
-          <w:szCs w:val="20"/>
-        </w:rPr>
-        <w:t xml:space="preserve"> </w:t>
-      </w:r>
-      <w:r>
-        <w:rPr>
-          <w:b/>
-          <w:bCs/>
-          <w:sz w:val="20"/>
-          <w:szCs w:val="20"/>
-        </w:rPr>
-        <w:t>trình</w:t>
-      </w:r>
-      <w:r>
-        <w:rPr>
-          <w:sz w:val="20"/>
-          <w:szCs w:val="20"/>
-        </w:rPr>
-        <w:t xml:space="preserve"> thì hệ thống sẽ tự sắp xếp các </w:t>
-      </w:r>
-      <w:r>
-        <w:rPr>
-          <w:b/>
-          <w:bCs/>
-          <w:sz w:val="20"/>
-          <w:szCs w:val="20"/>
-        </w:rPr>
-        <w:t>chuyến bay</w:t>
-      </w:r>
-      <w:r>
-        <w:rPr>
-          <w:sz w:val="20"/>
-          <w:szCs w:val="20"/>
-        </w:rPr>
-        <w:t xml:space="preserve"> hợp lý nhất cho khách.</w:t>
+          <w:sz w:val="20"/>
+          <w:szCs w:val="20"/>
+        </w:rPr>
+        <w:t>bay 72 giờ thì khách hàng sẽ được trả lại 80% tiền vé</w:t>
+      </w:r>
+      <w:r>
+        <w:rPr>
+          <w:sz w:val="20"/>
+          <w:szCs w:val="20"/>
+        </w:rPr>
+        <w:t>, ngược lại khách hàng chỉ được hoàn lại 50%</w:t>
+      </w:r>
+      <w:r>
+        <w:rPr>
+          <w:sz w:val="20"/>
+          <w:szCs w:val="20"/>
+        </w:rPr>
+        <w:t>.</w:t>
       </w:r>
     </w:p>
     <w:p>
@@ -997,273 +1249,6 @@
           <w:sz w:val="20"/>
           <w:szCs w:val="20"/>
         </w:rPr>
-        <w:t>Khi đặt vé,</w:t>
-      </w:r>
-      <w:r>
-        <w:rPr>
-          <w:sz w:val="20"/>
-          <w:szCs w:val="20"/>
-        </w:rPr>
-        <w:t xml:space="preserve"> đại lý sẽ liên hệ</w:t>
-      </w:r>
-      <w:r>
-        <w:rPr>
-          <w:sz w:val="20"/>
-          <w:szCs w:val="20"/>
-        </w:rPr>
-        <w:t xml:space="preserve"> </w:t>
-      </w:r>
-      <w:r>
-        <w:rPr>
-          <w:b/>
-          <w:bCs/>
-          <w:sz w:val="20"/>
-          <w:szCs w:val="20"/>
-        </w:rPr>
-        <w:t>k</w:t>
-      </w:r>
-      <w:r>
-        <w:rPr>
-          <w:b/>
-          <w:bCs/>
-          <w:sz w:val="20"/>
-          <w:szCs w:val="20"/>
-        </w:rPr>
-        <w:t>hách hàng</w:t>
-      </w:r>
-      <w:r>
-        <w:rPr>
-          <w:sz w:val="20"/>
-          <w:szCs w:val="20"/>
-        </w:rPr>
-        <w:t xml:space="preserve"> </w:t>
-      </w:r>
-      <w:r>
-        <w:rPr>
-          <w:sz w:val="20"/>
-          <w:szCs w:val="20"/>
-        </w:rPr>
-        <w:t xml:space="preserve">để </w:t>
-      </w:r>
-      <w:r>
-        <w:rPr>
-          <w:sz w:val="20"/>
-          <w:szCs w:val="20"/>
-        </w:rPr>
-        <w:t>xác nhận lại thông tin</w:t>
-      </w:r>
-      <w:r>
-        <w:rPr>
-          <w:sz w:val="20"/>
-          <w:szCs w:val="20"/>
-        </w:rPr>
-        <w:t xml:space="preserve"> </w:t>
-      </w:r>
-      <w:r>
-        <w:rPr>
-          <w:sz w:val="20"/>
-          <w:szCs w:val="20"/>
-        </w:rPr>
-        <w:t>trong 24 giờ kế tiếp</w:t>
-      </w:r>
-      <w:r>
-        <w:rPr>
-          <w:sz w:val="20"/>
-          <w:szCs w:val="20"/>
-        </w:rPr>
-        <w:t>,</w:t>
-      </w:r>
-      <w:r>
-        <w:rPr>
-          <w:sz w:val="20"/>
-          <w:szCs w:val="20"/>
-        </w:rPr>
-        <w:t xml:space="preserve"> </w:t>
-      </w:r>
-      <w:r>
-        <w:rPr>
-          <w:sz w:val="20"/>
-          <w:szCs w:val="20"/>
-        </w:rPr>
-        <w:t>nếu</w:t>
-      </w:r>
-      <w:r>
-        <w:rPr>
-          <w:sz w:val="20"/>
-          <w:szCs w:val="20"/>
-        </w:rPr>
-        <w:t xml:space="preserve"> </w:t>
-      </w:r>
-      <w:r>
-        <w:rPr>
-          <w:b/>
-          <w:bCs/>
-          <w:sz w:val="20"/>
-          <w:szCs w:val="20"/>
-        </w:rPr>
-        <w:t>khách hàng</w:t>
-      </w:r>
-      <w:r>
-        <w:rPr>
-          <w:sz w:val="20"/>
-          <w:szCs w:val="20"/>
-        </w:rPr>
-        <w:t xml:space="preserve"> không</w:t>
-      </w:r>
-      <w:r>
-        <w:rPr>
-          <w:sz w:val="20"/>
-          <w:szCs w:val="20"/>
-        </w:rPr>
-        <w:t xml:space="preserve"> xác nhận,</w:t>
-      </w:r>
-      <w:r>
-        <w:rPr>
-          <w:sz w:val="20"/>
-          <w:szCs w:val="20"/>
-        </w:rPr>
-        <w:t xml:space="preserve"> đại lý có </w:t>
-      </w:r>
-      <w:r>
-        <w:rPr>
-          <w:sz w:val="20"/>
-          <w:szCs w:val="20"/>
-        </w:rPr>
-        <w:t>quyền</w:t>
-      </w:r>
-      <w:r>
-        <w:rPr>
-          <w:sz w:val="20"/>
-          <w:szCs w:val="20"/>
-        </w:rPr>
-        <w:t xml:space="preserve"> hủy vé mà </w:t>
-      </w:r>
-      <w:r>
-        <w:rPr>
-          <w:b/>
-          <w:bCs/>
-          <w:sz w:val="20"/>
-          <w:szCs w:val="20"/>
-        </w:rPr>
-        <w:t>khách hàng</w:t>
-      </w:r>
-      <w:r>
-        <w:rPr>
-          <w:sz w:val="20"/>
-          <w:szCs w:val="20"/>
-        </w:rPr>
-        <w:t xml:space="preserve"> đó đã đặt.</w:t>
-      </w:r>
-    </w:p>
-    <w:p>
-      <w:pPr>
-        <w:pStyle w:val="ListParagraph"/>
-        <w:numPr>
-          <w:ilvl w:val="2"/>
-          <w:numId w:val="10"/>
-        </w:numPr>
-        <w:spacing w:line="257" w:lineRule="auto"/>
-        <w:rPr>
-          <w:sz w:val="20"/>
-          <w:szCs w:val="20"/>
-        </w:rPr>
-      </w:pPr>
-      <w:r>
-        <w:rPr>
-          <w:sz w:val="20"/>
-          <w:szCs w:val="20"/>
-        </w:rPr>
-        <w:t xml:space="preserve">Khách hàng cũng có thể hủy </w:t>
-      </w:r>
-      <w:r>
-        <w:rPr>
-          <w:sz w:val="20"/>
-          <w:szCs w:val="20"/>
-        </w:rPr>
-        <w:t>vé</w:t>
-      </w:r>
-      <w:r>
-        <w:rPr>
-          <w:sz w:val="20"/>
-          <w:szCs w:val="20"/>
-        </w:rPr>
-        <w:t xml:space="preserve">. </w:t>
-      </w:r>
-      <w:r>
-        <w:rPr>
-          <w:sz w:val="20"/>
-          <w:szCs w:val="20"/>
-        </w:rPr>
-        <w:t>V</w:t>
-      </w:r>
-      <w:r>
-        <w:rPr>
-          <w:sz w:val="20"/>
-          <w:szCs w:val="20"/>
-        </w:rPr>
-        <w:t xml:space="preserve">iệc hủy </w:t>
-      </w:r>
-      <w:r>
-        <w:rPr>
-          <w:sz w:val="20"/>
-          <w:szCs w:val="20"/>
-        </w:rPr>
-        <w:t xml:space="preserve">chỉ được </w:t>
-      </w:r>
-      <w:r>
-        <w:rPr>
-          <w:sz w:val="20"/>
-          <w:szCs w:val="20"/>
-        </w:rPr>
-        <w:t>thực hiện trước giờ</w:t>
-      </w:r>
-      <w:r>
-        <w:rPr>
-          <w:sz w:val="20"/>
-          <w:szCs w:val="20"/>
-        </w:rPr>
-        <w:t xml:space="preserve"> </w:t>
-      </w:r>
-      <w:r>
-        <w:rPr>
-          <w:sz w:val="20"/>
-          <w:szCs w:val="20"/>
-        </w:rPr>
-        <w:t>bay 72 giờ thì khách hàng sẽ được trả lại 80% tiền vé</w:t>
-      </w:r>
-      <w:r>
-        <w:rPr>
-          <w:sz w:val="20"/>
-          <w:szCs w:val="20"/>
-        </w:rPr>
-        <w:t>, ngược lại khách hàng chỉ được hoàn lại 50%</w:t>
-      </w:r>
-      <w:r>
-        <w:rPr>
-          <w:sz w:val="20"/>
-          <w:szCs w:val="20"/>
-        </w:rPr>
-        <w:t>.</w:t>
-      </w:r>
-    </w:p>
-    <w:p>
-      <w:pPr>
-        <w:pStyle w:val="ListParagraph"/>
-        <w:numPr>
-          <w:ilvl w:val="2"/>
-          <w:numId w:val="10"/>
-        </w:numPr>
-        <w:spacing w:line="257" w:lineRule="auto"/>
-        <w:rPr>
-          <w:sz w:val="20"/>
-          <w:szCs w:val="20"/>
-        </w:rPr>
-      </w:pPr>
-      <w:r>
-        <w:rPr>
-          <w:sz w:val="20"/>
-          <w:szCs w:val="20"/>
-        </w:rPr>
         <w:t>Cuối mỗi tháng bộ phận kế toán lập các báo cáo thống kê để thấy tình hình</w:t>
       </w:r>
       <w:r>
@@ -1327,7 +1312,7 @@
           <w:sz w:val="20"/>
           <w:szCs w:val="20"/>
         </w:rPr>
-        <w:t xml:space="preserve">Hãng: </w:t>
+        <w:t xml:space="preserve">Sân bay: </w:t>
       </w:r>
       <w:r>
         <w:rPr>
@@ -1335,28 +1320,21 @@
           <w:szCs w:val="20"/>
           <w:u w:val="single"/>
         </w:rPr>
-        <w:t>Mã hãng</w:t>
-      </w:r>
-      <w:r>
-        <w:rPr>
-          <w:sz w:val="20"/>
-          <w:szCs w:val="20"/>
-        </w:rPr>
-        <w:t>, tên hãng</w:t>
-      </w:r>
-      <w:r>
-        <w:rPr>
-          <w:sz w:val="20"/>
-          <w:szCs w:val="20"/>
-        </w:rPr>
-        <w:t xml:space="preserve">, </w:t>
-      </w:r>
-      <w:r>
-        <w:rPr>
-          <w:sz w:val="20"/>
-          <w:szCs w:val="20"/>
-        </w:rPr>
-        <w:t>ngày có hiệu lực, ngày hết hiệu lực</w:t>
+        <w:t>Mã sân bay</w:t>
+      </w:r>
+      <w:r>
+        <w:rPr>
+          <w:sz w:val="20"/>
+          <w:szCs w:val="20"/>
+        </w:rPr>
+        <w:t>, tên sân bay,</w:t>
+      </w:r>
+      <w:r>
+        <w:rPr>
+          <w:sz w:val="20"/>
+          <w:szCs w:val="20"/>
+        </w:rPr>
+        <w:t xml:space="preserve"> địa điểm</w:t>
       </w:r>
       <w:r>
         <w:rPr>
@@ -1384,7 +1362,7 @@
           <w:sz w:val="20"/>
           <w:szCs w:val="20"/>
         </w:rPr>
-        <w:t xml:space="preserve">Sân bay: </w:t>
+        <w:t xml:space="preserve">Tuyến bay: </w:t>
       </w:r>
       <w:r>
         <w:rPr>
@@ -1392,24 +1370,87 @@
           <w:szCs w:val="20"/>
           <w:u w:val="single"/>
         </w:rPr>
+        <w:t>Mã tuyến bay</w:t>
+      </w:r>
+      <w:r>
+        <w:rPr>
+          <w:sz w:val="20"/>
+          <w:szCs w:val="20"/>
+        </w:rPr>
+        <w:t>,</w:t>
+      </w:r>
+      <w:r>
+        <w:rPr>
+          <w:sz w:val="20"/>
+          <w:szCs w:val="20"/>
+        </w:rPr>
+        <w:t xml:space="preserve"> </w:t>
+      </w:r>
+      <w:r>
+        <w:rPr>
+          <w:i/>
+          <w:iCs/>
+          <w:sz w:val="20"/>
+          <w:szCs w:val="20"/>
+        </w:rPr>
+        <w:t>#</w:t>
+      </w:r>
+      <w:r>
+        <w:rPr>
+          <w:i/>
+          <w:iCs/>
+          <w:sz w:val="20"/>
+          <w:szCs w:val="20"/>
+        </w:rPr>
         <w:t>Mã sân bay</w:t>
       </w:r>
       <w:r>
         <w:rPr>
-          <w:sz w:val="20"/>
-          <w:szCs w:val="20"/>
-        </w:rPr>
-        <w:t>, tên sân bay,</w:t>
-      </w:r>
-      <w:r>
-        <w:rPr>
-          <w:sz w:val="20"/>
-          <w:szCs w:val="20"/>
-        </w:rPr>
-        <w:t xml:space="preserve"> địa điểm</w:t>
-      </w:r>
-      <w:r>
-        <w:rPr>
+          <w:i/>
+          <w:iCs/>
+          <w:sz w:val="20"/>
+          <w:szCs w:val="20"/>
+        </w:rPr>
+        <w:t xml:space="preserve"> đi</w:t>
+      </w:r>
+      <w:r>
+        <w:rPr>
+          <w:i/>
+          <w:iCs/>
+          <w:sz w:val="20"/>
+          <w:szCs w:val="20"/>
+        </w:rPr>
+        <w:t>, #</w:t>
+      </w:r>
+      <w:r>
+        <w:rPr>
+          <w:i/>
+          <w:iCs/>
+          <w:sz w:val="20"/>
+          <w:szCs w:val="20"/>
+        </w:rPr>
+        <w:t xml:space="preserve">Mã sân bay </w:t>
+      </w:r>
+      <w:r>
+        <w:rPr>
+          <w:i/>
+          <w:iCs/>
+          <w:sz w:val="20"/>
+          <w:szCs w:val="20"/>
+        </w:rPr>
+        <w:t>đến</w:t>
+      </w:r>
+      <w:r>
+        <w:rPr>
+          <w:sz w:val="20"/>
+          <w:szCs w:val="20"/>
+        </w:rPr>
+        <w:t>, thời gian bay</w:t>
+      </w:r>
+      <w:r>
+        <w:rPr>
+          <w:i/>
+          <w:iCs/>
           <w:sz w:val="20"/>
           <w:szCs w:val="20"/>
         </w:rPr>
@@ -1434,7 +1475,7 @@
           <w:sz w:val="20"/>
           <w:szCs w:val="20"/>
         </w:rPr>
-        <w:t xml:space="preserve">Lộ trình: </w:t>
+        <w:t xml:space="preserve">Chuyến bay: </w:t>
       </w:r>
       <w:r>
         <w:rPr>
@@ -1442,14 +1483,21 @@
           <w:szCs w:val="20"/>
           <w:u w:val="single"/>
         </w:rPr>
-        <w:t>Mã lộ trình</w:t>
-      </w:r>
-      <w:r>
-        <w:rPr>
-          <w:sz w:val="20"/>
-          <w:szCs w:val="20"/>
-        </w:rPr>
-        <w:t>, tên lộ trình</w:t>
+        <w:t>Mã chuyến bay</w:t>
+      </w:r>
+      <w:r>
+        <w:rPr>
+          <w:sz w:val="20"/>
+          <w:szCs w:val="20"/>
+        </w:rPr>
+        <w:t xml:space="preserve">, </w:t>
+      </w:r>
+      <w:r>
+        <w:rPr>
+          <w:sz w:val="20"/>
+          <w:szCs w:val="20"/>
+        </w:rPr>
+        <w:t>ngày khởi hành</w:t>
       </w:r>
       <w:r>
         <w:rPr>
@@ -1463,7 +1511,49 @@
           <w:sz w:val="20"/>
           <w:szCs w:val="20"/>
         </w:rPr>
+        <w:t xml:space="preserve"> giờ cất cánh</w:t>
+      </w:r>
+      <w:r>
+        <w:rPr>
+          <w:sz w:val="20"/>
+          <w:szCs w:val="20"/>
+        </w:rPr>
+        <w:t>,</w:t>
+      </w:r>
+      <w:r>
+        <w:rPr>
+          <w:sz w:val="20"/>
+          <w:szCs w:val="20"/>
+        </w:rPr>
         <w:t xml:space="preserve"> </w:t>
+      </w:r>
+      <w:r>
+        <w:rPr>
+          <w:sz w:val="20"/>
+          <w:szCs w:val="20"/>
+        </w:rPr>
+        <w:t>#M</w:t>
+      </w:r>
+      <w:r>
+        <w:rPr>
+          <w:sz w:val="20"/>
+          <w:szCs w:val="20"/>
+        </w:rPr>
+        <w:t>ã máy bay</w:t>
+      </w:r>
+      <w:r>
+        <w:rPr>
+          <w:sz w:val="20"/>
+          <w:szCs w:val="20"/>
+        </w:rPr>
+        <w:t xml:space="preserve">, </w:t>
+      </w:r>
+      <w:r>
+        <w:rPr>
+          <w:sz w:val="20"/>
+          <w:szCs w:val="20"/>
+        </w:rPr>
+        <w:t>#</w:t>
       </w:r>
       <w:r>
         <w:rPr>
@@ -1472,7 +1562,7 @@
           <w:sz w:val="20"/>
           <w:szCs w:val="20"/>
         </w:rPr>
-        <w:t>#</w:t>
+        <w:t>Mã tuyến</w:t>
       </w:r>
       <w:r>
         <w:rPr>
@@ -1481,30 +1571,10 @@
           <w:sz w:val="20"/>
           <w:szCs w:val="20"/>
         </w:rPr>
-        <w:t>Địa điểm đi</w:t>
-      </w:r>
-      <w:r>
-        <w:rPr>
-          <w:i/>
-          <w:iCs/>
-          <w:sz w:val="20"/>
-          <w:szCs w:val="20"/>
-        </w:rPr>
-        <w:t>, #</w:t>
-      </w:r>
-      <w:r>
-        <w:rPr>
-          <w:i/>
-          <w:iCs/>
-          <w:sz w:val="20"/>
-          <w:szCs w:val="20"/>
-        </w:rPr>
-        <w:t>Địa điểm đến</w:t>
-      </w:r>
-      <w:r>
-        <w:rPr>
-          <w:i/>
-          <w:iCs/>
+        <w:t>, ghi chú</w:t>
+      </w:r>
+      <w:r>
+        <w:rPr>
           <w:sz w:val="20"/>
           <w:szCs w:val="20"/>
         </w:rPr>
@@ -1529,7 +1599,7 @@
           <w:sz w:val="20"/>
           <w:szCs w:val="20"/>
         </w:rPr>
-        <w:t xml:space="preserve">Tuyến bay: </w:t>
+        <w:t xml:space="preserve">Máy bay: </w:t>
       </w:r>
       <w:r>
         <w:rPr>
@@ -1537,7 +1607,21 @@
           <w:szCs w:val="20"/>
           <w:u w:val="single"/>
         </w:rPr>
-        <w:t>Mã tuyến bay</w:t>
+        <w:t>Mã máy bay</w:t>
+      </w:r>
+      <w:r>
+        <w:rPr>
+          <w:sz w:val="20"/>
+          <w:szCs w:val="20"/>
+        </w:rPr>
+        <w:t xml:space="preserve">, </w:t>
+      </w:r>
+      <w:r>
+        <w:rPr>
+          <w:sz w:val="20"/>
+          <w:szCs w:val="20"/>
+        </w:rPr>
+        <w:t>tên máy bay</w:t>
       </w:r>
       <w:r>
         <w:rPr>
@@ -1548,112 +1632,13 @@
       </w:r>
       <w:r>
         <w:rPr>
-          <w:i/>
-          <w:iCs/>
-          <w:sz w:val="20"/>
-          <w:szCs w:val="20"/>
-        </w:rPr>
-        <w:t xml:space="preserve"> </w:t>
-      </w:r>
-      <w:r>
-        <w:rPr>
-          <w:i/>
-          <w:iCs/>
-          <w:sz w:val="20"/>
-          <w:szCs w:val="20"/>
-          <w:u w:val="single"/>
-        </w:rPr>
-        <w:t>#Mã lộ trình</w:t>
-      </w:r>
-      <w:r>
-        <w:rPr>
-          <w:sz w:val="20"/>
-          <w:szCs w:val="20"/>
-        </w:rPr>
-        <w:t>,</w:t>
-      </w:r>
-      <w:r>
-        <w:rPr>
-          <w:sz w:val="20"/>
-          <w:szCs w:val="20"/>
-        </w:rPr>
-        <w:t xml:space="preserve"> </w:t>
-      </w:r>
-      <w:r>
-        <w:rPr>
-          <w:sz w:val="20"/>
-          <w:szCs w:val="20"/>
-        </w:rPr>
-        <w:t>ngày</w:t>
-      </w:r>
-      <w:r>
-        <w:rPr>
-          <w:sz w:val="20"/>
-          <w:szCs w:val="20"/>
-        </w:rPr>
-        <w:t xml:space="preserve"> cất cánh</w:t>
-      </w:r>
-      <w:r>
-        <w:rPr>
-          <w:sz w:val="20"/>
-          <w:szCs w:val="20"/>
-        </w:rPr>
-        <w:t>,</w:t>
-      </w:r>
-      <w:r>
-        <w:rPr>
-          <w:sz w:val="20"/>
-          <w:szCs w:val="20"/>
-        </w:rPr>
-        <w:t xml:space="preserve"> ngày hạ cánh,</w:t>
-      </w:r>
-      <w:r>
-        <w:rPr>
-          <w:sz w:val="20"/>
-          <w:szCs w:val="20"/>
-        </w:rPr>
-        <w:t xml:space="preserve"> </w:t>
-      </w:r>
-      <w:r>
-        <w:rPr>
-          <w:i/>
-          <w:iCs/>
-          <w:sz w:val="20"/>
-          <w:szCs w:val="20"/>
-        </w:rPr>
-        <w:t xml:space="preserve">#Mã sân bay </w:t>
-      </w:r>
-      <w:r>
-        <w:rPr>
-          <w:i/>
-          <w:iCs/>
-          <w:sz w:val="20"/>
-          <w:szCs w:val="20"/>
-        </w:rPr>
-        <w:t>đi</w:t>
-      </w:r>
-      <w:r>
-        <w:rPr>
-          <w:i/>
-          <w:iCs/>
-          <w:sz w:val="20"/>
-          <w:szCs w:val="20"/>
-        </w:rPr>
-        <w:t xml:space="preserve">, #Mã sân bay </w:t>
-      </w:r>
-      <w:r>
-        <w:rPr>
-          <w:i/>
-          <w:iCs/>
-          <w:sz w:val="20"/>
-          <w:szCs w:val="20"/>
-        </w:rPr>
-        <w:t>đến</w:t>
-      </w:r>
-      <w:r>
-        <w:rPr>
-          <w:i/>
-          <w:iCs/>
+          <w:sz w:val="20"/>
+          <w:szCs w:val="20"/>
+        </w:rPr>
+        <w:t xml:space="preserve"> tên hãng</w:t>
+      </w:r>
+      <w:r>
+        <w:rPr>
           <w:sz w:val="20"/>
           <w:szCs w:val="20"/>
         </w:rPr>
@@ -1678,7 +1663,7 @@
           <w:sz w:val="20"/>
           <w:szCs w:val="20"/>
         </w:rPr>
-        <w:t>Lịch bay</w:t>
+        <w:t>Vé máy bay</w:t>
       </w:r>
       <w:r>
         <w:rPr>
@@ -1689,32 +1674,131 @@
       </w:r>
       <w:r>
         <w:rPr>
-          <w:i/>
-          <w:iCs/>
           <w:sz w:val="20"/>
           <w:szCs w:val="20"/>
           <w:u w:val="single"/>
         </w:rPr>
-        <w:t>#Mã hãng</w:t>
-      </w:r>
-      <w:r>
-        <w:rPr>
-          <w:i/>
-          <w:iCs/>
-          <w:sz w:val="20"/>
-          <w:szCs w:val="20"/>
-        </w:rPr>
-        <w:t xml:space="preserve">, </w:t>
-      </w:r>
-      <w:r>
-        <w:rPr>
-          <w:i/>
-          <w:iCs/>
+        <w:t xml:space="preserve">Mã </w:t>
+      </w:r>
+      <w:r>
+        <w:rPr>
           <w:sz w:val="20"/>
           <w:szCs w:val="20"/>
           <w:u w:val="single"/>
         </w:rPr>
-        <w:t>#Mã tuyến</w:t>
+        <w:t>vé</w:t>
+      </w:r>
+      <w:r>
+        <w:rPr>
+          <w:sz w:val="20"/>
+          <w:szCs w:val="20"/>
+        </w:rPr>
+        <w:t>,</w:t>
+      </w:r>
+      <w:r>
+        <w:rPr>
+          <w:sz w:val="20"/>
+          <w:szCs w:val="20"/>
+        </w:rPr>
+        <w:t xml:space="preserve"> ngày</w:t>
+      </w:r>
+      <w:r>
+        <w:rPr>
+          <w:sz w:val="20"/>
+          <w:szCs w:val="20"/>
+        </w:rPr>
+        <w:t xml:space="preserve"> khởi tạo</w:t>
+      </w:r>
+      <w:r>
+        <w:rPr>
+          <w:sz w:val="20"/>
+          <w:szCs w:val="20"/>
+        </w:rPr>
+        <w:t>,</w:t>
+      </w:r>
+      <w:r>
+        <w:rPr>
+          <w:sz w:val="20"/>
+          <w:szCs w:val="20"/>
+        </w:rPr>
+        <w:t xml:space="preserve"> hiệu lực,</w:t>
+      </w:r>
+      <w:r>
+        <w:rPr>
+          <w:sz w:val="20"/>
+          <w:szCs w:val="20"/>
+        </w:rPr>
+        <w:t xml:space="preserve"> #Mã loại vé</w:t>
+      </w:r>
+      <w:r>
+        <w:rPr>
+          <w:sz w:val="20"/>
+          <w:szCs w:val="20"/>
+        </w:rPr>
+        <w:t>, giảm giá</w:t>
+      </w:r>
+      <w:r>
+        <w:rPr>
+          <w:sz w:val="20"/>
+          <w:szCs w:val="20"/>
+        </w:rPr>
+        <w:t>, #</w:t>
+      </w:r>
+      <w:r>
+        <w:rPr>
+          <w:sz w:val="20"/>
+          <w:szCs w:val="20"/>
+        </w:rPr>
+        <w:t>M</w:t>
+      </w:r>
+      <w:r>
+        <w:rPr>
+          <w:sz w:val="20"/>
+          <w:szCs w:val="20"/>
+        </w:rPr>
+        <w:t xml:space="preserve">ã </w:t>
+      </w:r>
+      <w:r>
+        <w:rPr>
+          <w:sz w:val="20"/>
+          <w:szCs w:val="20"/>
+        </w:rPr>
+        <w:t>chuyến</w:t>
+      </w:r>
+      <w:r>
+        <w:rPr>
+          <w:sz w:val="20"/>
+          <w:szCs w:val="20"/>
+        </w:rPr>
+        <w:t>, #Mã KH</w:t>
+      </w:r>
+      <w:r>
+        <w:rPr>
+          <w:sz w:val="20"/>
+          <w:szCs w:val="20"/>
+        </w:rPr>
+        <w:t>,</w:t>
+      </w:r>
+      <w:r>
+        <w:rPr>
+          <w:sz w:val="20"/>
+          <w:szCs w:val="20"/>
+        </w:rPr>
+        <w:t xml:space="preserve"> </w:t>
+      </w:r>
+      <w:r>
+        <w:rPr>
+          <w:sz w:val="20"/>
+          <w:szCs w:val="20"/>
+        </w:rPr>
+        <w:t>lý do hủy</w:t>
+      </w:r>
+      <w:r>
+        <w:rPr>
+          <w:sz w:val="20"/>
+          <w:szCs w:val="20"/>
+        </w:rPr>
+        <w:t>, phí hủy</w:t>
       </w:r>
       <w:r>
         <w:rPr>
@@ -1742,7 +1826,7 @@
           <w:sz w:val="20"/>
           <w:szCs w:val="20"/>
         </w:rPr>
-        <w:t xml:space="preserve">Chuyến bay: </w:t>
+        <w:t xml:space="preserve">Loại vé: </w:t>
       </w:r>
       <w:r>
         <w:rPr>
@@ -1750,49 +1834,29 @@
           <w:szCs w:val="20"/>
           <w:u w:val="single"/>
         </w:rPr>
-        <w:t>Mã chuyến bay</w:t>
-      </w:r>
-      <w:r>
-        <w:rPr>
-          <w:sz w:val="20"/>
-          <w:szCs w:val="20"/>
-        </w:rPr>
-        <w:t xml:space="preserve">, trạng thái, </w:t>
-      </w:r>
-      <w:r>
-        <w:rPr>
-          <w:sz w:val="20"/>
-          <w:szCs w:val="20"/>
-        </w:rPr>
-        <w:t>#M</w:t>
-      </w:r>
-      <w:r>
-        <w:rPr>
-          <w:sz w:val="20"/>
-          <w:szCs w:val="20"/>
-        </w:rPr>
-        <w:t>ã máy bay</w:t>
-      </w:r>
-      <w:r>
-        <w:rPr>
-          <w:sz w:val="20"/>
-          <w:szCs w:val="20"/>
-        </w:rPr>
-        <w:t xml:space="preserve">, </w:t>
-      </w:r>
-      <w:r>
-        <w:rPr>
-          <w:sz w:val="20"/>
-          <w:szCs w:val="20"/>
-        </w:rPr>
-        <w:t>#</w:t>
-      </w:r>
-      <w:r>
-        <w:rPr>
-          <w:sz w:val="20"/>
-          <w:szCs w:val="20"/>
-        </w:rPr>
-        <w:t>Mã tuyến</w:t>
+        <w:t>Mã loại</w:t>
+      </w:r>
+      <w:r>
+        <w:rPr>
+          <w:sz w:val="20"/>
+          <w:szCs w:val="20"/>
+          <w:u w:val="single"/>
+        </w:rPr>
+        <w:t xml:space="preserve"> vé</w:t>
+      </w:r>
+      <w:r>
+        <w:rPr>
+          <w:sz w:val="20"/>
+          <w:szCs w:val="20"/>
+        </w:rPr>
+        <w:t>, tên loại</w:t>
+      </w:r>
+      <w:r>
+        <w:rPr>
+          <w:sz w:val="20"/>
+          <w:szCs w:val="20"/>
+        </w:rPr>
+        <w:t xml:space="preserve"> vé</w:t>
       </w:r>
       <w:r>
         <w:rPr>
@@ -1820,7 +1884,7 @@
           <w:sz w:val="20"/>
           <w:szCs w:val="20"/>
         </w:rPr>
-        <w:t xml:space="preserve">Máy bay: </w:t>
+        <w:t xml:space="preserve">Số chỗ ngồi: </w:t>
       </w:r>
       <w:r>
         <w:rPr>
@@ -1828,7 +1892,23 @@
           <w:szCs w:val="20"/>
           <w:u w:val="single"/>
         </w:rPr>
-        <w:t>Mã máy bay</w:t>
+        <w:t xml:space="preserve">#Mã </w:t>
+      </w:r>
+      <w:r>
+        <w:rPr>
+          <w:sz w:val="20"/>
+          <w:szCs w:val="20"/>
+          <w:u w:val="single"/>
+        </w:rPr>
+        <w:t>chuyến</w:t>
+      </w:r>
+      <w:r>
+        <w:rPr>
+          <w:sz w:val="20"/>
+          <w:szCs w:val="20"/>
+          <w:u w:val="single"/>
+        </w:rPr>
+        <w:t xml:space="preserve"> bay</w:t>
       </w:r>
       <w:r>
         <w:rPr>
@@ -1841,15 +1921,23 @@
         <w:rPr>
           <w:sz w:val="20"/>
           <w:szCs w:val="20"/>
-        </w:rPr>
-        <w:t>tên máy bay</w:t>
-      </w:r>
-      <w:r>
-        <w:rPr>
-          <w:sz w:val="20"/>
-          <w:szCs w:val="20"/>
-        </w:rPr>
-        <w:t>, #Mã hãng</w:t>
+          <w:u w:val="single"/>
+        </w:rPr>
+        <w:t>#Mã loại vé</w:t>
+      </w:r>
+      <w:r>
+        <w:rPr>
+          <w:sz w:val="20"/>
+          <w:szCs w:val="20"/>
+        </w:rPr>
+        <w:t>, số lượng</w:t>
+      </w:r>
+      <w:r>
+        <w:rPr>
+          <w:sz w:val="20"/>
+          <w:szCs w:val="20"/>
+        </w:rPr>
+        <w:t>, giá</w:t>
       </w:r>
       <w:r>
         <w:rPr>
@@ -1877,7 +1965,7 @@
           <w:sz w:val="20"/>
           <w:szCs w:val="20"/>
         </w:rPr>
-        <w:t>Vé máy bay</w:t>
+        <w:t>Người dùng</w:t>
       </w:r>
       <w:r>
         <w:rPr>
@@ -1900,126 +1988,35 @@
           <w:szCs w:val="20"/>
           <w:u w:val="single"/>
         </w:rPr>
-        <w:t>vé</w:t>
-      </w:r>
-      <w:r>
-        <w:rPr>
-          <w:sz w:val="20"/>
-          <w:szCs w:val="20"/>
-        </w:rPr>
-        <w:t>,</w:t>
-      </w:r>
-      <w:r>
-        <w:rPr>
-          <w:sz w:val="20"/>
-          <w:szCs w:val="20"/>
-        </w:rPr>
-        <w:t xml:space="preserve"> ngày</w:t>
-      </w:r>
-      <w:r>
-        <w:rPr>
-          <w:sz w:val="20"/>
-          <w:szCs w:val="20"/>
-        </w:rPr>
-        <w:t xml:space="preserve"> khởi tạo</w:t>
-      </w:r>
-      <w:r>
-        <w:rPr>
-          <w:sz w:val="20"/>
-          <w:szCs w:val="20"/>
-        </w:rPr>
-        <w:t>,</w:t>
-      </w:r>
-      <w:r>
-        <w:rPr>
-          <w:sz w:val="20"/>
-          <w:szCs w:val="20"/>
-        </w:rPr>
-        <w:t xml:space="preserve"> hiệu lực,</w:t>
-      </w:r>
-      <w:r>
-        <w:rPr>
-          <w:sz w:val="20"/>
-          <w:szCs w:val="20"/>
-        </w:rPr>
-        <w:t xml:space="preserve"> #Mã loại vé</w:t>
-      </w:r>
-      <w:r>
-        <w:rPr>
-          <w:sz w:val="20"/>
-          <w:szCs w:val="20"/>
-        </w:rPr>
-        <w:t>, giảm giá</w:t>
-      </w:r>
-      <w:r>
-        <w:rPr>
-          <w:sz w:val="20"/>
-          <w:szCs w:val="20"/>
-        </w:rPr>
-        <w:t>, #</w:t>
-      </w:r>
-      <w:r>
-        <w:rPr>
-          <w:sz w:val="20"/>
-          <w:szCs w:val="20"/>
-        </w:rPr>
-        <w:t>M</w:t>
-      </w:r>
-      <w:r>
-        <w:rPr>
-          <w:sz w:val="20"/>
-          <w:szCs w:val="20"/>
-        </w:rPr>
-        <w:t xml:space="preserve">ã </w:t>
-      </w:r>
-      <w:r>
-        <w:rPr>
-          <w:sz w:val="20"/>
-          <w:szCs w:val="20"/>
-        </w:rPr>
-        <w:t>chuyến</w:t>
-      </w:r>
-      <w:r>
-        <w:rPr>
-          <w:sz w:val="20"/>
-          <w:szCs w:val="20"/>
-        </w:rPr>
-        <w:t>, #Mã KH</w:t>
-      </w:r>
-      <w:r>
-        <w:rPr>
-          <w:sz w:val="20"/>
-          <w:szCs w:val="20"/>
-        </w:rPr>
-        <w:t>,</w:t>
-      </w:r>
-      <w:r>
-        <w:rPr>
-          <w:sz w:val="20"/>
-          <w:szCs w:val="20"/>
-        </w:rPr>
-        <w:t xml:space="preserve"> </w:t>
-      </w:r>
-      <w:r>
-        <w:rPr>
-          <w:sz w:val="20"/>
-          <w:szCs w:val="20"/>
-        </w:rPr>
-        <w:t>lý do hủy</w:t>
-      </w:r>
-      <w:r>
-        <w:rPr>
-          <w:sz w:val="20"/>
-          <w:szCs w:val="20"/>
-        </w:rPr>
-        <w:t>, phí hủy</w:t>
-      </w:r>
-      <w:r>
-        <w:rPr>
-          <w:sz w:val="20"/>
-          <w:szCs w:val="20"/>
-        </w:rPr>
-        <w:t>.</w:t>
+        <w:t>người dùng</w:t>
+      </w:r>
+      <w:r>
+        <w:rPr>
+          <w:sz w:val="20"/>
+          <w:szCs w:val="20"/>
+        </w:rPr>
+        <w:t>, tên,</w:t>
+      </w:r>
+      <w:r>
+        <w:rPr>
+          <w:sz w:val="20"/>
+          <w:szCs w:val="20"/>
+        </w:rPr>
+        <w:t xml:space="preserve"> cmnd, sdt,</w:t>
+      </w:r>
+      <w:r>
+        <w:rPr>
+          <w:sz w:val="20"/>
+          <w:szCs w:val="20"/>
+        </w:rPr>
+        <w:t xml:space="preserve"> email,</w:t>
+      </w:r>
+      <w:r>
+        <w:rPr>
+          <w:sz w:val="20"/>
+          <w:szCs w:val="20"/>
+        </w:rPr>
+        <w:t xml:space="preserve"> địa chỉ, giới tính.</w:t>
       </w:r>
     </w:p>
     <w:p>
@@ -2040,7 +2037,14 @@
           <w:sz w:val="20"/>
           <w:szCs w:val="20"/>
         </w:rPr>
-        <w:t xml:space="preserve">Loại vé: </w:t>
+        <w:t>Tài khoản</w:t>
+      </w:r>
+      <w:r>
+        <w:rPr>
+          <w:sz w:val="20"/>
+          <w:szCs w:val="20"/>
+        </w:rPr>
+        <w:t xml:space="preserve">: </w:t>
       </w:r>
       <w:r>
         <w:rPr>
@@ -2048,29 +2052,35 @@
           <w:szCs w:val="20"/>
           <w:u w:val="single"/>
         </w:rPr>
-        <w:t>Mã loại</w:t>
-      </w:r>
-      <w:r>
-        <w:rPr>
-          <w:sz w:val="20"/>
-          <w:szCs w:val="20"/>
-          <w:u w:val="single"/>
-        </w:rPr>
-        <w:t xml:space="preserve"> vé</w:t>
-      </w:r>
-      <w:r>
-        <w:rPr>
-          <w:sz w:val="20"/>
-          <w:szCs w:val="20"/>
-        </w:rPr>
-        <w:t>, tên loại</w:t>
-      </w:r>
-      <w:r>
-        <w:rPr>
-          <w:sz w:val="20"/>
-          <w:szCs w:val="20"/>
-        </w:rPr>
-        <w:t xml:space="preserve"> vé</w:t>
+        <w:t>Tên tài khoản</w:t>
+      </w:r>
+      <w:r>
+        <w:rPr>
+          <w:sz w:val="20"/>
+          <w:szCs w:val="20"/>
+        </w:rPr>
+        <w:t>, mật khẩu,</w:t>
+      </w:r>
+      <w:r>
+        <w:rPr>
+          <w:sz w:val="20"/>
+          <w:szCs w:val="20"/>
+        </w:rPr>
+        <w:t xml:space="preserve"> </w:t>
+      </w:r>
+      <w:r>
+        <w:rPr>
+          <w:sz w:val="20"/>
+          <w:szCs w:val="20"/>
+        </w:rPr>
+        <w:t xml:space="preserve">#Mã </w:t>
+      </w:r>
+      <w:r>
+        <w:rPr>
+          <w:sz w:val="20"/>
+          <w:szCs w:val="20"/>
+        </w:rPr>
+        <w:t>người dùng, #mã loại</w:t>
       </w:r>
       <w:r>
         <w:rPr>
@@ -2098,7 +2108,7 @@
           <w:sz w:val="20"/>
           <w:szCs w:val="20"/>
         </w:rPr>
-        <w:t xml:space="preserve">Số chỗ ngồi: </w:t>
+        <w:t xml:space="preserve">Loại tài khoản: </w:t>
       </w:r>
       <w:r>
         <w:rPr>
@@ -2106,23 +2116,7 @@
           <w:szCs w:val="20"/>
           <w:u w:val="single"/>
         </w:rPr>
-        <w:t xml:space="preserve">#Mã </w:t>
-      </w:r>
-      <w:r>
-        <w:rPr>
-          <w:sz w:val="20"/>
-          <w:szCs w:val="20"/>
-          <w:u w:val="single"/>
-        </w:rPr>
-        <w:t>chuyến</w:t>
-      </w:r>
-      <w:r>
-        <w:rPr>
-          <w:sz w:val="20"/>
-          <w:szCs w:val="20"/>
-          <w:u w:val="single"/>
-        </w:rPr>
-        <w:t xml:space="preserve"> bay</w:t>
+        <w:t>Mã loại</w:t>
       </w:r>
       <w:r>
         <w:rPr>
@@ -2135,115 +2129,8 @@
         <w:rPr>
           <w:sz w:val="20"/>
           <w:szCs w:val="20"/>
-          <w:u w:val="single"/>
-        </w:rPr>
-        <w:t>#Mã loại vé</w:t>
-      </w:r>
-      <w:r>
-        <w:rPr>
-          <w:sz w:val="20"/>
-          <w:szCs w:val="20"/>
-        </w:rPr>
-        <w:t>, số lượng</w:t>
-      </w:r>
-      <w:r>
-        <w:rPr>
-          <w:sz w:val="20"/>
-          <w:szCs w:val="20"/>
-        </w:rPr>
-        <w:t>, giá</w:t>
-      </w:r>
-      <w:r>
-        <w:rPr>
-          <w:sz w:val="20"/>
-          <w:szCs w:val="20"/>
-        </w:rPr>
-        <w:t>.</w:t>
-      </w:r>
-    </w:p>
-    <w:p>
-      <w:pPr>
-        <w:pStyle w:val="ListParagraph"/>
-        <w:numPr>
-          <w:ilvl w:val="1"/>
-          <w:numId w:val="10"/>
-        </w:numPr>
-        <w:spacing w:line="257" w:lineRule="auto"/>
-        <w:rPr>
-          <w:sz w:val="20"/>
-          <w:szCs w:val="20"/>
-        </w:rPr>
-      </w:pPr>
-      <w:r>
-        <w:rPr>
-          <w:sz w:val="20"/>
-          <w:szCs w:val="20"/>
-        </w:rPr>
-        <w:t xml:space="preserve">Khách hàng: </w:t>
-      </w:r>
-      <w:r>
-        <w:rPr>
-          <w:sz w:val="20"/>
-          <w:szCs w:val="20"/>
-          <w:u w:val="single"/>
-        </w:rPr>
-        <w:t>Mã khách hàng</w:t>
-      </w:r>
-      <w:r>
-        <w:rPr>
-          <w:sz w:val="20"/>
-          <w:szCs w:val="20"/>
-        </w:rPr>
-        <w:t>, tên,</w:t>
-      </w:r>
-      <w:r>
-        <w:rPr>
-          <w:sz w:val="20"/>
-          <w:szCs w:val="20"/>
-        </w:rPr>
-        <w:t xml:space="preserve"> cmnd, sdt,</w:t>
-      </w:r>
-      <w:r>
-        <w:rPr>
-          <w:sz w:val="20"/>
-          <w:szCs w:val="20"/>
-        </w:rPr>
-        <w:t xml:space="preserve"> email,</w:t>
-      </w:r>
-      <w:r>
-        <w:rPr>
-          <w:sz w:val="20"/>
-          <w:szCs w:val="20"/>
-        </w:rPr>
-        <w:t xml:space="preserve"> địa chỉ, giới tính</w:t>
-      </w:r>
-      <w:r>
-        <w:rPr>
-          <w:sz w:val="20"/>
-          <w:szCs w:val="20"/>
-        </w:rPr>
-        <w:t>,</w:t>
-      </w:r>
-      <w:r>
-        <w:rPr>
-          <w:sz w:val="20"/>
-          <w:szCs w:val="20"/>
-        </w:rPr>
-        <w:t xml:space="preserve"> </w:t>
-      </w:r>
-      <w:r>
-        <w:rPr>
-          <w:sz w:val="20"/>
-          <w:szCs w:val="20"/>
-        </w:rPr>
-        <w:t>tên đăng nhập, mật khẩu</w:t>
-      </w:r>
-      <w:r>
-        <w:rPr>
-          <w:sz w:val="20"/>
-          <w:szCs w:val="20"/>
-        </w:rPr>
-        <w:t>.</w:t>
+        </w:rPr>
+        <w:t>Tên loại.</w:t>
       </w:r>
     </w:p>
     <w:p>

</xml_diff>

<commit_message>
fix loi models, viet lai usecase
</commit_message>
<xml_diff>
--- a/MayBay.docx
+++ b/MayBay.docx
@@ -1369,7 +1369,14 @@
           <w:sz w:val="20"/>
           <w:szCs w:val="20"/>
         </w:rPr>
-        <w:t xml:space="preserve">Tuyến bay: </w:t>
+        <w:t>Lịch chuyến bay</w:t>
+      </w:r>
+      <w:r>
+        <w:rPr>
+          <w:sz w:val="20"/>
+          <w:szCs w:val="20"/>
+        </w:rPr>
+        <w:t xml:space="preserve">: </w:t>
       </w:r>
       <w:r>
         <w:rPr>
@@ -1377,7 +1384,7 @@
           <w:szCs w:val="20"/>
           <w:u w:val="single"/>
         </w:rPr>
-        <w:t>Mã tuyến bay</w:t>
+        <w:t>Mã chuyến bay</w:t>
       </w:r>
       <w:r>
         <w:rPr>
@@ -1452,7 +1459,56 @@
           <w:sz w:val="20"/>
           <w:szCs w:val="20"/>
         </w:rPr>
-        <w:t>, thời gian bay</w:t>
+        <w:t>,</w:t>
+      </w:r>
+      <w:r>
+        <w:rPr>
+          <w:sz w:val="20"/>
+          <w:szCs w:val="20"/>
+        </w:rPr>
+        <w:t xml:space="preserve"> ngày</w:t>
+      </w:r>
+      <w:r>
+        <w:rPr>
+          <w:sz w:val="20"/>
+          <w:szCs w:val="20"/>
+        </w:rPr>
+        <w:t xml:space="preserve"> khởi hành</w:t>
+      </w:r>
+      <w:r>
+        <w:rPr>
+          <w:sz w:val="20"/>
+          <w:szCs w:val="20"/>
+        </w:rPr>
+        <w:t>,</w:t>
+      </w:r>
+      <w:r>
+        <w:rPr>
+          <w:sz w:val="20"/>
+          <w:szCs w:val="20"/>
+        </w:rPr>
+        <w:t xml:space="preserve"> thời gian bay</w:t>
+      </w:r>
+      <w:r>
+        <w:rPr>
+          <w:sz w:val="20"/>
+          <w:szCs w:val="20"/>
+        </w:rPr>
+        <w:t>, số lượng ghế hạng</w:t>
+      </w:r>
+      <w:r>
+        <w:rPr>
+          <w:sz w:val="20"/>
+          <w:szCs w:val="20"/>
+        </w:rPr>
+        <w:t xml:space="preserve"> 1</w:t>
+      </w:r>
+      <w:r>
+        <w:rPr>
+          <w:sz w:val="20"/>
+          <w:szCs w:val="20"/>
+        </w:rPr>
+        <w:t>, số lượng ghế hạng 2</w:t>
       </w:r>
       <w:r>
         <w:rPr>
@@ -1479,10 +1535,19 @@
       </w:pPr>
       <w:r>
         <w:rPr>
-          <w:sz w:val="20"/>
-          <w:szCs w:val="20"/>
-        </w:rPr>
-        <w:t xml:space="preserve">Chuyến bay: </w:t>
+          <w:b/>
+          <w:bCs/>
+          <w:sz w:val="20"/>
+          <w:szCs w:val="20"/>
+        </w:rPr>
+        <w:t>Sân bay</w:t>
+      </w:r>
+      <w:r>
+        <w:rPr>
+          <w:sz w:val="20"/>
+          <w:szCs w:val="20"/>
+        </w:rPr>
+        <w:t xml:space="preserve"> trung gian: #</w:t>
       </w:r>
       <w:r>
         <w:rPr>
@@ -1490,6 +1555,36 @@
           <w:szCs w:val="20"/>
           <w:u w:val="single"/>
         </w:rPr>
+        <w:t>Mã sân bay</w:t>
+      </w:r>
+      <w:r>
+        <w:rPr>
+          <w:sz w:val="20"/>
+          <w:szCs w:val="20"/>
+        </w:rPr>
+        <w:t>,</w:t>
+      </w:r>
+      <w:r>
+        <w:rPr>
+          <w:sz w:val="20"/>
+          <w:szCs w:val="20"/>
+        </w:rPr>
+        <w:t xml:space="preserve"> </w:t>
+      </w:r>
+      <w:r>
+        <w:rPr>
+          <w:sz w:val="20"/>
+          <w:szCs w:val="20"/>
+          <w:u w:val="single"/>
+        </w:rPr>
+        <w:t>#</w:t>
+      </w:r>
+      <w:r>
+        <w:rPr>
+          <w:sz w:val="20"/>
+          <w:szCs w:val="20"/>
+          <w:u w:val="single"/>
+        </w:rPr>
         <w:t>Mã chuyến bay</w:t>
       </w:r>
       <w:r>
@@ -1497,20 +1592,6 @@
           <w:sz w:val="20"/>
           <w:szCs w:val="20"/>
         </w:rPr>
-        <w:t xml:space="preserve">, </w:t>
-      </w:r>
-      <w:r>
-        <w:rPr>
-          <w:sz w:val="20"/>
-          <w:szCs w:val="20"/>
-        </w:rPr>
-        <w:t>ngày khởi hành</w:t>
-      </w:r>
-      <w:r>
-        <w:rPr>
-          <w:sz w:val="20"/>
-          <w:szCs w:val="20"/>
-        </w:rPr>
         <w:t>,</w:t>
       </w:r>
       <w:r>
@@ -1518,20 +1599,6 @@
           <w:sz w:val="20"/>
           <w:szCs w:val="20"/>
         </w:rPr>
-        <w:t xml:space="preserve"> giờ cất cánh</w:t>
-      </w:r>
-      <w:r>
-        <w:rPr>
-          <w:sz w:val="20"/>
-          <w:szCs w:val="20"/>
-        </w:rPr>
-        <w:t>,</w:t>
-      </w:r>
-      <w:r>
-        <w:rPr>
-          <w:sz w:val="20"/>
-          <w:szCs w:val="20"/>
-        </w:rPr>
         <w:t xml:space="preserve"> </w:t>
       </w:r>
       <w:r>
@@ -1539,53 +1606,7 @@
           <w:sz w:val="20"/>
           <w:szCs w:val="20"/>
         </w:rPr>
-        <w:t>#M</w:t>
-      </w:r>
-      <w:r>
-        <w:rPr>
-          <w:sz w:val="20"/>
-          <w:szCs w:val="20"/>
-        </w:rPr>
-        <w:t>ã máy bay</w:t>
-      </w:r>
-      <w:r>
-        <w:rPr>
-          <w:sz w:val="20"/>
-          <w:szCs w:val="20"/>
-        </w:rPr>
-        <w:t xml:space="preserve">, </w:t>
-      </w:r>
-      <w:r>
-        <w:rPr>
-          <w:sz w:val="20"/>
-          <w:szCs w:val="20"/>
-        </w:rPr>
-        <w:t>#</w:t>
-      </w:r>
-      <w:r>
-        <w:rPr>
-          <w:i/>
-          <w:iCs/>
-          <w:sz w:val="20"/>
-          <w:szCs w:val="20"/>
-        </w:rPr>
-        <w:t>Mã tuyến</w:t>
-      </w:r>
-      <w:r>
-        <w:rPr>
-          <w:i/>
-          <w:iCs/>
-          <w:sz w:val="20"/>
-          <w:szCs w:val="20"/>
-        </w:rPr>
-        <w:t>, ghi chú</w:t>
-      </w:r>
-      <w:r>
-        <w:rPr>
-          <w:sz w:val="20"/>
-          <w:szCs w:val="20"/>
-        </w:rPr>
-        <w:t>.</w:t>
+        <w:t>thời gian dừng.</w:t>
       </w:r>
     </w:p>
     <w:p>
@@ -1606,7 +1627,7 @@
           <w:sz w:val="20"/>
           <w:szCs w:val="20"/>
         </w:rPr>
-        <w:t xml:space="preserve">Máy bay: </w:t>
+        <w:t xml:space="preserve">Loại vé: </w:t>
       </w:r>
       <w:r>
         <w:rPr>
@@ -1614,42 +1635,14 @@
           <w:szCs w:val="20"/>
           <w:u w:val="single"/>
         </w:rPr>
-        <w:t>Mã máy bay</w:t>
-      </w:r>
-      <w:r>
-        <w:rPr>
-          <w:sz w:val="20"/>
-          <w:szCs w:val="20"/>
-        </w:rPr>
-        <w:t xml:space="preserve">, </w:t>
-      </w:r>
-      <w:r>
-        <w:rPr>
-          <w:sz w:val="20"/>
-          <w:szCs w:val="20"/>
-        </w:rPr>
-        <w:t>tên máy bay</w:t>
-      </w:r>
-      <w:r>
-        <w:rPr>
-          <w:sz w:val="20"/>
-          <w:szCs w:val="20"/>
-        </w:rPr>
-        <w:t>,</w:t>
-      </w:r>
-      <w:r>
-        <w:rPr>
-          <w:sz w:val="20"/>
-          <w:szCs w:val="20"/>
-        </w:rPr>
-        <w:t xml:space="preserve"> tên hãng</w:t>
-      </w:r>
-      <w:r>
-        <w:rPr>
-          <w:sz w:val="20"/>
-          <w:szCs w:val="20"/>
-        </w:rPr>
-        <w:t>.</w:t>
+        <w:t>Mã loại vé</w:t>
+      </w:r>
+      <w:r>
+        <w:rPr>
+          <w:sz w:val="20"/>
+          <w:szCs w:val="20"/>
+        </w:rPr>
+        <w:t>, tên loại vé.</w:t>
       </w:r>
     </w:p>
     <w:p>
@@ -1667,10 +1660,12 @@
       </w:pPr>
       <w:r>
         <w:rPr>
-          <w:sz w:val="20"/>
-          <w:szCs w:val="20"/>
-        </w:rPr>
-        <w:t>Vé máy bay</w:t>
+          <w:b/>
+          <w:bCs/>
+          <w:sz w:val="20"/>
+          <w:szCs w:val="20"/>
+        </w:rPr>
+        <w:t>Giá vé</w:t>
       </w:r>
       <w:r>
         <w:rPr>
@@ -1685,7 +1680,7 @@
           <w:szCs w:val="20"/>
           <w:u w:val="single"/>
         </w:rPr>
-        <w:t xml:space="preserve">Mã </w:t>
+        <w:t>#Mã chuyến</w:t>
       </w:r>
       <w:r>
         <w:rPr>
@@ -1693,126 +1688,29 @@
           <w:szCs w:val="20"/>
           <w:u w:val="single"/>
         </w:rPr>
-        <w:t>vé</w:t>
-      </w:r>
-      <w:r>
-        <w:rPr>
-          <w:sz w:val="20"/>
-          <w:szCs w:val="20"/>
-        </w:rPr>
-        <w:t>,</w:t>
-      </w:r>
-      <w:r>
-        <w:rPr>
-          <w:sz w:val="20"/>
-          <w:szCs w:val="20"/>
-        </w:rPr>
-        <w:t xml:space="preserve"> ngày</w:t>
-      </w:r>
-      <w:r>
-        <w:rPr>
-          <w:sz w:val="20"/>
-          <w:szCs w:val="20"/>
-        </w:rPr>
-        <w:t xml:space="preserve"> khởi tạo</w:t>
-      </w:r>
-      <w:r>
-        <w:rPr>
-          <w:sz w:val="20"/>
-          <w:szCs w:val="20"/>
-        </w:rPr>
-        <w:t>,</w:t>
-      </w:r>
-      <w:r>
-        <w:rPr>
-          <w:sz w:val="20"/>
-          <w:szCs w:val="20"/>
-        </w:rPr>
-        <w:t xml:space="preserve"> hiệu lực,</w:t>
-      </w:r>
-      <w:r>
-        <w:rPr>
-          <w:sz w:val="20"/>
-          <w:szCs w:val="20"/>
-        </w:rPr>
-        <w:t xml:space="preserve"> #Mã loại vé</w:t>
-      </w:r>
-      <w:r>
-        <w:rPr>
-          <w:sz w:val="20"/>
-          <w:szCs w:val="20"/>
-        </w:rPr>
-        <w:t>, giảm giá</w:t>
-      </w:r>
-      <w:r>
-        <w:rPr>
-          <w:sz w:val="20"/>
-          <w:szCs w:val="20"/>
-        </w:rPr>
-        <w:t>, #</w:t>
-      </w:r>
-      <w:r>
-        <w:rPr>
-          <w:sz w:val="20"/>
-          <w:szCs w:val="20"/>
-        </w:rPr>
-        <w:t>M</w:t>
-      </w:r>
-      <w:r>
-        <w:rPr>
-          <w:sz w:val="20"/>
-          <w:szCs w:val="20"/>
-        </w:rPr>
-        <w:t xml:space="preserve">ã </w:t>
-      </w:r>
-      <w:r>
-        <w:rPr>
-          <w:sz w:val="20"/>
-          <w:szCs w:val="20"/>
-        </w:rPr>
-        <w:t>chuyến</w:t>
-      </w:r>
-      <w:r>
-        <w:rPr>
-          <w:sz w:val="20"/>
-          <w:szCs w:val="20"/>
-        </w:rPr>
-        <w:t>, #Mã KH</w:t>
-      </w:r>
-      <w:r>
-        <w:rPr>
-          <w:sz w:val="20"/>
-          <w:szCs w:val="20"/>
-        </w:rPr>
-        <w:t>,</w:t>
-      </w:r>
-      <w:r>
-        <w:rPr>
-          <w:sz w:val="20"/>
-          <w:szCs w:val="20"/>
-        </w:rPr>
-        <w:t xml:space="preserve"> </w:t>
-      </w:r>
-      <w:r>
-        <w:rPr>
-          <w:sz w:val="20"/>
-          <w:szCs w:val="20"/>
-        </w:rPr>
-        <w:t>lý do hủy</w:t>
-      </w:r>
-      <w:r>
-        <w:rPr>
-          <w:sz w:val="20"/>
-          <w:szCs w:val="20"/>
-        </w:rPr>
-        <w:t>, phí hủy</w:t>
-      </w:r>
-      <w:r>
-        <w:rPr>
-          <w:sz w:val="20"/>
-          <w:szCs w:val="20"/>
-        </w:rPr>
-        <w:t>.</w:t>
+        <w:t xml:space="preserve"> bay</w:t>
+      </w:r>
+      <w:r>
+        <w:rPr>
+          <w:sz w:val="20"/>
+          <w:szCs w:val="20"/>
+        </w:rPr>
+        <w:t xml:space="preserve">, </w:t>
+      </w:r>
+      <w:r>
+        <w:rPr>
+          <w:sz w:val="20"/>
+          <w:szCs w:val="20"/>
+          <w:u w:val="single"/>
+        </w:rPr>
+        <w:t>#Mã loại vé</w:t>
+      </w:r>
+      <w:r>
+        <w:rPr>
+          <w:sz w:val="20"/>
+          <w:szCs w:val="20"/>
+        </w:rPr>
+        <w:t>, giá vé.</w:t>
       </w:r>
     </w:p>
     <w:p>
@@ -1833,7 +1731,7 @@
           <w:sz w:val="20"/>
           <w:szCs w:val="20"/>
         </w:rPr>
-        <w:t xml:space="preserve">Loại vé: </w:t>
+        <w:t xml:space="preserve">Vé máy bay: </w:t>
       </w:r>
       <w:r>
         <w:rPr>
@@ -1841,7 +1739,7 @@
           <w:szCs w:val="20"/>
           <w:u w:val="single"/>
         </w:rPr>
-        <w:t>Mã loại</w:t>
+        <w:t xml:space="preserve">Mã </w:t>
       </w:r>
       <w:r>
         <w:rPr>
@@ -1849,28 +1747,56 @@
           <w:szCs w:val="20"/>
           <w:u w:val="single"/>
         </w:rPr>
-        <w:t xml:space="preserve"> vé</w:t>
-      </w:r>
-      <w:r>
-        <w:rPr>
-          <w:sz w:val="20"/>
-          <w:szCs w:val="20"/>
-        </w:rPr>
-        <w:t>, tên loại</w:t>
-      </w:r>
-      <w:r>
-        <w:rPr>
-          <w:sz w:val="20"/>
-          <w:szCs w:val="20"/>
-        </w:rPr>
-        <w:t xml:space="preserve"> vé</w:t>
-      </w:r>
-      <w:r>
-        <w:rPr>
-          <w:sz w:val="20"/>
-          <w:szCs w:val="20"/>
-        </w:rPr>
-        <w:t>.</w:t>
+        <w:t>vé</w:t>
+      </w:r>
+      <w:r>
+        <w:rPr>
+          <w:sz w:val="20"/>
+          <w:szCs w:val="20"/>
+        </w:rPr>
+        <w:t>,</w:t>
+      </w:r>
+      <w:r>
+        <w:rPr>
+          <w:sz w:val="20"/>
+          <w:szCs w:val="20"/>
+        </w:rPr>
+        <w:t xml:space="preserve"> #Mã chuyến,</w:t>
+      </w:r>
+      <w:r>
+        <w:rPr>
+          <w:sz w:val="20"/>
+          <w:szCs w:val="20"/>
+        </w:rPr>
+        <w:t xml:space="preserve"> ngày khởi tạo, trạng thái, giá, giảm giá,</w:t>
+      </w:r>
+      <w:r>
+        <w:rPr>
+          <w:sz w:val="20"/>
+          <w:szCs w:val="20"/>
+        </w:rPr>
+        <w:t xml:space="preserve"> </w:t>
+      </w:r>
+      <w:r>
+        <w:rPr>
+          <w:sz w:val="20"/>
+          <w:szCs w:val="20"/>
+        </w:rPr>
+        <w:t>#Mã loại vé,</w:t>
+      </w:r>
+      <w:r>
+        <w:rPr>
+          <w:sz w:val="20"/>
+          <w:szCs w:val="20"/>
+        </w:rPr>
+        <w:t xml:space="preserve"> </w:t>
+      </w:r>
+      <w:r>
+        <w:rPr>
+          <w:sz w:val="20"/>
+          <w:szCs w:val="20"/>
+        </w:rPr>
+        <w:t>#Mã người dùng.</w:t>
       </w:r>
     </w:p>
     <w:p>
@@ -1891,7 +1817,14 @@
           <w:sz w:val="20"/>
           <w:szCs w:val="20"/>
         </w:rPr>
-        <w:t xml:space="preserve">Số chỗ ngồi: </w:t>
+        <w:t>Người dùng</w:t>
+      </w:r>
+      <w:r>
+        <w:rPr>
+          <w:sz w:val="20"/>
+          <w:szCs w:val="20"/>
+        </w:rPr>
+        <w:t xml:space="preserve">: </w:t>
       </w:r>
       <w:r>
         <w:rPr>
@@ -1899,7 +1832,7 @@
           <w:szCs w:val="20"/>
           <w:u w:val="single"/>
         </w:rPr>
-        <w:t xml:space="preserve">#Mã </w:t>
+        <w:t xml:space="preserve">Mã </w:t>
       </w:r>
       <w:r>
         <w:rPr>
@@ -1907,51 +1840,35 @@
           <w:szCs w:val="20"/>
           <w:u w:val="single"/>
         </w:rPr>
-        <w:t>chuyến</w:t>
-      </w:r>
-      <w:r>
-        <w:rPr>
-          <w:sz w:val="20"/>
-          <w:szCs w:val="20"/>
-          <w:u w:val="single"/>
-        </w:rPr>
-        <w:t xml:space="preserve"> bay</w:t>
-      </w:r>
-      <w:r>
-        <w:rPr>
-          <w:sz w:val="20"/>
-          <w:szCs w:val="20"/>
-        </w:rPr>
-        <w:t xml:space="preserve">, </w:t>
-      </w:r>
-      <w:r>
-        <w:rPr>
-          <w:sz w:val="20"/>
-          <w:szCs w:val="20"/>
-          <w:u w:val="single"/>
-        </w:rPr>
-        <w:t>#Mã loại vé</w:t>
-      </w:r>
-      <w:r>
-        <w:rPr>
-          <w:sz w:val="20"/>
-          <w:szCs w:val="20"/>
-        </w:rPr>
-        <w:t>, số lượng</w:t>
-      </w:r>
-      <w:r>
-        <w:rPr>
-          <w:sz w:val="20"/>
-          <w:szCs w:val="20"/>
-        </w:rPr>
-        <w:t>, giá</w:t>
-      </w:r>
-      <w:r>
-        <w:rPr>
-          <w:sz w:val="20"/>
-          <w:szCs w:val="20"/>
-        </w:rPr>
-        <w:t>.</w:t>
+        <w:t>người dùng</w:t>
+      </w:r>
+      <w:r>
+        <w:rPr>
+          <w:sz w:val="20"/>
+          <w:szCs w:val="20"/>
+        </w:rPr>
+        <w:t>, tên,</w:t>
+      </w:r>
+      <w:r>
+        <w:rPr>
+          <w:sz w:val="20"/>
+          <w:szCs w:val="20"/>
+        </w:rPr>
+        <w:t xml:space="preserve"> cmnd, sdt,</w:t>
+      </w:r>
+      <w:r>
+        <w:rPr>
+          <w:sz w:val="20"/>
+          <w:szCs w:val="20"/>
+        </w:rPr>
+        <w:t xml:space="preserve"> email,</w:t>
+      </w:r>
+      <w:r>
+        <w:rPr>
+          <w:sz w:val="20"/>
+          <w:szCs w:val="20"/>
+        </w:rPr>
+        <w:t xml:space="preserve"> địa chỉ, giới tính.</w:t>
       </w:r>
     </w:p>
     <w:p>
@@ -1972,7 +1889,7 @@
           <w:sz w:val="20"/>
           <w:szCs w:val="20"/>
         </w:rPr>
-        <w:t>Người dùng</w:t>
+        <w:t>Tài khoản</w:t>
       </w:r>
       <w:r>
         <w:rPr>
@@ -1987,78 +1904,6 @@
           <w:szCs w:val="20"/>
           <w:u w:val="single"/>
         </w:rPr>
-        <w:t xml:space="preserve">Mã </w:t>
-      </w:r>
-      <w:r>
-        <w:rPr>
-          <w:sz w:val="20"/>
-          <w:szCs w:val="20"/>
-          <w:u w:val="single"/>
-        </w:rPr>
-        <w:t>người dùng</w:t>
-      </w:r>
-      <w:r>
-        <w:rPr>
-          <w:sz w:val="20"/>
-          <w:szCs w:val="20"/>
-        </w:rPr>
-        <w:t>, tên,</w:t>
-      </w:r>
-      <w:r>
-        <w:rPr>
-          <w:sz w:val="20"/>
-          <w:szCs w:val="20"/>
-        </w:rPr>
-        <w:t xml:space="preserve"> cmnd, sdt,</w:t>
-      </w:r>
-      <w:r>
-        <w:rPr>
-          <w:sz w:val="20"/>
-          <w:szCs w:val="20"/>
-        </w:rPr>
-        <w:t xml:space="preserve"> email,</w:t>
-      </w:r>
-      <w:r>
-        <w:rPr>
-          <w:sz w:val="20"/>
-          <w:szCs w:val="20"/>
-        </w:rPr>
-        <w:t xml:space="preserve"> địa chỉ, giới tính.</w:t>
-      </w:r>
-    </w:p>
-    <w:p>
-      <w:pPr>
-        <w:pStyle w:val="ListParagraph"/>
-        <w:numPr>
-          <w:ilvl w:val="1"/>
-          <w:numId w:val="10"/>
-        </w:numPr>
-        <w:spacing w:line="257" w:lineRule="auto"/>
-        <w:rPr>
-          <w:sz w:val="20"/>
-          <w:szCs w:val="20"/>
-        </w:rPr>
-      </w:pPr>
-      <w:r>
-        <w:rPr>
-          <w:sz w:val="20"/>
-          <w:szCs w:val="20"/>
-        </w:rPr>
-        <w:t>Tài khoản</w:t>
-      </w:r>
-      <w:r>
-        <w:rPr>
-          <w:sz w:val="20"/>
-          <w:szCs w:val="20"/>
-        </w:rPr>
-        <w:t xml:space="preserve">: </w:t>
-      </w:r>
-      <w:r>
-        <w:rPr>
-          <w:sz w:val="20"/>
-          <w:szCs w:val="20"/>
-          <w:u w:val="single"/>
-        </w:rPr>
         <w:t>Tên tài khoản</w:t>
       </w:r>
       <w:r>
@@ -2087,7 +1932,14 @@
           <w:sz w:val="20"/>
           <w:szCs w:val="20"/>
         </w:rPr>
-        <w:t>người dùng, #mã loại</w:t>
+        <w:t xml:space="preserve">người dùng, </w:t>
+      </w:r>
+      <w:r>
+        <w:rPr>
+          <w:sz w:val="20"/>
+          <w:szCs w:val="20"/>
+        </w:rPr>
+        <w:t>loại tài khoản</w:t>
       </w:r>
       <w:r>
         <w:rPr>
@@ -2095,42 +1947,6 @@
           <w:szCs w:val="20"/>
         </w:rPr>
         <w:t>.</w:t>
-      </w:r>
-    </w:p>
-    <w:p>
-      <w:pPr>
-        <w:pStyle w:val="ListParagraph"/>
-        <w:numPr>
-          <w:ilvl w:val="1"/>
-          <w:numId w:val="10"/>
-        </w:numPr>
-        <w:spacing w:line="257" w:lineRule="auto"/>
-        <w:rPr>
-          <w:sz w:val="20"/>
-          <w:szCs w:val="20"/>
-        </w:rPr>
-      </w:pPr>
-      <w:r>
-        <w:rPr>
-          <w:sz w:val="20"/>
-          <w:szCs w:val="20"/>
-        </w:rPr>
-        <w:t xml:space="preserve">Loại tài khoản: </w:t>
-      </w:r>
-      <w:r>
-        <w:rPr>
-          <w:sz w:val="20"/>
-          <w:szCs w:val="20"/>
-          <w:u w:val="single"/>
-        </w:rPr>
-        <w:t>Mã loại</w:t>
-      </w:r>
-      <w:r>
-        <w:rPr>
-          <w:sz w:val="20"/>
-          <w:szCs w:val="20"/>
-        </w:rPr>
-        <w:t>, Tên loại.</w:t>
       </w:r>
     </w:p>
     <w:p>
@@ -2153,34 +1969,6 @@
         </w:rPr>
         <w:t>Sơ đồ usecase:</w:t>
       </w:r>
-    </w:p>
-    <w:p>
-      <w:pPr>
-        <w:spacing w:line="257" w:lineRule="auto"/>
-        <w:rPr>
-          <w:sz w:val="20"/>
-          <w:szCs w:val="20"/>
-        </w:rPr>
-      </w:pPr>
-    </w:p>
-    <w:p>
-      <w:pPr>
-        <w:spacing w:line="257" w:lineRule="auto"/>
-        <w:ind w:left="360"/>
-        <w:rPr>
-          <w:sz w:val="20"/>
-          <w:szCs w:val="20"/>
-        </w:rPr>
-      </w:pPr>
-    </w:p>
-    <w:p>
-      <w:pPr>
-        <w:spacing w:line="257" w:lineRule="auto"/>
-        <w:rPr>
-          <w:sz w:val="20"/>
-          <w:szCs w:val="20"/>
-        </w:rPr>
-      </w:pPr>
     </w:p>
     <w:p>
       <w:pPr>

</xml_diff>